<commit_message>
Added film option particulars
End of doc
</commit_message>
<xml_diff>
--- a/Copyright_Ownership/Copyright_Ownership.docx
+++ b/Copyright_Ownership/Copyright_Ownership.docx
@@ -3150,10 +3150,292 @@
     </w:p>
     <w:p>
       <w:pPr>
+        <w:pStyle w:val="Heading3"/>
+      </w:pPr>
+      <w:bookmarkStart w:id="89" w:name="film-options"/>
+      <w:bookmarkEnd w:id="89"/>
+      <w:r>
+        <w:t xml:space="preserve">Film Options</w:t>
+      </w:r>
+    </w:p>
+    <w:p>
+      <w:pPr>
         <w:pStyle w:val="Heading4"/>
       </w:pPr>
-      <w:bookmarkStart w:id="89" w:name="totally-optional-reading-viewing"/>
-      <w:bookmarkEnd w:id="89"/>
+      <w:bookmarkStart w:id="90" w:name="five-stages-of-film-production"/>
+      <w:bookmarkEnd w:id="90"/>
+      <w:r>
+        <w:t xml:space="preserve">Five Stages of Film Production</w:t>
+      </w:r>
+    </w:p>
+    <w:p>
+      <w:pPr>
+        <w:pStyle w:val="Compact"/>
+        <w:numPr>
+          <w:numId w:val="1014"/>
+          <w:ilvl w:val="0"/>
+        </w:numPr>
+      </w:pPr>
+      <w:r>
+        <w:t xml:space="preserve">Development: Script gets written and approved.</w:t>
+      </w:r>
+    </w:p>
+    <w:p>
+      <w:pPr>
+        <w:pStyle w:val="Compact"/>
+        <w:numPr>
+          <w:numId w:val="1014"/>
+          <w:ilvl w:val="0"/>
+        </w:numPr>
+      </w:pPr>
+      <w:r>
+        <w:t xml:space="preserve">Pre-production: Cast and crew are hired, locations are selected, and sets are built.</w:t>
+      </w:r>
+    </w:p>
+    <w:p>
+      <w:pPr>
+        <w:pStyle w:val="Compact"/>
+        <w:numPr>
+          <w:numId w:val="1014"/>
+          <w:ilvl w:val="0"/>
+        </w:numPr>
+      </w:pPr>
+      <w:r>
+        <w:t xml:space="preserve">Production: The raw elements for the finished film are recorded. (First Day of Principal Photography! Payday for many!)</w:t>
+      </w:r>
+    </w:p>
+    <w:p>
+      <w:pPr>
+        <w:pStyle w:val="Compact"/>
+        <w:numPr>
+          <w:numId w:val="1014"/>
+          <w:ilvl w:val="0"/>
+        </w:numPr>
+      </w:pPr>
+      <w:r>
+        <w:t xml:space="preserve">Post-Production: The film is edited; music composed, performed, and recorded.</w:t>
+      </w:r>
+    </w:p>
+    <w:p>
+      <w:pPr>
+        <w:pStyle w:val="Compact"/>
+        <w:numPr>
+          <w:numId w:val="1014"/>
+          <w:ilvl w:val="0"/>
+        </w:numPr>
+      </w:pPr>
+      <w:r>
+        <w:t xml:space="preserve">Sales and distribution: The film is screened for potential buyers (distributors), who then distribute the film to its cinema and/or home media audience.</w:t>
+      </w:r>
+    </w:p>
+    <w:p>
+      <w:pPr>
+        <w:pStyle w:val="Heading4"/>
+      </w:pPr>
+      <w:bookmarkStart w:id="91" w:name="why-option"/>
+      <w:bookmarkEnd w:id="91"/>
+      <w:r>
+        <w:t xml:space="preserve">Why Option?</w:t>
+      </w:r>
+    </w:p>
+    <w:p>
+      <w:r>
+        <w:t xml:space="preserve">Licensing songs is one thing. Licensing film rights to a hot story property (novel, graphic novel, magazine article, hot nonfiction book) is a more expensive proposition.</w:t>
+      </w:r>
+    </w:p>
+    <w:p>
+      <w:r>
+        <w:t xml:space="preserve">During development and pre-production (see 5 stages above), producers and studios are reluctant to buy or license film rights outright, because they are EXPENSIVE. The project could fall through at any time. Dozens of people all have to say “yes” on the same day to get a green light. Until then, while in the early stages of film production, writers, producers, and studio execs like to OPTION film rights instead of buying them outright.</w:t>
+      </w:r>
+    </w:p>
+    <w:p>
+      <w:pPr>
+        <w:pStyle w:val="Heading4"/>
+      </w:pPr>
+      <w:bookmarkStart w:id="92" w:name="the-movie-option-3-essential-terms"/>
+      <w:bookmarkEnd w:id="92"/>
+      <w:r>
+        <w:t xml:space="preserve">The Movie Option 3 Essential Terms</w:t>
+      </w:r>
+    </w:p>
+    <w:p>
+      <w:pPr>
+        <w:pStyle w:val="Compact"/>
+        <w:numPr>
+          <w:numId w:val="1015"/>
+          <w:ilvl w:val="0"/>
+        </w:numPr>
+      </w:pPr>
+      <w:r>
+        <w:t xml:space="preserve">The option period</w:t>
+      </w:r>
+    </w:p>
+    <w:p>
+      <w:pPr>
+        <w:pStyle w:val="Compact"/>
+        <w:numPr>
+          <w:numId w:val="1015"/>
+          <w:ilvl w:val="0"/>
+        </w:numPr>
+      </w:pPr>
+      <w:r>
+        <w:t xml:space="preserve">The option payment.</w:t>
+      </w:r>
+    </w:p>
+    <w:p>
+      <w:pPr>
+        <w:pStyle w:val="Compact"/>
+        <w:numPr>
+          <w:numId w:val="1015"/>
+          <w:ilvl w:val="0"/>
+        </w:numPr>
+      </w:pPr>
+      <w:r>
+        <w:t xml:space="preserve">The purchase price.</w:t>
+      </w:r>
+    </w:p>
+    <w:p>
+      <w:pPr>
+        <w:pStyle w:val="Heading5"/>
+      </w:pPr>
+      <w:bookmarkStart w:id="93" w:name="the-option-period"/>
+      <w:bookmarkEnd w:id="93"/>
+      <w:r>
+        <w:t xml:space="preserve">1. The Option Period</w:t>
+      </w:r>
+    </w:p>
+    <w:p>
+      <w:r>
+        <w:t xml:space="preserve">How many months or years will the option period last? Shorter is better for the copyright owner. Longer is better for the option owner (more time to attempt to get the project set up).</w:t>
+      </w:r>
+    </w:p>
+    <w:p>
+      <w:pPr>
+        <w:pStyle w:val="Compact"/>
+        <w:numPr>
+          <w:numId w:val="1016"/>
+          <w:ilvl w:val="0"/>
+        </w:numPr>
+      </w:pPr>
+      <w:r>
+        <w:t xml:space="preserve">Usually 6, 12, 18 months, sometimes two years.</w:t>
+      </w:r>
+    </w:p>
+    <w:p>
+      <w:pPr>
+        <w:pStyle w:val="Compact"/>
+        <w:numPr>
+          <w:numId w:val="1016"/>
+          <w:ilvl w:val="0"/>
+        </w:numPr>
+      </w:pPr>
+      <w:r>
+        <w:t xml:space="preserve">Often includes an option to renew.</w:t>
+      </w:r>
+    </w:p>
+    <w:p>
+      <w:pPr>
+        <w:pStyle w:val="Heading5"/>
+      </w:pPr>
+      <w:bookmarkStart w:id="94" w:name="the-option-payment"/>
+      <w:bookmarkEnd w:id="94"/>
+      <w:r>
+        <w:t xml:space="preserve">2. The Option Payment</w:t>
+      </w:r>
+    </w:p>
+    <w:p>
+      <w:pPr>
+        <w:pStyle w:val="Compact"/>
+        <w:numPr>
+          <w:numId w:val="1017"/>
+          <w:ilvl w:val="0"/>
+        </w:numPr>
+      </w:pPr>
+      <w:r>
+        <w:t xml:space="preserve">How Much Does the Option Cost? The price varies greatly.</w:t>
+      </w:r>
+    </w:p>
+    <w:p>
+      <w:pPr>
+        <w:pStyle w:val="Compact"/>
+        <w:numPr>
+          <w:numId w:val="1017"/>
+          <w:ilvl w:val="0"/>
+        </w:numPr>
+      </w:pPr>
+      <w:r>
+        <w:t xml:space="preserve">Rule of thumb: 10% of purchase price.</w:t>
+      </w:r>
+    </w:p>
+    <w:p>
+      <w:pPr>
+        <w:pStyle w:val="Compact"/>
+        <w:numPr>
+          <w:numId w:val="1017"/>
+          <w:ilvl w:val="0"/>
+        </w:numPr>
+      </w:pPr>
+      <w:r>
+        <w:t xml:space="preserve">AKA: The “small” money.</w:t>
+      </w:r>
+    </w:p>
+    <w:p>
+      <w:pPr>
+        <w:pStyle w:val="Heading5"/>
+      </w:pPr>
+      <w:bookmarkStart w:id="95" w:name="the-purchase-price"/>
+      <w:bookmarkEnd w:id="95"/>
+      <w:r>
+        <w:t xml:space="preserve">3. The Purchase Price</w:t>
+      </w:r>
+    </w:p>
+    <w:p>
+      <w:r>
+        <w:t xml:space="preserve">What will happen if the buyer EXERCISES the option to buy? Mainly how much? $50k, $100k, usually more.</w:t>
+      </w:r>
+    </w:p>
+    <w:p>
+      <w:pPr>
+        <w:pStyle w:val="Compact"/>
+        <w:numPr>
+          <w:numId w:val="1018"/>
+          <w:ilvl w:val="0"/>
+        </w:numPr>
+      </w:pPr>
+      <w:r>
+        <w:t xml:space="preserve">Often a percentage of the total movie budget.</w:t>
+      </w:r>
+    </w:p>
+    <w:p>
+      <w:pPr>
+        <w:pStyle w:val="Compact"/>
+        <w:numPr>
+          <w:numId w:val="1018"/>
+          <w:ilvl w:val="0"/>
+        </w:numPr>
+      </w:pPr>
+      <w:r>
+        <w:t xml:space="preserve">1-3%, with a cap.</w:t>
+      </w:r>
+    </w:p>
+    <w:p>
+      <w:pPr>
+        <w:pStyle w:val="Compact"/>
+        <w:numPr>
+          <w:numId w:val="1018"/>
+          <w:ilvl w:val="0"/>
+        </w:numPr>
+      </w:pPr>
+      <w:r>
+        <w:t xml:space="preserve">The “big” money.</w:t>
+      </w:r>
+    </w:p>
+    <w:p>
+      <w:pPr>
+        <w:pStyle w:val="Heading4"/>
+      </w:pPr>
+      <w:bookmarkStart w:id="96" w:name="totally-optional-reading-viewing"/>
+      <w:bookmarkEnd w:id="96"/>
       <w:r>
         <w:t xml:space="preserve">Totally Optional Reading &amp; Viewing</w:t>
       </w:r>
@@ -3162,7 +3444,7 @@
       <w:pPr>
         <w:pStyle w:val="Compact"/>
         <w:numPr>
-          <w:numId w:val="1014"/>
+          <w:numId w:val="1019"/>
           <w:ilvl w:val="0"/>
         </w:numPr>
       </w:pPr>
@@ -3183,11 +3465,11 @@
       <w:pPr>
         <w:pStyle w:val="Compact"/>
         <w:numPr>
-          <w:numId w:val="1014"/>
-          <w:ilvl w:val="0"/>
-        </w:numPr>
-      </w:pPr>
-      <w:hyperlink r:id="rId90">
+          <w:numId w:val="1019"/>
+          <w:ilvl w:val="0"/>
+        </w:numPr>
+      </w:pPr>
+      <w:hyperlink r:id="rId97">
         <w:r>
           <w:rPr>
             <w:i/>
@@ -3204,11 +3486,11 @@
       <w:pPr>
         <w:pStyle w:val="Compact"/>
         <w:numPr>
-          <w:numId w:val="1014"/>
-          <w:ilvl w:val="0"/>
-        </w:numPr>
-      </w:pPr>
-      <w:hyperlink r:id="rId91">
+          <w:numId w:val="1019"/>
+          <w:ilvl w:val="0"/>
+        </w:numPr>
+      </w:pPr>
+      <w:hyperlink r:id="rId98">
         <w:r>
           <w:rPr>
             <w:rStyle w:val="Link"/>
@@ -3227,11 +3509,11 @@
       <w:pPr>
         <w:pStyle w:val="Compact"/>
         <w:numPr>
-          <w:numId w:val="1014"/>
-          <w:ilvl w:val="0"/>
-        </w:numPr>
-      </w:pPr>
-      <w:hyperlink r:id="rId92">
+          <w:numId w:val="1019"/>
+          <w:ilvl w:val="0"/>
+        </w:numPr>
+      </w:pPr>
+      <w:hyperlink r:id="rId99">
         <w:r>
           <w:rPr>
             <w:rStyle w:val="Link"/>
@@ -3244,7 +3526,7 @@
       <w:pPr>
         <w:pStyle w:val="Compact"/>
         <w:numPr>
-          <w:numId w:val="1014"/>
+          <w:numId w:val="1019"/>
           <w:ilvl w:val="0"/>
         </w:numPr>
       </w:pPr>
@@ -3254,7 +3536,7 @@
       <w:r>
         <w:t xml:space="preserve"> </w:t>
       </w:r>
-      <w:hyperlink r:id="rId93">
+      <w:hyperlink r:id="rId100">
         <w:r>
           <w:rPr>
             <w:rStyle w:val="Link"/>
@@ -3267,11 +3549,11 @@
       <w:pPr>
         <w:pStyle w:val="Compact"/>
         <w:numPr>
-          <w:numId w:val="1014"/>
-          <w:ilvl w:val="0"/>
-        </w:numPr>
-      </w:pPr>
-      <w:hyperlink r:id="rId94">
+          <w:numId w:val="1019"/>
+          <w:ilvl w:val="0"/>
+        </w:numPr>
+      </w:pPr>
+      <w:hyperlink r:id="rId101">
         <w:r>
           <w:rPr>
             <w:rStyle w:val="Link"/>
@@ -3284,11 +3566,11 @@
       <w:pPr>
         <w:pStyle w:val="Compact"/>
         <w:numPr>
-          <w:numId w:val="1014"/>
-          <w:ilvl w:val="0"/>
-        </w:numPr>
-      </w:pPr>
-      <w:hyperlink r:id="rId95">
+          <w:numId w:val="1019"/>
+          <w:ilvl w:val="0"/>
+        </w:numPr>
+      </w:pPr>
+      <w:hyperlink r:id="rId102">
         <w:r>
           <w:rPr>
             <w:rStyle w:val="Link"/>
@@ -3301,8 +3583,8 @@
       <w:pPr>
         <w:pStyle w:val="Heading5"/>
       </w:pPr>
-      <w:bookmarkStart w:id="96" w:name="totally-optional-for-musicians-recording-artists"/>
-      <w:bookmarkEnd w:id="96"/>
+      <w:bookmarkStart w:id="103" w:name="totally-optional-for-musicians-recording-artists"/>
+      <w:bookmarkEnd w:id="103"/>
       <w:r>
         <w:t xml:space="preserve">Totally Optional: For Musicians &amp; Recording Artists</w:t>
       </w:r>
@@ -3311,11 +3593,11 @@
       <w:pPr>
         <w:pStyle w:val="Compact"/>
         <w:numPr>
-          <w:numId w:val="1015"/>
-          <w:ilvl w:val="0"/>
-        </w:numPr>
-      </w:pPr>
-      <w:hyperlink r:id="rId97">
+          <w:numId w:val="1020"/>
+          <w:ilvl w:val="0"/>
+        </w:numPr>
+      </w:pPr>
+      <w:hyperlink r:id="rId104">
         <w:r>
           <w:rPr>
             <w:rStyle w:val="Link"/>
@@ -3417,7 +3699,7 @@
     </w:lvl>
   </w:abstractNum>
   <w:abstractNum w:abstractNumId="990">
-    <w:nsid w:val="8b8b75c6"/>
+    <w:nsid w:val="cdf40368"/>
     <w:multiLevelType w:val="multilevel"/>
     <w:lvl w:ilvl="0">
       <w:numFmt w:val="bullet"/>
@@ -3498,7 +3780,7 @@
     </w:lvl>
   </w:abstractNum>
   <w:abstractNum w:abstractNumId="99411">
-    <w:nsid w:val="b1d80609"/>
+    <w:nsid w:val="8c92098c"/>
     <w:multiLevelType w:val="multilevel"/>
     <w:lvl w:ilvl="0">
       <w:start w:val="1"/>
@@ -3586,7 +3868,7 @@
     </w:lvl>
   </w:abstractNum>
   <w:abstractNum w:abstractNumId="991">
-    <w:nsid w:val="a996ebe9"/>
+    <w:nsid w:val="45c3e705"/>
     <w:multiLevelType w:val="multilevel"/>
     <w:lvl w:ilvl="0">
       <w:numFmt w:val="bullet"/>
@@ -3796,9 +4078,66 @@
     <w:abstractNumId w:val="991"/>
   </w:num>
   <w:num w:numId="1014">
+    <w:abstractNumId w:val="99411"/>
+    <w:lvlOverride w:ilvl="0">
+      <w:startOverride w:val="1"/>
+    </w:lvlOverride>
+    <w:lvlOverride w:ilvl="1">
+      <w:startOverride w:val="1"/>
+    </w:lvlOverride>
+    <w:lvlOverride w:ilvl="2">
+      <w:startOverride w:val="1"/>
+    </w:lvlOverride>
+    <w:lvlOverride w:ilvl="3">
+      <w:startOverride w:val="1"/>
+    </w:lvlOverride>
+    <w:lvlOverride w:ilvl="4">
+      <w:startOverride w:val="1"/>
+    </w:lvlOverride>
+    <w:lvlOverride w:ilvl="5">
+      <w:startOverride w:val="1"/>
+    </w:lvlOverride>
+    <w:lvlOverride w:ilvl="6">
+      <w:startOverride w:val="1"/>
+    </w:lvlOverride>
+  </w:num>
+  <w:num w:numId="1015">
+    <w:abstractNumId w:val="99411"/>
+    <w:lvlOverride w:ilvl="0">
+      <w:startOverride w:val="1"/>
+    </w:lvlOverride>
+    <w:lvlOverride w:ilvl="1">
+      <w:startOverride w:val="1"/>
+    </w:lvlOverride>
+    <w:lvlOverride w:ilvl="2">
+      <w:startOverride w:val="1"/>
+    </w:lvlOverride>
+    <w:lvlOverride w:ilvl="3">
+      <w:startOverride w:val="1"/>
+    </w:lvlOverride>
+    <w:lvlOverride w:ilvl="4">
+      <w:startOverride w:val="1"/>
+    </w:lvlOverride>
+    <w:lvlOverride w:ilvl="5">
+      <w:startOverride w:val="1"/>
+    </w:lvlOverride>
+    <w:lvlOverride w:ilvl="6">
+      <w:startOverride w:val="1"/>
+    </w:lvlOverride>
+  </w:num>
+  <w:num w:numId="1016">
     <w:abstractNumId w:val="991"/>
   </w:num>
-  <w:num w:numId="1015">
+  <w:num w:numId="1017">
+    <w:abstractNumId w:val="991"/>
+  </w:num>
+  <w:num w:numId="1018">
+    <w:abstractNumId w:val="991"/>
+  </w:num>
+  <w:num w:numId="1019">
+    <w:abstractNumId w:val="991"/>
+  </w:num>
+  <w:num w:numId="1020">
     <w:abstractNumId w:val="991"/>
   </w:num>
 </w:numbering>

</xml_diff>

<commit_message>
Added Passman on joint ownership
</commit_message>
<xml_diff>
--- a/Copyright_Ownership/Copyright_Ownership.docx
+++ b/Copyright_Ownership/Copyright_Ownership.docx
@@ -181,6 +181,164 @@
       <w:pPr>
         <w:pStyle w:val="FirstParagraph"/>
       </w:pPr>
+      <w:hyperlink r:id="rId27">
+        <w:r>
+          <w:rPr>
+            <w:rStyle w:val="Hyperlink"/>
+          </w:rPr>
+          <w:t xml:space="preserve">§ 101 - Definitions</w:t>
+        </w:r>
+      </w:hyperlink>
+    </w:p>
+    <w:p>
+      <w:pPr>
+        <w:pStyle w:val="Heading3"/>
+      </w:pPr>
+      <w:bookmarkStart w:id="28" w:name="who-controls-the-copyright"/>
+      <w:bookmarkEnd w:id="28"/>
+      <w:r>
+        <w:t xml:space="preserve">Who Controls the Copyright?</w:t>
+      </w:r>
+    </w:p>
+    <w:p>
+      <w:pPr>
+        <w:pStyle w:val="FirstParagraph"/>
+      </w:pPr>
+      <w:r>
+        <w:t xml:space="preserve">In</w:t>
+      </w:r>
+      <w:r>
+        <w:t xml:space="preserve"> </w:t>
+      </w:r>
+      <w:hyperlink r:id="rId29">
+        <w:r>
+          <w:rPr>
+            <w:rStyle w:val="Hyperlink"/>
+          </w:rPr>
+          <w:t xml:space="preserve">All You Need to Know About the Music Business</w:t>
+        </w:r>
+      </w:hyperlink>
+      <w:r>
+        <w:t xml:space="preserve">, Donald Passman uses the following simple example:</w:t>
+      </w:r>
+    </w:p>
+    <w:p>
+      <w:pPr>
+        <w:pStyle w:val="BlockText"/>
+      </w:pPr>
+      <w:r>
+        <w:t xml:space="preserve">Suppose you and your cousin Louis write a brilliant work together.…</w:t>
+      </w:r>
+      <w:r>
+        <w:t xml:space="preserve"> </w:t>
+      </w:r>
+      <w:hyperlink r:id="rId25">
+        <w:r>
+          <w:rPr>
+            <w:rStyle w:val="Hyperlink"/>
+          </w:rPr>
+          <w:t xml:space="preserve">Section 201(a)</w:t>
+        </w:r>
+      </w:hyperlink>
+      <w:r>
+        <w:t xml:space="preserve"> </w:t>
+      </w:r>
+      <w:r>
+        <w:t xml:space="preserve">of the Copyright Act … says that you and Louis have created a</w:t>
+      </w:r>
+      <w:r>
+        <w:t xml:space="preserve"> </w:t>
+      </w:r>
+      <w:r>
+        <w:rPr>
+          <w:b/>
+        </w:rPr>
+        <w:t xml:space="preserve">joint work</w:t>
+      </w:r>
+      <w:r>
+        <w:t xml:space="preserve">, meaning it was created jointly by the efforts of two or more people. When you have a joint work, either of the authors/owners can deal</w:t>
+      </w:r>
+      <w:r>
+        <w:t xml:space="preserve"> </w:t>
+      </w:r>
+      <w:r>
+        <w:rPr>
+          <w:i/>
+        </w:rPr>
+        <w:t xml:space="preserve">non-exclusively</w:t>
+      </w:r>
+      <w:r>
+        <w:t xml:space="preserve"> </w:t>
+      </w:r>
+      <w:r>
+        <w:t xml:space="preserve">with the</w:t>
+      </w:r>
+      <w:r>
+        <w:t xml:space="preserve"> </w:t>
+      </w:r>
+      <w:r>
+        <w:rPr>
+          <w:i/>
+        </w:rPr>
+        <w:t xml:space="preserve">entire</w:t>
+      </w:r>
+      <w:r>
+        <w:t xml:space="preserve"> </w:t>
+      </w:r>
+      <w:r>
+        <w:t xml:space="preserve">composition, subject to the obligation to pay the other person his or her share of the proceeds. That means you can give all the non-exclusive licenses you want to record companies, film companies, etc., subject to paying Louie for his share of the song. And Louie can do the same.</w:t>
+      </w:r>
+    </w:p>
+    <w:p>
+      <w:pPr>
+        <w:pStyle w:val="FirstParagraph"/>
+      </w:pPr>
+      <w:r>
+        <w:t xml:space="preserve">What if you write only the music and Louie writes only the lyrics? Can you take back your music, cut out Louis, and ask somebody else to write new lyrics? No. Passman compares creating a joint work to adding water to a ball of clay and squishing it. Or scrambling the white and the yolk of an egg.</w:t>
+      </w:r>
+    </w:p>
+    <w:p>
+      <w:pPr>
+        <w:pStyle w:val="BodyText"/>
+      </w:pPr>
+      <w:r>
+        <w:t xml:space="preserve">Passman puts it this way:</w:t>
+      </w:r>
+    </w:p>
+    <w:p>
+      <w:pPr>
+        <w:pStyle w:val="BlockText"/>
+      </w:pPr>
+      <w:r>
+        <w:t xml:space="preserve">The law says that, even if two people create separate, distinct parts of a work, they each own an interest in the</w:t>
+      </w:r>
+      <w:r>
+        <w:t xml:space="preserve"> </w:t>
+      </w:r>
+      <w:r>
+        <w:rPr>
+          <w:i/>
+        </w:rPr>
+        <w:t xml:space="preserve">whole copyright</w:t>
+      </w:r>
+      <w:r>
+        <w:t xml:space="preserve">, not just their own contribution. Thus, Louie owns half the music and half the lyrics, and so do you. You can't just pick up and leave each other. Even if you add new lyrics, Louis has a percentage of the song.</w:t>
+      </w:r>
+    </w:p>
+    <w:p>
+      <w:pPr>
+        <w:pStyle w:val="Heading3"/>
+      </w:pPr>
+      <w:bookmarkStart w:id="30" w:name="copyrightable-contributions"/>
+      <w:bookmarkEnd w:id="30"/>
+      <w:r>
+        <w:t xml:space="preserve">Copyrightable Contributions</w:t>
+      </w:r>
+    </w:p>
+    <w:p>
+      <w:pPr>
+        <w:pStyle w:val="FirstParagraph"/>
+      </w:pPr>
       <w:r>
         <w:t xml:space="preserve">To be considered joint authors, each author must:</w:t>
       </w:r>
@@ -237,7 +395,7 @@
         <w:pStyle w:val="BlockText"/>
       </w:pPr>
       <w:r>
-        <w:t xml:space="preserve">[T]he person with noncopyrightable material who proposes to join forces with a skilled writer to produce a copyrightable work is free to make a contract to disclose his or her material in return for assignment of part ownership of the resulting copyright.</w:t>
+        <w:t xml:space="preserve">The person with noncopyrightable material who proposes to join forces with a skilled writer to produce a copyrightable work is free to make a contract to disclose his or her material in return for assignment of part ownership of the resulting copyright.</w:t>
       </w:r>
     </w:p>
     <w:p>
@@ -258,8 +416,8 @@
       <w:pPr>
         <w:pStyle w:val="Heading3"/>
       </w:pPr>
-      <w:bookmarkStart w:id="27" w:name="childress-v.-taylor"/>
-      <w:bookmarkEnd w:id="27"/>
+      <w:bookmarkStart w:id="31" w:name="childress-v.-taylor"/>
+      <w:bookmarkEnd w:id="31"/>
       <w:r>
         <w:rPr>
           <w:i/>
@@ -271,8 +429,8 @@
       <w:pPr>
         <w:pStyle w:val="Heading6"/>
       </w:pPr>
-      <w:bookmarkStart w:id="28" w:name="united-states-court-of-appeals-for-the-second-circuit-1991"/>
-      <w:bookmarkEnd w:id="28"/>
+      <w:bookmarkStart w:id="32" w:name="united-states-court-of-appeals-for-the-second-circuit-1991"/>
+      <w:bookmarkEnd w:id="32"/>
       <w:r>
         <w:t xml:space="preserve">United States Court of Appeals For The Second Circuit (1991)</w:t>
       </w:r>
@@ -285,7 +443,7 @@
           <w:ilvl w:val="0"/>
         </w:numPr>
       </w:pPr>
-      <w:hyperlink r:id="rId29">
+      <w:hyperlink r:id="rId33">
         <w:r>
           <w:rPr>
             <w:rStyle w:val="Hyperlink"/>
@@ -298,8 +456,8 @@
       <w:pPr>
         <w:pStyle w:val="Heading4"/>
       </w:pPr>
-      <w:bookmarkStart w:id="30" w:name="case-summary"/>
-      <w:bookmarkEnd w:id="30"/>
+      <w:bookmarkStart w:id="34" w:name="case-summary"/>
+      <w:bookmarkEnd w:id="34"/>
       <w:r>
         <w:t xml:space="preserve">Case summary</w:t>
       </w:r>
@@ -314,7 +472,7 @@
       <w:r>
         <w:t xml:space="preserve"> </w:t>
       </w:r>
-      <w:hyperlink r:id="rId31">
+      <w:hyperlink r:id="rId35">
         <w:r>
           <w:rPr>
             <w:rStyle w:val="Hyperlink"/>
@@ -347,7 +505,7 @@
       <w:r>
         <w:t xml:space="preserve"> </w:t>
       </w:r>
-      <w:hyperlink r:id="rId32">
+      <w:hyperlink r:id="rId36">
         <w:r>
           <w:rPr>
             <w:rStyle w:val="Hyperlink"/>
@@ -455,7 +613,7 @@
       <w:r>
         <w:t xml:space="preserve"> </w:t>
       </w:r>
-      <w:hyperlink r:id="rId33">
+      <w:hyperlink r:id="rId27">
         <w:r>
           <w:rPr>
             <w:rStyle w:val="Hyperlink"/>
@@ -534,8 +692,8 @@
       <w:pPr>
         <w:pStyle w:val="Heading4"/>
       </w:pPr>
-      <w:bookmarkStart w:id="34" w:name="excerpts-from-childress-opinion"/>
-      <w:bookmarkEnd w:id="34"/>
+      <w:bookmarkStart w:id="37" w:name="excerpts-from-childress-opinion"/>
+      <w:bookmarkEnd w:id="37"/>
       <w:r>
         <w:t xml:space="preserve">Excerpts From</w:t>
       </w:r>
@@ -601,7 +759,7 @@
       <w:r>
         <w:t xml:space="preserve"> </w:t>
       </w:r>
-      <w:hyperlink r:id="rId33">
+      <w:hyperlink r:id="rId27">
         <w:r>
           <w:rPr>
             <w:rStyle w:val="Hyperlink"/>
@@ -701,8 +859,8 @@
       <w:pPr>
         <w:pStyle w:val="Heading4"/>
       </w:pPr>
-      <w:bookmarkStart w:id="35" w:name="commentary-on-childress"/>
-      <w:bookmarkEnd w:id="35"/>
+      <w:bookmarkStart w:id="38" w:name="commentary-on-childress"/>
+      <w:bookmarkEnd w:id="38"/>
       <w:r>
         <w:t xml:space="preserve">Commentary on</w:t>
       </w:r>
@@ -730,7 +888,7 @@
       <w:r>
         <w:t xml:space="preserve"> </w:t>
       </w:r>
-      <w:hyperlink r:id="rId36">
+      <w:hyperlink r:id="rId39">
         <w:r>
           <w:rPr>
             <w:i/>
@@ -744,8 +902,8 @@
       <w:pPr>
         <w:pStyle w:val="Heading2"/>
       </w:pPr>
-      <w:bookmarkStart w:id="37" w:name="works-made-for-hire"/>
-      <w:bookmarkEnd w:id="37"/>
+      <w:bookmarkStart w:id="40" w:name="works-made-for-hire"/>
+      <w:bookmarkEnd w:id="40"/>
       <w:r>
         <w:t xml:space="preserve">Works Made For Hire</w:t>
       </w:r>
@@ -853,7 +1011,7 @@
       <w:r>
         <w:t xml:space="preserve"> </w:t>
       </w:r>
-      <w:hyperlink r:id="rId33">
+      <w:hyperlink r:id="rId27">
         <w:r>
           <w:rPr>
             <w:rStyle w:val="Hyperlink"/>
@@ -1048,8 +1206,8 @@
       <w:pPr>
         <w:pStyle w:val="Heading3"/>
       </w:pPr>
-      <w:bookmarkStart w:id="38" w:name="community-for-creative-non-violence-v.-reid"/>
-      <w:bookmarkEnd w:id="38"/>
+      <w:bookmarkStart w:id="41" w:name="community-for-creative-non-violence-v.-reid"/>
+      <w:bookmarkEnd w:id="41"/>
       <w:r>
         <w:rPr>
           <w:i/>
@@ -1061,8 +1219,8 @@
       <w:pPr>
         <w:pStyle w:val="Heading6"/>
       </w:pPr>
-      <w:bookmarkStart w:id="39" w:name="united-states-supreme-court-1989."/>
-      <w:bookmarkEnd w:id="39"/>
+      <w:bookmarkStart w:id="42" w:name="united-states-supreme-court-1989."/>
+      <w:bookmarkEnd w:id="42"/>
       <w:r>
         <w:t xml:space="preserve">United States Supreme Court (1989).</w:t>
       </w:r>
@@ -1075,7 +1233,7 @@
           <w:ilvl w:val="0"/>
         </w:numPr>
       </w:pPr>
-      <w:hyperlink r:id="rId40">
+      <w:hyperlink r:id="rId43">
         <w:r>
           <w:rPr>
             <w:rStyle w:val="Hyperlink"/>
@@ -1092,7 +1250,7 @@
           <w:ilvl w:val="0"/>
         </w:numPr>
       </w:pPr>
-      <w:hyperlink r:id="rId41">
+      <w:hyperlink r:id="rId44">
         <w:r>
           <w:rPr>
             <w:rStyle w:val="Hyperlink"/>
@@ -1109,7 +1267,7 @@
           <w:ilvl w:val="0"/>
         </w:numPr>
       </w:pPr>
-      <w:hyperlink r:id="rId42">
+      <w:hyperlink r:id="rId45">
         <w:r>
           <w:rPr>
             <w:rStyle w:val="Hyperlink"/>
@@ -1131,7 +1289,7 @@
       <w:r>
         <w:t xml:space="preserve"> </w:t>
       </w:r>
-      <w:hyperlink r:id="rId41">
+      <w:hyperlink r:id="rId44">
         <w:r>
           <w:rPr>
             <w:rStyle w:val="Hyperlink"/>
@@ -1145,7 +1303,7 @@
       <w:r>
         <w:t xml:space="preserve"> </w:t>
       </w:r>
-      <w:hyperlink r:id="rId40">
+      <w:hyperlink r:id="rId43">
         <w:r>
           <w:rPr>
             <w:rStyle w:val="Hyperlink"/>
@@ -1169,8 +1327,8 @@
       <w:pPr>
         <w:pStyle w:val="Heading2"/>
       </w:pPr>
-      <w:bookmarkStart w:id="43" w:name="licensing"/>
-      <w:bookmarkEnd w:id="43"/>
+      <w:bookmarkStart w:id="46" w:name="licensing"/>
+      <w:bookmarkEnd w:id="46"/>
       <w:r>
         <w:t xml:space="preserve">Licensing</w:t>
       </w:r>
@@ -1220,8 +1378,8 @@
       <w:pPr>
         <w:pStyle w:val="Heading3"/>
       </w:pPr>
-      <w:bookmarkStart w:id="44" w:name="cohen-v.-paramount-pictures-corp."/>
-      <w:bookmarkEnd w:id="44"/>
+      <w:bookmarkStart w:id="47" w:name="cohen-v.-paramount-pictures-corp."/>
+      <w:bookmarkEnd w:id="47"/>
       <w:r>
         <w:rPr>
           <w:i/>
@@ -1233,8 +1391,8 @@
       <w:pPr>
         <w:pStyle w:val="Heading6"/>
       </w:pPr>
-      <w:bookmarkStart w:id="45" w:name="united-states-court-of-appeals-for-the-ninth-circuit-1988"/>
-      <w:bookmarkEnd w:id="45"/>
+      <w:bookmarkStart w:id="48" w:name="united-states-court-of-appeals-for-the-ninth-circuit-1988"/>
+      <w:bookmarkEnd w:id="48"/>
       <w:r>
         <w:t xml:space="preserve">United States Court of Appeals For The Ninth Circuit (1988)</w:t>
       </w:r>
@@ -1247,7 +1405,7 @@
           <w:ilvl w:val="0"/>
         </w:numPr>
       </w:pPr>
-      <w:hyperlink r:id="rId46">
+      <w:hyperlink r:id="rId49">
         <w:r>
           <w:rPr>
             <w:rStyle w:val="Hyperlink"/>
@@ -1264,7 +1422,7 @@
           <w:ilvl w:val="0"/>
         </w:numPr>
       </w:pPr>
-      <w:hyperlink r:id="rId47">
+      <w:hyperlink r:id="rId50">
         <w:r>
           <w:rPr>
             <w:rStyle w:val="Hyperlink"/>
@@ -1293,8 +1451,8 @@
       <w:pPr>
         <w:pStyle w:val="Heading4"/>
       </w:pPr>
-      <w:bookmarkStart w:id="48" w:name="facts"/>
-      <w:bookmarkEnd w:id="48"/>
+      <w:bookmarkStart w:id="51" w:name="facts"/>
+      <w:bookmarkEnd w:id="51"/>
       <w:r>
         <w:t xml:space="preserve">FACTS</w:t>
       </w:r>
@@ -1319,8 +1477,8 @@
       <w:pPr>
         <w:pStyle w:val="Heading4"/>
       </w:pPr>
-      <w:bookmarkStart w:id="49" w:name="discussion"/>
-      <w:bookmarkEnd w:id="49"/>
+      <w:bookmarkStart w:id="52" w:name="discussion"/>
+      <w:bookmarkEnd w:id="52"/>
       <w:r>
         <w:t xml:space="preserve">DISCUSSION</w:t>
       </w:r>
@@ -1451,7 +1609,7 @@
       <w:r>
         <w:t xml:space="preserve"> </w:t>
       </w:r>
-      <w:hyperlink r:id="rId50">
+      <w:hyperlink r:id="rId53">
         <w:r>
           <w:rPr>
             <w:rStyle w:val="Hyperlink"/>
@@ -1478,7 +1636,7 @@
       <w:pPr>
         <w:pStyle w:val="FirstParagraph"/>
       </w:pPr>
-      <w:hyperlink r:id="rId50">
+      <w:hyperlink r:id="rId53">
         <w:r>
           <w:rPr>
             <w:rStyle w:val="Hyperlink"/>
@@ -1579,7 +1737,7 @@
       <w:r>
         <w:t xml:space="preserve"> </w:t>
       </w:r>
-      <w:hyperlink r:id="rId51">
+      <w:hyperlink r:id="rId54">
         <w:r>
           <w:rPr>
             <w:i/>
@@ -1606,7 +1764,7 @@
       <w:r>
         <w:t xml:space="preserve"> </w:t>
       </w:r>
-      <w:hyperlink r:id="rId52">
+      <w:hyperlink r:id="rId55">
         <w:r>
           <w:rPr>
             <w:i/>
@@ -1636,7 +1794,7 @@
       <w:r>
         <w:t xml:space="preserve"> </w:t>
       </w:r>
-      <w:hyperlink r:id="rId53">
+      <w:hyperlink r:id="rId56">
         <w:r>
           <w:rPr>
             <w:i/>
@@ -1675,7 +1833,7 @@
       <w:r>
         <w:t xml:space="preserve"> </w:t>
       </w:r>
-      <w:hyperlink r:id="rId54">
+      <w:hyperlink r:id="rId57">
         <w:r>
           <w:rPr>
             <w:rStyle w:val="Hyperlink"/>
@@ -1702,7 +1860,7 @@
       <w:pPr>
         <w:pStyle w:val="BodyText"/>
       </w:pPr>
-      <w:hyperlink r:id="rId55">
+      <w:hyperlink r:id="rId58">
         <w:r>
           <w:rPr>
             <w:i/>
@@ -1809,7 +1967,7 @@
       <w:r>
         <w:t xml:space="preserve"> </w:t>
       </w:r>
-      <w:hyperlink r:id="rId56">
+      <w:hyperlink r:id="rId59">
         <w:r>
           <w:rPr>
             <w:i/>
@@ -1842,7 +2000,7 @@
       <w:r>
         <w:t xml:space="preserve"> </w:t>
       </w:r>
-      <w:hyperlink r:id="rId57">
+      <w:hyperlink r:id="rId60">
         <w:r>
           <w:rPr>
             <w:rStyle w:val="Hyperlink"/>
@@ -1862,7 +2020,7 @@
       <w:r>
         <w:t xml:space="preserve"> </w:t>
       </w:r>
-      <w:hyperlink r:id="rId58">
+      <w:hyperlink r:id="rId61">
         <w:r>
           <w:rPr>
             <w:rStyle w:val="Hyperlink"/>
@@ -2022,8 +2180,8 @@
       <w:pPr>
         <w:pStyle w:val="Heading4"/>
       </w:pPr>
-      <w:bookmarkStart w:id="59" w:name="conclusion"/>
-      <w:bookmarkEnd w:id="59"/>
+      <w:bookmarkStart w:id="62" w:name="conclusion"/>
+      <w:bookmarkEnd w:id="62"/>
       <w:r>
         <w:t xml:space="preserve">CONCLUSION</w:t>
       </w:r>
@@ -2048,8 +2206,8 @@
       <w:pPr>
         <w:pStyle w:val="Heading4"/>
       </w:pPr>
-      <w:bookmarkStart w:id="60" w:name="notes-on-cohen-v.-paramount-pictures-corp."/>
-      <w:bookmarkEnd w:id="60"/>
+      <w:bookmarkStart w:id="63" w:name="notes-on-cohen-v.-paramount-pictures-corp."/>
+      <w:bookmarkEnd w:id="63"/>
       <w:r>
         <w:t xml:space="preserve">Notes on</w:t>
       </w:r>
@@ -2288,8 +2446,8 @@
       <w:pPr>
         <w:pStyle w:val="Heading3"/>
       </w:pPr>
-      <w:bookmarkStart w:id="61" w:name="effects-associates-v.-cohen"/>
-      <w:bookmarkEnd w:id="61"/>
+      <w:bookmarkStart w:id="64" w:name="effects-associates-v.-cohen"/>
+      <w:bookmarkEnd w:id="64"/>
       <w:r>
         <w:rPr>
           <w:i/>
@@ -2301,8 +2459,8 @@
       <w:pPr>
         <w:pStyle w:val="Heading6"/>
       </w:pPr>
-      <w:bookmarkStart w:id="62" w:name="united-states-court-of-appeals-for-the-ninth-circuit-1990"/>
-      <w:bookmarkEnd w:id="62"/>
+      <w:bookmarkStart w:id="65" w:name="united-states-court-of-appeals-for-the-ninth-circuit-1990"/>
+      <w:bookmarkEnd w:id="65"/>
       <w:r>
         <w:t xml:space="preserve">United States Court of Appeals for the Ninth Circuit (1990)</w:t>
       </w:r>
@@ -2473,7 +2631,7 @@
       <w:r>
         <w:t xml:space="preserve"> </w:t>
       </w:r>
-      <w:hyperlink r:id="rId63">
+      <w:hyperlink r:id="rId66">
         <w:r>
           <w:rPr>
             <w:rStyle w:val="Hyperlink"/>
@@ -2502,7 +2660,7 @@
       <w:pPr>
         <w:pStyle w:val="BodyText"/>
       </w:pPr>
-      <w:hyperlink r:id="rId64">
+      <w:hyperlink r:id="rId67">
         <w:r>
           <w:rPr>
             <w:rStyle w:val="Hyperlink"/>
@@ -2515,8 +2673,8 @@
       <w:pPr>
         <w:pStyle w:val="Heading2"/>
       </w:pPr>
-      <w:bookmarkStart w:id="65" w:name="digital-sampling-and-imaging"/>
-      <w:bookmarkEnd w:id="65"/>
+      <w:bookmarkStart w:id="68" w:name="digital-sampling-and-imaging"/>
+      <w:bookmarkEnd w:id="68"/>
       <w:r>
         <w:t xml:space="preserve">Digital Sampling and Imaging</w:t>
       </w:r>
@@ -2525,7 +2683,7 @@
       <w:pPr>
         <w:pStyle w:val="FirstParagraph"/>
       </w:pPr>
-      <w:hyperlink r:id="rId66">
+      <w:hyperlink r:id="rId69">
         <w:r>
           <w:rPr>
             <w:rStyle w:val="Hyperlink"/>
@@ -2575,8 +2733,8 @@
       <w:pPr>
         <w:pStyle w:val="Heading3"/>
       </w:pPr>
-      <w:bookmarkStart w:id="67" w:name="newton-v.-diamond"/>
-      <w:bookmarkEnd w:id="67"/>
+      <w:bookmarkStart w:id="70" w:name="newton-v.-diamond"/>
+      <w:bookmarkEnd w:id="70"/>
       <w:r>
         <w:rPr>
           <w:i/>
@@ -2588,8 +2746,8 @@
       <w:pPr>
         <w:pStyle w:val="Heading6"/>
       </w:pPr>
-      <w:bookmarkStart w:id="68" w:name="united-states-court-of-appeals-ninth-circuit-2003"/>
-      <w:bookmarkEnd w:id="68"/>
+      <w:bookmarkStart w:id="71" w:name="united-states-court-of-appeals-ninth-circuit-2003"/>
+      <w:bookmarkEnd w:id="71"/>
       <w:r>
         <w:t xml:space="preserve">United States Court of Appeals Ninth Circuit (2003)</w:t>
       </w:r>
@@ -2602,7 +2760,7 @@
           <w:ilvl w:val="0"/>
         </w:numPr>
       </w:pPr>
-      <w:hyperlink r:id="rId69">
+      <w:hyperlink r:id="rId72">
         <w:r>
           <w:rPr>
             <w:rStyle w:val="Hyperlink"/>
@@ -2647,8 +2805,8 @@
       <w:pPr>
         <w:pStyle w:val="Heading4"/>
       </w:pPr>
-      <w:bookmarkStart w:id="70" w:name="background-and-procedural-history"/>
-      <w:bookmarkEnd w:id="70"/>
+      <w:bookmarkStart w:id="73" w:name="background-and-procedural-history"/>
+      <w:bookmarkEnd w:id="73"/>
       <w:r>
         <w:t xml:space="preserve">Background and Procedural History</w:t>
       </w:r>
@@ -2663,7 +2821,7 @@
       <w:r>
         <w:t xml:space="preserve"> </w:t>
       </w:r>
-      <w:hyperlink r:id="rId71">
+      <w:hyperlink r:id="rId74">
         <w:r>
           <w:rPr>
             <w:rStyle w:val="Hyperlink"/>
@@ -2703,8 +2861,8 @@
       <w:pPr>
         <w:pStyle w:val="Heading4"/>
       </w:pPr>
-      <w:bookmarkStart w:id="72" w:name="whether-defendants-use-was-de-minimis"/>
-      <w:bookmarkEnd w:id="72"/>
+      <w:bookmarkStart w:id="75" w:name="whether-defendants-use-was-de-minimis"/>
+      <w:bookmarkEnd w:id="75"/>
       <w:r>
         <w:t xml:space="preserve">Whether Defendants' Use was De Minimis</w:t>
       </w:r>
@@ -2737,7 +2895,7 @@
       <w:pPr>
         <w:pStyle w:val="FirstParagraph"/>
       </w:pPr>
-      <w:hyperlink r:id="rId73">
+      <w:hyperlink r:id="rId76">
         <w:r>
           <w:rPr>
             <w:i/>
@@ -2795,7 +2953,7 @@
       <w:r>
         <w:t xml:space="preserve"> </w:t>
       </w:r>
-      <w:hyperlink r:id="rId74">
+      <w:hyperlink r:id="rId77">
         <w:r>
           <w:rPr>
             <w:i/>
@@ -2888,7 +3046,7 @@
       <w:r>
         <w:t xml:space="preserve"> </w:t>
       </w:r>
-      <w:hyperlink r:id="rId75">
+      <w:hyperlink r:id="rId78">
         <w:r>
           <w:rPr>
             <w:i/>
@@ -2913,8 +3071,8 @@
       <w:pPr>
         <w:pStyle w:val="Heading4"/>
       </w:pPr>
-      <w:bookmarkStart w:id="76" w:name="conclusion-1"/>
-      <w:bookmarkEnd w:id="76"/>
+      <w:bookmarkStart w:id="79" w:name="conclusion-1"/>
+      <w:bookmarkEnd w:id="79"/>
       <w:r>
         <w:t xml:space="preserve">Conclusion</w:t>
       </w:r>
@@ -2961,7 +3119,7 @@
       <w:r>
         <w:t xml:space="preserve"> </w:t>
       </w:r>
-      <w:hyperlink r:id="rId74">
+      <w:hyperlink r:id="rId77">
         <w:r>
           <w:rPr>
             <w:i/>
@@ -3075,8 +3233,8 @@
       <w:pPr>
         <w:pStyle w:val="Heading4"/>
       </w:pPr>
-      <w:bookmarkStart w:id="77" w:name="note-on-newton-v.-diamond"/>
-      <w:bookmarkEnd w:id="77"/>
+      <w:bookmarkStart w:id="80" w:name="note-on-newton-v.-diamond"/>
+      <w:bookmarkEnd w:id="80"/>
       <w:r>
         <w:t xml:space="preserve">Note on</w:t>
       </w:r>
@@ -3100,7 +3258,7 @@
       <w:r>
         <w:t xml:space="preserve"> </w:t>
       </w:r>
-      <w:hyperlink r:id="rId78">
+      <w:hyperlink r:id="rId81">
         <w:r>
           <w:rPr>
             <w:rStyle w:val="Hyperlink"/>
@@ -3119,8 +3277,8 @@
       <w:pPr>
         <w:pStyle w:val="Heading3"/>
       </w:pPr>
-      <w:bookmarkStart w:id="79" w:name="bridgeport-music-inc.-v.-dimension-films"/>
-      <w:bookmarkEnd w:id="79"/>
+      <w:bookmarkStart w:id="82" w:name="bridgeport-music-inc.-v.-dimension-films"/>
+      <w:bookmarkEnd w:id="82"/>
       <w:r>
         <w:t xml:space="preserve">Bridgeport Music, Inc. v. Dimension Films</w:t>
       </w:r>
@@ -3129,8 +3287,8 @@
       <w:pPr>
         <w:pStyle w:val="Heading6"/>
       </w:pPr>
-      <w:bookmarkStart w:id="80" w:name="united-states-court-of-appeals-sixth-circuit-2005"/>
-      <w:bookmarkEnd w:id="80"/>
+      <w:bookmarkStart w:id="83" w:name="united-states-court-of-appeals-sixth-circuit-2005"/>
+      <w:bookmarkEnd w:id="83"/>
       <w:r>
         <w:t xml:space="preserve">United States Court of Appeals Sixth Circuit (2005)</w:t>
       </w:r>
@@ -3143,7 +3301,7 @@
           <w:ilvl w:val="0"/>
         </w:numPr>
       </w:pPr>
-      <w:hyperlink r:id="rId81">
+      <w:hyperlink r:id="rId84">
         <w:r>
           <w:rPr>
             <w:rStyle w:val="Hyperlink"/>
@@ -3160,7 +3318,7 @@
           <w:ilvl w:val="0"/>
         </w:numPr>
       </w:pPr>
-      <w:hyperlink r:id="rId82">
+      <w:hyperlink r:id="rId85">
         <w:r>
           <w:rPr>
             <w:rStyle w:val="Hyperlink"/>
@@ -3173,8 +3331,8 @@
       <w:pPr>
         <w:pStyle w:val="Heading4"/>
       </w:pPr>
-      <w:bookmarkStart w:id="83" w:name="amended-opinion-on-rehearing"/>
-      <w:bookmarkEnd w:id="83"/>
+      <w:bookmarkStart w:id="86" w:name="amended-opinion-on-rehearing"/>
+      <w:bookmarkEnd w:id="86"/>
       <w:r>
         <w:t xml:space="preserve">AMENDED OPINION ON REHEARING</w:t>
       </w:r>
@@ -3279,7 +3437,7 @@
       <w:pPr>
         <w:pStyle w:val="FirstParagraph"/>
       </w:pPr>
-      <w:hyperlink r:id="rId84">
+      <w:hyperlink r:id="rId87">
         <w:r>
           <w:rPr>
             <w:i/>
@@ -3308,8 +3466,8 @@
       <w:pPr>
         <w:pStyle w:val="Heading4"/>
       </w:pPr>
-      <w:bookmarkStart w:id="85" w:name="digital-sampling-of-copyrighted-sound-recordings"/>
-      <w:bookmarkEnd w:id="85"/>
+      <w:bookmarkStart w:id="88" w:name="digital-sampling-of-copyrighted-sound-recordings"/>
+      <w:bookmarkEnd w:id="88"/>
       <w:r>
         <w:t xml:space="preserve">Digital Sampling of Copyrighted Sound Recordings</w:t>
       </w:r>
@@ -3410,8 +3568,8 @@
       <w:pPr>
         <w:pStyle w:val="Heading4"/>
       </w:pPr>
-      <w:bookmarkStart w:id="86" w:name="analysis"/>
-      <w:bookmarkEnd w:id="86"/>
+      <w:bookmarkStart w:id="89" w:name="analysis"/>
+      <w:bookmarkEnd w:id="89"/>
       <w:r>
         <w:t xml:space="preserve">Analysis</w:t>
       </w:r>
@@ -3498,8 +3656,8 @@
       <w:pPr>
         <w:pStyle w:val="Heading2"/>
       </w:pPr>
-      <w:bookmarkStart w:id="87" w:name="future-of-sampling"/>
-      <w:bookmarkEnd w:id="87"/>
+      <w:bookmarkStart w:id="90" w:name="future-of-sampling"/>
+      <w:bookmarkEnd w:id="90"/>
       <w:r>
         <w:t xml:space="preserve">Future of Sampling</w:t>
       </w:r>
@@ -3537,8 +3695,8 @@
       <w:pPr>
         <w:pStyle w:val="Heading3"/>
       </w:pPr>
-      <w:bookmarkStart w:id="88" w:name="good-copy-bad-copy"/>
-      <w:bookmarkEnd w:id="88"/>
+      <w:bookmarkStart w:id="91" w:name="good-copy-bad-copy"/>
+      <w:bookmarkEnd w:id="91"/>
       <w:r>
         <w:t xml:space="preserve">Good Copy Bad Copy</w:t>
       </w:r>
@@ -3553,7 +3711,7 @@
       <w:r>
         <w:t xml:space="preserve"> </w:t>
       </w:r>
-      <w:hyperlink r:id="rId89">
+      <w:hyperlink r:id="rId92">
         <w:r>
           <w:rPr>
             <w:i/>
@@ -3574,7 +3732,7 @@
           <w:ilvl w:val="0"/>
         </w:numPr>
       </w:pPr>
-      <w:hyperlink r:id="rId90">
+      <w:hyperlink r:id="rId93">
         <w:r>
           <w:rPr>
             <w:rStyle w:val="Hyperlink"/>
@@ -3591,7 +3749,7 @@
           <w:ilvl w:val="0"/>
         </w:numPr>
       </w:pPr>
-      <w:hyperlink r:id="rId91">
+      <w:hyperlink r:id="rId94">
         <w:r>
           <w:rPr>
             <w:rStyle w:val="Hyperlink"/>
@@ -3604,8 +3762,8 @@
       <w:pPr>
         <w:pStyle w:val="Heading2"/>
       </w:pPr>
-      <w:bookmarkStart w:id="92" w:name="how-to-acquire-music-for-films"/>
-      <w:bookmarkEnd w:id="92"/>
+      <w:bookmarkStart w:id="95" w:name="how-to-acquire-music-for-films"/>
+      <w:bookmarkEnd w:id="95"/>
       <w:r>
         <w:t xml:space="preserve">How To Acquire Music For Films</w:t>
       </w:r>
@@ -3622,7 +3780,7 @@
       <w:pPr>
         <w:pStyle w:val="BodyText"/>
       </w:pPr>
-      <w:hyperlink r:id="rId93">
+      <w:hyperlink r:id="rId96">
         <w:r>
           <w:rPr>
             <w:rStyle w:val="Hyperlink"/>
@@ -3792,8 +3950,8 @@
       <w:pPr>
         <w:pStyle w:val="Heading4"/>
       </w:pPr>
-      <w:bookmarkStart w:id="94" w:name="find-out-who-owns-music-rights"/>
-      <w:bookmarkEnd w:id="94"/>
+      <w:bookmarkStart w:id="97" w:name="find-out-who-owns-music-rights"/>
+      <w:bookmarkEnd w:id="97"/>
       <w:r>
         <w:t xml:space="preserve">Find Out Who Owns Music Rights</w:t>
       </w:r>
@@ -3806,7 +3964,7 @@
           <w:ilvl w:val="0"/>
         </w:numPr>
       </w:pPr>
-      <w:hyperlink r:id="rId95">
+      <w:hyperlink r:id="rId98">
         <w:r>
           <w:rPr>
             <w:rStyle w:val="Hyperlink"/>
@@ -3817,7 +3975,7 @@
       <w:r>
         <w:t xml:space="preserve">. The near-equivalent to IMDB in the music world is Like IMDB it lists credits, albums, and songs of all musicians. But to my knowledge there is no "Pro" feature providing information about representation. The American Society of Composers, Authors and Publishers (</w:t>
       </w:r>
-      <w:hyperlink r:id="rId96">
+      <w:hyperlink r:id="rId99">
         <w:r>
           <w:rPr>
             <w:rStyle w:val="Hyperlink"/>
@@ -3828,7 +3986,7 @@
       <w:r>
         <w:t xml:space="preserve">) and Broadcast Music, Inc. (</w:t>
       </w:r>
-      <w:hyperlink r:id="rId97">
+      <w:hyperlink r:id="rId100">
         <w:r>
           <w:rPr>
             <w:rStyle w:val="Hyperlink"/>
@@ -3848,7 +4006,7 @@
           <w:ilvl w:val="1"/>
         </w:numPr>
       </w:pPr>
-      <w:hyperlink r:id="rId98">
+      <w:hyperlink r:id="rId101">
         <w:r>
           <w:rPr>
             <w:rStyle w:val="Hyperlink"/>
@@ -3865,7 +4023,7 @@
           <w:ilvl w:val="1"/>
         </w:numPr>
       </w:pPr>
-      <w:hyperlink r:id="rId99">
+      <w:hyperlink r:id="rId102">
         <w:r>
           <w:rPr>
             <w:rStyle w:val="Hyperlink"/>
@@ -3878,8 +4036,8 @@
       <w:pPr>
         <w:pStyle w:val="Heading4"/>
       </w:pPr>
-      <w:bookmarkStart w:id="100" w:name="music-licensing-agreements"/>
-      <w:bookmarkEnd w:id="100"/>
+      <w:bookmarkStart w:id="103" w:name="music-licensing-agreements"/>
+      <w:bookmarkEnd w:id="103"/>
       <w:r>
         <w:t xml:space="preserve">Music Licensing Agreements</w:t>
       </w:r>
@@ -3941,8 +4099,8 @@
       <w:pPr>
         <w:pStyle w:val="Heading4"/>
       </w:pPr>
-      <w:bookmarkStart w:id="101" w:name="re-recording-and-sound-alike-recordings"/>
-      <w:bookmarkEnd w:id="101"/>
+      <w:bookmarkStart w:id="104" w:name="re-recording-and-sound-alike-recordings"/>
+      <w:bookmarkEnd w:id="104"/>
       <w:r>
         <w:t xml:space="preserve">Re-recording and Sound-Alike Recordings</w:t>
       </w:r>
@@ -3967,8 +4125,8 @@
       <w:pPr>
         <w:pStyle w:val="Heading4"/>
       </w:pPr>
-      <w:bookmarkStart w:id="102" w:name="commissioning-music"/>
-      <w:bookmarkEnd w:id="102"/>
+      <w:bookmarkStart w:id="105" w:name="commissioning-music"/>
+      <w:bookmarkEnd w:id="105"/>
       <w:r>
         <w:t xml:space="preserve">Commissioning Music</w:t>
       </w:r>
@@ -3985,8 +4143,8 @@
       <w:pPr>
         <w:pStyle w:val="Heading2"/>
       </w:pPr>
-      <w:bookmarkStart w:id="103" w:name="film-options"/>
-      <w:bookmarkEnd w:id="103"/>
+      <w:bookmarkStart w:id="106" w:name="film-options"/>
+      <w:bookmarkEnd w:id="106"/>
       <w:r>
         <w:t xml:space="preserve">Film Options</w:t>
       </w:r>
@@ -3995,8 +4153,8 @@
       <w:pPr>
         <w:pStyle w:val="Heading4"/>
       </w:pPr>
-      <w:bookmarkStart w:id="104" w:name="five-stages-of-film-production"/>
-      <w:bookmarkEnd w:id="104"/>
+      <w:bookmarkStart w:id="107" w:name="five-stages-of-film-production"/>
+      <w:bookmarkEnd w:id="107"/>
       <w:r>
         <w:t xml:space="preserve">Five Stages of Film Production</w:t>
       </w:r>
@@ -4065,8 +4223,8 @@
       <w:pPr>
         <w:pStyle w:val="Heading4"/>
       </w:pPr>
-      <w:bookmarkStart w:id="105" w:name="why-option"/>
-      <w:bookmarkEnd w:id="105"/>
+      <w:bookmarkStart w:id="108" w:name="why-option"/>
+      <w:bookmarkEnd w:id="108"/>
       <w:r>
         <w:t xml:space="preserve">Why Option?</w:t>
       </w:r>
@@ -4091,8 +4249,8 @@
       <w:pPr>
         <w:pStyle w:val="Heading4"/>
       </w:pPr>
-      <w:bookmarkStart w:id="106" w:name="the-movie-option-3-essential-terms"/>
-      <w:bookmarkEnd w:id="106"/>
+      <w:bookmarkStart w:id="109" w:name="the-movie-option-3-essential-terms"/>
+      <w:bookmarkEnd w:id="109"/>
       <w:r>
         <w:t xml:space="preserve">The Movie Option 3 Essential Terms</w:t>
       </w:r>
@@ -4137,8 +4295,8 @@
       <w:pPr>
         <w:pStyle w:val="Heading5"/>
       </w:pPr>
-      <w:bookmarkStart w:id="107" w:name="the-option-period"/>
-      <w:bookmarkEnd w:id="107"/>
+      <w:bookmarkStart w:id="110" w:name="the-option-period"/>
+      <w:bookmarkEnd w:id="110"/>
       <w:r>
         <w:t xml:space="preserve">1. The Option Period</w:t>
       </w:r>
@@ -4179,8 +4337,8 @@
       <w:pPr>
         <w:pStyle w:val="Heading5"/>
       </w:pPr>
-      <w:bookmarkStart w:id="108" w:name="the-option-payment"/>
-      <w:bookmarkEnd w:id="108"/>
+      <w:bookmarkStart w:id="111" w:name="the-option-payment"/>
+      <w:bookmarkEnd w:id="111"/>
       <w:r>
         <w:t xml:space="preserve">2. The Option Payment</w:t>
       </w:r>
@@ -4225,8 +4383,8 @@
       <w:pPr>
         <w:pStyle w:val="Heading5"/>
       </w:pPr>
-      <w:bookmarkStart w:id="109" w:name="the-purchase-price"/>
-      <w:bookmarkEnd w:id="109"/>
+      <w:bookmarkStart w:id="112" w:name="the-purchase-price"/>
+      <w:bookmarkEnd w:id="112"/>
       <w:r>
         <w:t xml:space="preserve">3. The Purchase Price</w:t>
       </w:r>
@@ -4279,8 +4437,8 @@
       <w:pPr>
         <w:pStyle w:val="Heading4"/>
       </w:pPr>
-      <w:bookmarkStart w:id="110" w:name="totally-optional-reading-viewing"/>
-      <w:bookmarkEnd w:id="110"/>
+      <w:bookmarkStart w:id="113" w:name="totally-optional-reading-viewing"/>
+      <w:bookmarkEnd w:id="113"/>
       <w:r>
         <w:t xml:space="preserve">Totally Optional Reading &amp; Viewing</w:t>
       </w:r>
@@ -4293,7 +4451,7 @@
           <w:ilvl w:val="0"/>
         </w:numPr>
       </w:pPr>
-      <w:hyperlink r:id="rId89">
+      <w:hyperlink r:id="rId92">
         <w:r>
           <w:rPr>
             <w:i/>
@@ -4314,7 +4472,7 @@
           <w:ilvl w:val="0"/>
         </w:numPr>
       </w:pPr>
-      <w:hyperlink r:id="rId111">
+      <w:hyperlink r:id="rId114">
         <w:r>
           <w:rPr>
             <w:i/>
@@ -4335,7 +4493,7 @@
           <w:ilvl w:val="0"/>
         </w:numPr>
       </w:pPr>
-      <w:hyperlink r:id="rId112">
+      <w:hyperlink r:id="rId115">
         <w:r>
           <w:rPr>
             <w:rStyle w:val="Hyperlink"/>
@@ -4358,7 +4516,7 @@
           <w:ilvl w:val="0"/>
         </w:numPr>
       </w:pPr>
-      <w:hyperlink r:id="rId113">
+      <w:hyperlink r:id="rId116">
         <w:r>
           <w:rPr>
             <w:rStyle w:val="Hyperlink"/>
@@ -4381,7 +4539,7 @@
       <w:r>
         <w:t xml:space="preserve"> </w:t>
       </w:r>
-      <w:hyperlink r:id="rId114">
+      <w:hyperlink r:id="rId117">
         <w:r>
           <w:rPr>
             <w:rStyle w:val="Hyperlink"/>
@@ -4398,7 +4556,7 @@
           <w:ilvl w:val="0"/>
         </w:numPr>
       </w:pPr>
-      <w:hyperlink r:id="rId115">
+      <w:hyperlink r:id="rId118">
         <w:r>
           <w:rPr>
             <w:rStyle w:val="Hyperlink"/>
@@ -4415,7 +4573,7 @@
           <w:ilvl w:val="0"/>
         </w:numPr>
       </w:pPr>
-      <w:hyperlink r:id="rId116">
+      <w:hyperlink r:id="rId119">
         <w:r>
           <w:rPr>
             <w:rStyle w:val="Hyperlink"/>
@@ -4428,8 +4586,8 @@
       <w:pPr>
         <w:pStyle w:val="Heading5"/>
       </w:pPr>
-      <w:bookmarkStart w:id="117" w:name="totally-optional-for-musicians-recording-artists"/>
-      <w:bookmarkEnd w:id="117"/>
+      <w:bookmarkStart w:id="120" w:name="totally-optional-for-musicians-recording-artists"/>
+      <w:bookmarkEnd w:id="120"/>
       <w:r>
         <w:t xml:space="preserve">Totally Optional: For Musicians &amp; Recording Artists</w:t>
       </w:r>
@@ -4442,7 +4600,7 @@
           <w:ilvl w:val="0"/>
         </w:numPr>
       </w:pPr>
-      <w:hyperlink r:id="rId118">
+      <w:hyperlink r:id="rId121">
         <w:r>
           <w:rPr>
             <w:rStyle w:val="Hyperlink"/>
@@ -4462,7 +4620,7 @@
           <w:ilvl w:val="0"/>
         </w:numPr>
       </w:pPr>
-      <w:hyperlink r:id="rId119">
+      <w:hyperlink r:id="rId122">
         <w:r>
           <w:rPr>
             <w:rStyle w:val="Hyperlink"/>
@@ -4482,7 +4640,7 @@
           <w:ilvl w:val="0"/>
         </w:numPr>
       </w:pPr>
-      <w:hyperlink r:id="rId120">
+      <w:hyperlink r:id="rId123">
         <w:r>
           <w:rPr>
             <w:rStyle w:val="Hyperlink"/>
@@ -4602,7 +4760,7 @@
     </w:lvl>
   </w:abstractNum>
   <w:abstractNum w:abstractNumId="990">
-    <w:nsid w:val="231d46f4"/>
+    <w:nsid w:val="47454b34"/>
     <w:multiLevelType w:val="multilevel"/>
     <w:lvl w:ilvl="0">
       <w:numFmt w:val="bullet"/>
@@ -4683,7 +4841,7 @@
     </w:lvl>
   </w:abstractNum>
   <w:abstractNum w:abstractNumId="99411">
-    <w:nsid w:val="6103cbac"/>
+    <w:nsid w:val="2321ecae"/>
     <w:multiLevelType w:val="multilevel"/>
     <w:lvl w:ilvl="0">
       <w:start w:val="1"/>
@@ -4771,7 +4929,7 @@
     </w:lvl>
   </w:abstractNum>
   <w:abstractNum w:abstractNumId="991">
-    <w:nsid w:val="6d324676"/>
+    <w:nsid w:val="96ca7bf8"/>
     <w:multiLevelType w:val="multilevel"/>
     <w:lvl w:ilvl="0">
       <w:numFmt w:val="bullet"/>

</xml_diff>

<commit_message>
Add 9th Circuit Sampling Case
</commit_message>
<xml_diff>
--- a/Copyright_Ownership/Copyright_Ownership.docx
+++ b/Copyright_Ownership/Copyright_Ownership.docx
@@ -11581,11 +11581,24 @@
       <w:pPr>
         <w:pStyle w:val="Heading3"/>
       </w:pPr>
-      <w:bookmarkStart w:id="101" w:name="good-copy-bad-copy"/>
-      <w:r>
-        <w:t xml:space="preserve">Good Copy Bad Copy</w:t>
+      <w:bookmarkStart w:id="101" w:name="vmg-salsoul-v.-ciccone"/>
+      <w:r>
+        <w:rPr>
+          <w:i/>
+        </w:rPr>
+        <w:t xml:space="preserve">VMG Salsoul v. Ciccone</w:t>
       </w:r>
       <w:bookmarkEnd w:id="101"/>
+    </w:p>
+    <w:p>
+      <w:pPr>
+        <w:pStyle w:val="Heading6"/>
+      </w:pPr>
+      <w:bookmarkStart w:id="102" w:name="court-of-appeals-for-the-ninth-circuit-2016"/>
+      <w:r>
+        <w:t xml:space="preserve">Court of Appeals For The Ninth Circuit (2016)</w:t>
+      </w:r>
+      <w:bookmarkEnd w:id="102"/>
     </w:p>
     <w:p>
       <w:pPr>
@@ -11595,13 +11608,515 @@
           <w:ilvl w:val="0"/>
         </w:numPr>
       </w:pPr>
+      <w:hyperlink r:id="rId103">
+        <w:r>
+          <w:rPr>
+            <w:rStyle w:val="Hyperlink"/>
+          </w:rPr>
+          <w:t xml:space="preserve">Case on Google Scholar</w:t>
+        </w:r>
+      </w:hyperlink>
+    </w:p>
+    <w:p>
+      <w:pPr>
+        <w:pStyle w:val="Compact"/>
+        <w:numPr>
+          <w:numId w:val="1017"/>
+          <w:ilvl w:val="0"/>
+        </w:numPr>
+      </w:pPr>
+      <w:hyperlink r:id="rId103">
+        <w:r>
+          <w:rPr>
+            <w:rStyle w:val="Hyperlink"/>
+          </w:rPr>
+          <w:t xml:space="preserve">Case on Westlaw</w:t>
+        </w:r>
+      </w:hyperlink>
+    </w:p>
+    <w:p>
+      <w:pPr>
+        <w:pStyle w:val="FirstParagraph"/>
+      </w:pPr>
+      <w:r>
+        <w:t xml:space="preserve">The Ninth Circuit has explicitly broken with the Sixth Circuit and allowed</w:t>
+      </w:r>
+      <w:r>
+        <w:t xml:space="preserve"> </w:t>
+      </w:r>
+      <w:r>
+        <w:rPr>
+          <w:i/>
+        </w:rPr>
+        <w:t xml:space="preserve">de minimis</w:t>
+      </w:r>
+      <w:r>
+        <w:t xml:space="preserve"> </w:t>
+      </w:r>
+      <w:r>
+        <w:t xml:space="preserve">exceptions to the if-you-sample-you-must-license rule. Excerpts below from,</w:t>
+      </w:r>
+      <w:r>
+        <w:t xml:space="preserve"> </w:t>
+      </w:r>
+      <w:hyperlink r:id="rId104">
+        <w:r>
+          <w:rPr>
+            <w:rStyle w:val="Hyperlink"/>
+          </w:rPr>
+          <w:t xml:space="preserve">No Infringement for Trivial Copying of Sound Recording: Ninth Circuit</w:t>
+        </w:r>
+      </w:hyperlink>
+      <w:r>
+        <w:t xml:space="preserve">, by Practical Law Intellectual Property &amp; Technology.</w:t>
+      </w:r>
+    </w:p>
+    <w:p>
+      <w:pPr>
+        <w:pStyle w:val="BlockText"/>
+      </w:pPr>
+      <w:r>
+        <w:t xml:space="preserve">On June 2, 2016, in</w:t>
+      </w:r>
+      <w:r>
+        <w:t xml:space="preserve"> </w:t>
+      </w:r>
+      <w:r>
+        <w:rPr>
+          <w:i/>
+        </w:rPr>
+        <w:t xml:space="preserve">VMG Salsoul, LLC v. Ciccone</w:t>
+      </w:r>
+      <w:r>
+        <w:t xml:space="preserve">,</w:t>
+      </w:r>
+      <w:r>
+        <w:t xml:space="preserve"> </w:t>
+      </w:r>
+      <w:r>
+        <w:t xml:space="preserve">the US Court of Appeals for the Ninth Circuit held</w:t>
+      </w:r>
+      <w:r>
+        <w:t xml:space="preserve"> </w:t>
+      </w:r>
+      <w:r>
+        <w:t xml:space="preserve">there was no actionable copyright infringement</w:t>
+      </w:r>
+      <w:r>
+        <w:t xml:space="preserve"> </w:t>
+      </w:r>
+      <w:r>
+        <w:t xml:space="preserve">where a brief horn snippet was sampled in a song</w:t>
+      </w:r>
+      <w:r>
+        <w:t xml:space="preserve"> </w:t>
+      </w:r>
+      <w:r>
+        <w:t xml:space="preserve">because any actual copying was</w:t>
+      </w:r>
+      <w:r>
+        <w:t xml:space="preserve"> </w:t>
+      </w:r>
+      <w:r>
+        <w:rPr>
+          <w:i/>
+        </w:rPr>
+        <w:t xml:space="preserve">de minimis</w:t>
+      </w:r>
+      <w:r>
+        <w:t xml:space="preserve">.</w:t>
+      </w:r>
+      <w:r>
+        <w:t xml:space="preserve"> </w:t>
+      </w:r>
+      <w:r>
+        <w:t xml:space="preserve">Disagreeing with the US Court of Appeals for the Sixth Circuit,</w:t>
+      </w:r>
+      <w:r>
+        <w:t xml:space="preserve"> </w:t>
+      </w:r>
+      <w:r>
+        <w:t xml:space="preserve">the court reasoned that Congress did not eliminate the</w:t>
+      </w:r>
+      <w:r>
+        <w:t xml:space="preserve"> </w:t>
+      </w:r>
+      <w:r>
+        <w:rPr>
+          <w:i/>
+        </w:rPr>
+        <w:t xml:space="preserve">de minimis exception</w:t>
+      </w:r>
+      <w:r>
+        <w:t xml:space="preserve"> </w:t>
+      </w:r>
+      <w:r>
+        <w:t xml:space="preserve">in 17 U.S.C. § 114(b) for claims alleging infringement of a sound recording.</w:t>
+      </w:r>
+    </w:p>
+    <w:p>
+      <w:pPr>
+        <w:pStyle w:val="BlockText"/>
+      </w:pPr>
+      <w:r>
+        <w:t xml:space="preserve">In the early 1980s, Shep Pettibone recorded the song</w:t>
+      </w:r>
+      <w:r>
+        <w:t xml:space="preserve"> </w:t>
+      </w:r>
+      <w:r>
+        <w:rPr>
+          <w:i/>
+        </w:rPr>
+        <w:t xml:space="preserve">Ooh I Love It (Love Break)</w:t>
+      </w:r>
+      <w:r>
+        <w:t xml:space="preserve">. In 1990, Madonna Louise Ciccone and Pettibone recorded and released the song</w:t>
+      </w:r>
+      <w:r>
+        <w:t xml:space="preserve"> </w:t>
+      </w:r>
+      <w:r>
+        <w:rPr>
+          <w:i/>
+        </w:rPr>
+        <w:t xml:space="preserve">Vogue.</w:t>
+      </w:r>
+      <w:r>
+        <w:t xml:space="preserve"> </w:t>
+      </w:r>
+      <w:r>
+        <w:t xml:space="preserve">VMG Salsoul, LLC (VMG), the owner of the copyright in Love Break, alleged that when recording Vogue, Pettibone sampled a 0.23-second horn segment from Love Break and used a modified version of that snippet in Vogue. VMG claimed that such use separately infringed its copyrights in the:</w:t>
+      </w:r>
+    </w:p>
+    <w:p>
+      <w:pPr>
+        <w:pStyle w:val="Compact"/>
+        <w:pStyle w:val="BlockText"/>
+        <w:numPr>
+          <w:numId w:val="1018"/>
+          <w:ilvl w:val="0"/>
+        </w:numPr>
+      </w:pPr>
+      <w:r>
+        <w:t xml:space="preserve">Composition of Love Break.</w:t>
+      </w:r>
+    </w:p>
+    <w:p>
+      <w:pPr>
+        <w:pStyle w:val="Compact"/>
+        <w:pStyle w:val="BlockText"/>
+        <w:numPr>
+          <w:numId w:val="1018"/>
+          <w:ilvl w:val="0"/>
+        </w:numPr>
+      </w:pPr>
+      <w:r>
+        <w:t xml:space="preserve">Sound recording of Love Break.</w:t>
+      </w:r>
+    </w:p>
+    <w:p>
+      <w:pPr>
+        <w:pStyle w:val="BlockText"/>
+      </w:pPr>
+      <w:r>
+        <w:t xml:space="preserve">On appeal, the Ninth Circuit noted that though it was settled Ninth Circuit law that the</w:t>
+      </w:r>
+      <w:r>
+        <w:t xml:space="preserve"> </w:t>
+      </w:r>
+      <w:r>
+        <w:rPr>
+          <w:i/>
+        </w:rPr>
+        <w:t xml:space="preserve">de minimis</w:t>
+      </w:r>
+      <w:r>
+        <w:t xml:space="preserve"> </w:t>
+      </w:r>
+      <w:r>
+        <w:t xml:space="preserve">exception applies to claims of infringement of a copyrighted composition, the court had not yet established whether the exception applies to the practice of sampling and claims of infringement of a sound recording copyright. The court explained that, under the</w:t>
+      </w:r>
+      <w:r>
+        <w:t xml:space="preserve"> </w:t>
+      </w:r>
+      <w:r>
+        <w:rPr>
+          <w:i/>
+        </w:rPr>
+        <w:t xml:space="preserve">de minimis</w:t>
+      </w:r>
+      <w:r>
+        <w:t xml:space="preserve"> </w:t>
+      </w:r>
+      <w:r>
+        <w:t xml:space="preserve">exception, an unauthorized use of a copyrighted work must be significant enough to constitute infringement.</w:t>
+      </w:r>
+    </w:p>
+    <w:p>
+      <w:pPr>
+        <w:pStyle w:val="BlockText"/>
+      </w:pPr>
+      <w:r>
+        <w:t xml:space="preserve">Since VMG alleged both types of infringement, the Ninth Circuit considered:</w:t>
+      </w:r>
+    </w:p>
+    <w:p>
+      <w:pPr>
+        <w:pStyle w:val="Compact"/>
+        <w:pStyle w:val="BlockText"/>
+        <w:numPr>
+          <w:numId w:val="1019"/>
+          <w:ilvl w:val="0"/>
+        </w:numPr>
+      </w:pPr>
+      <w:r>
+        <w:t xml:space="preserve">Whether the de minimis exception applies to alleged infringement of copyrighted sound recordings.</w:t>
+      </w:r>
+    </w:p>
+    <w:p>
+      <w:pPr>
+        <w:pStyle w:val="Compact"/>
+        <w:pStyle w:val="BlockText"/>
+        <w:numPr>
+          <w:numId w:val="1019"/>
+          <w:ilvl w:val="0"/>
+        </w:numPr>
+      </w:pPr>
+      <w:r>
+        <w:t xml:space="preserve">Whether the alleged copying of the composition and the sound recording was</w:t>
+      </w:r>
+      <w:r>
+        <w:t xml:space="preserve"> </w:t>
+      </w:r>
+      <w:r>
+        <w:rPr>
+          <w:i/>
+        </w:rPr>
+        <w:t xml:space="preserve">de minimis</w:t>
+      </w:r>
+      <w:r>
+        <w:t xml:space="preserve">.</w:t>
+      </w:r>
+    </w:p>
+    <w:p>
+      <w:pPr>
+        <w:pStyle w:val="BlockText"/>
+      </w:pPr>
+      <w:r>
+        <w:t xml:space="preserve">In declining to follow the Sixth Circuit, the only circuit court to previously address the issue, the Ninth Circuit held</w:t>
+      </w:r>
+      <w:r>
+        <w:t xml:space="preserve"> </w:t>
+      </w:r>
+      <w:r>
+        <w:t xml:space="preserve">that Congress did not eliminate the</w:t>
+      </w:r>
+      <w:r>
+        <w:t xml:space="preserve"> </w:t>
+      </w:r>
+      <w:r>
+        <w:rPr>
+          <w:i/>
+        </w:rPr>
+        <w:t xml:space="preserve">de minimis</w:t>
+      </w:r>
+      <w:r>
+        <w:t xml:space="preserve"> </w:t>
+      </w:r>
+      <w:r>
+        <w:t xml:space="preserve">exception</w:t>
+      </w:r>
+      <w:r>
+        <w:t xml:space="preserve"> </w:t>
+      </w:r>
+      <w:r>
+        <w:t xml:space="preserve">in 17 U.S.C. § 114(b) for claims alleging infringement of a sound recording.</w:t>
+      </w:r>
+    </w:p>
+    <w:p>
+      <w:pPr>
+        <w:pStyle w:val="BlockText"/>
+      </w:pPr>
+      <w:r>
+        <w:t xml:space="preserve">The Sixth Circuit had reasoned in</w:t>
+      </w:r>
+      <w:r>
+        <w:t xml:space="preserve"> </w:t>
+      </w:r>
+      <w:r>
+        <w:rPr>
+          <w:i/>
+        </w:rPr>
+        <w:t xml:space="preserve">Bridgeport Music</w:t>
+      </w:r>
+      <w:r>
+        <w:t xml:space="preserve"> </w:t>
+      </w:r>
+      <w:r>
+        <w:t xml:space="preserve">(2005)), that:</w:t>
+      </w:r>
+    </w:p>
+    <w:p>
+      <w:pPr>
+        <w:pStyle w:val="Compact"/>
+        <w:pStyle w:val="BlockText"/>
+        <w:numPr>
+          <w:numId w:val="1020"/>
+          <w:ilvl w:val="0"/>
+        </w:numPr>
+      </w:pPr>
+      <w:r>
+        <w:t xml:space="preserve">A sound recording owner has the exclusive right to sample its work under Section 114(b).</w:t>
+      </w:r>
+    </w:p>
+    <w:p>
+      <w:pPr>
+        <w:pStyle w:val="Compact"/>
+        <w:pStyle w:val="BlockText"/>
+        <w:numPr>
+          <w:numId w:val="1020"/>
+          <w:ilvl w:val="0"/>
+        </w:numPr>
+      </w:pPr>
+      <w:r>
+        <w:t xml:space="preserve">Any use of an identical copy of a portion of a copyrighted fixed sound recording would therefore be an infringement.</w:t>
+      </w:r>
+    </w:p>
+    <w:p>
+      <w:pPr>
+        <w:pStyle w:val="BlockText"/>
+      </w:pPr>
+      <w:r>
+        <w:t xml:space="preserve">However, the Ninth Circuit’s analysis</w:t>
+      </w:r>
+      <w:r>
+        <w:t xml:space="preserve"> </w:t>
+      </w:r>
+      <w:r>
+        <w:t xml:space="preserve">of the statutory text and legislative history</w:t>
+      </w:r>
+      <w:r>
+        <w:t xml:space="preserve"> </w:t>
+      </w:r>
+      <w:r>
+        <w:t xml:space="preserve">found that the statute was intended as a limitation</w:t>
+      </w:r>
+      <w:r>
+        <w:t xml:space="preserve"> </w:t>
+      </w:r>
+      <w:r>
+        <w:t xml:space="preserve">on copyright holders’ rights in a sound recording,</w:t>
+      </w:r>
+      <w:r>
+        <w:t xml:space="preserve"> </w:t>
+      </w:r>
+      <w:r>
+        <w:t xml:space="preserve">and did not implicitly expand their rights</w:t>
+      </w:r>
+      <w:r>
+        <w:t xml:space="preserve"> </w:t>
+      </w:r>
+      <w:r>
+        <w:t xml:space="preserve">by eliminating the</w:t>
+      </w:r>
+      <w:r>
+        <w:t xml:space="preserve"> </w:t>
+      </w:r>
+      <w:r>
+        <w:rPr>
+          <w:i/>
+        </w:rPr>
+        <w:t xml:space="preserve">de minimis</w:t>
+      </w:r>
+      <w:r>
+        <w:t xml:space="preserve"> </w:t>
+      </w:r>
+      <w:r>
+        <w:t xml:space="preserve">exception.</w:t>
+      </w:r>
+    </w:p>
+    <w:p>
+      <w:pPr>
+        <w:pStyle w:val="BlockText"/>
+      </w:pPr>
+      <w:r>
+        <w:t xml:space="preserve">The Ninth Circuit also agreed with the district court that any copying from Love Break was de mimimis and not an infringement of either the copyrighted composition or the sound recording. The court explained that a general audience would not recognize the less-than-a-second snippets used in Vogue as originating from Love Break.</w:t>
+      </w:r>
+      <w:r>
+        <w:t xml:space="preserve"> </w:t>
+      </w:r>
+      <w:r>
+        <w:t xml:space="preserve">Finally, on the issue of attorneys’ fees, the Ninth Circuit:</w:t>
+      </w:r>
+    </w:p>
+    <w:p>
+      <w:pPr>
+        <w:pStyle w:val="Compact"/>
+        <w:pStyle w:val="BlockText"/>
+        <w:numPr>
+          <w:numId w:val="1021"/>
+          <w:ilvl w:val="0"/>
+        </w:numPr>
+      </w:pPr>
+      <w:r>
+        <w:t xml:space="preserve">Reversed the district court’s award of attorneys’ fees.</w:t>
+      </w:r>
+    </w:p>
+    <w:p>
+      <w:pPr>
+        <w:pStyle w:val="Compact"/>
+        <w:pStyle w:val="BlockText"/>
+        <w:numPr>
+          <w:numId w:val="1021"/>
+          <w:ilvl w:val="0"/>
+        </w:numPr>
+      </w:pPr>
+      <w:r>
+        <w:t xml:space="preserve">Held that it was reasonable for VMG to assert that Congress had eliminated the de minimis exception for sound recordings, since that was the analysis of the only circuit court to have considered the issue at the time. The fact that the Ninth Circuit ultimately disagreed with that conclusion did not warrant awarding attorneys’ fees.</w:t>
+      </w:r>
+    </w:p>
+    <w:p>
+      <w:pPr>
+        <w:pStyle w:val="FirstParagraph"/>
+      </w:pPr>
+      <w:hyperlink r:id="rId104">
+        <w:r>
+          <w:rPr>
+            <w:rStyle w:val="Hyperlink"/>
+          </w:rPr>
+          <w:t xml:space="preserve">No Infringement for Trivial Copying of Sound Recording: Ninth Circuit</w:t>
+        </w:r>
+      </w:hyperlink>
+      <w:r>
+        <w:t xml:space="preserve">, by Practical Law Intellectual Property &amp; Technology</w:t>
+      </w:r>
+    </w:p>
+    <w:p>
+      <w:pPr>
+        <w:pStyle w:val="Heading3"/>
+      </w:pPr>
+      <w:bookmarkStart w:id="105" w:name="good-copy-bad-copy"/>
+      <w:r>
+        <w:t xml:space="preserve">Good Copy Bad Copy</w:t>
+      </w:r>
+      <w:bookmarkEnd w:id="105"/>
+    </w:p>
+    <w:p>
+      <w:pPr>
+        <w:pStyle w:val="Compact"/>
+        <w:numPr>
+          <w:numId w:val="1022"/>
+          <w:ilvl w:val="0"/>
+        </w:numPr>
+      </w:pPr>
       <w:r>
         <w:t xml:space="preserve">Please watch the first 14 minutes of</w:t>
       </w:r>
       <w:r>
         <w:t xml:space="preserve"> </w:t>
       </w:r>
-      <w:hyperlink r:id="rId102">
+      <w:hyperlink r:id="rId106">
         <w:r>
           <w:rPr>
             <w:i/>
@@ -11630,11 +12145,11 @@
       <w:pPr>
         <w:pStyle w:val="Compact"/>
         <w:numPr>
-          <w:numId w:val="1017"/>
+          <w:numId w:val="1022"/>
           <w:ilvl w:val="0"/>
         </w:numPr>
       </w:pPr>
-      <w:hyperlink r:id="rId103">
+      <w:hyperlink r:id="rId107">
         <w:r>
           <w:rPr>
             <w:rStyle w:val="Hyperlink"/>
@@ -11647,11 +12162,11 @@
       <w:pPr>
         <w:pStyle w:val="Compact"/>
         <w:numPr>
-          <w:numId w:val="1017"/>
+          <w:numId w:val="1022"/>
           <w:ilvl w:val="0"/>
         </w:numPr>
       </w:pPr>
-      <w:hyperlink r:id="rId104">
+      <w:hyperlink r:id="rId108">
         <w:r>
           <w:rPr>
             <w:rStyle w:val="Hyperlink"/>
@@ -11688,11 +12203,11 @@
       <w:pPr>
         <w:pStyle w:val="Heading2"/>
       </w:pPr>
-      <w:bookmarkStart w:id="105" w:name="how-to-acquire-music-for-films"/>
+      <w:bookmarkStart w:id="109" w:name="how-to-acquire-music-for-films"/>
       <w:r>
         <w:t xml:space="preserve">How To Acquire Music For Films</w:t>
       </w:r>
-      <w:bookmarkEnd w:id="105"/>
+      <w:bookmarkEnd w:id="109"/>
     </w:p>
     <w:p>
       <w:pPr>
@@ -11706,7 +12221,7 @@
       <w:pPr>
         <w:pStyle w:val="Compact"/>
         <w:numPr>
-          <w:numId w:val="1018"/>
+          <w:numId w:val="1023"/>
           <w:ilvl w:val="0"/>
         </w:numPr>
       </w:pPr>
@@ -11718,7 +12233,7 @@
       <w:pPr>
         <w:pStyle w:val="Compact"/>
         <w:numPr>
-          <w:numId w:val="1018"/>
+          <w:numId w:val="1023"/>
           <w:ilvl w:val="0"/>
         </w:numPr>
       </w:pPr>
@@ -11730,7 +12245,7 @@
       <w:pPr>
         <w:pStyle w:val="Compact"/>
         <w:numPr>
-          <w:numId w:val="1018"/>
+          <w:numId w:val="1023"/>
           <w:ilvl w:val="0"/>
         </w:numPr>
       </w:pPr>
@@ -11742,7 +12257,7 @@
       <w:pPr>
         <w:pStyle w:val="FirstParagraph"/>
       </w:pPr>
-      <w:hyperlink r:id="rId106">
+      <w:hyperlink r:id="rId110">
         <w:r>
           <w:rPr>
             <w:rStyle w:val="Hyperlink"/>
@@ -11758,14 +12273,14 @@
       <w:pPr>
         <w:pStyle w:val="Heading3"/>
       </w:pPr>
-      <w:bookmarkStart w:id="107" w:name="frequently-asked-questions-for-student-and-independent-filmmakers"/>
+      <w:bookmarkStart w:id="111" w:name="frequently-asked-questions-for-student-and-independent-filmmakers"/>
       <w:r>
         <w:rPr>
           <w:i/>
         </w:rPr>
         <w:t xml:space="preserve">Frequently Asked Questions For Student and Independent Filmmakers</w:t>
       </w:r>
-      <w:bookmarkEnd w:id="107"/>
+      <w:bookmarkEnd w:id="111"/>
     </w:p>
     <w:p>
       <w:pPr>
@@ -11804,7 +12319,7 @@
     <w:p>
       <w:pPr>
         <w:numPr>
-          <w:numId w:val="1019"/>
+          <w:numId w:val="1024"/>
           <w:ilvl w:val="0"/>
         </w:numPr>
       </w:pPr>
@@ -11842,7 +12357,7 @@
     <w:p>
       <w:pPr>
         <w:numPr>
-          <w:numId w:val="1019"/>
+          <w:numId w:val="1024"/>
           <w:ilvl w:val="0"/>
         </w:numPr>
       </w:pPr>
@@ -11932,21 +12447,21 @@
       <w:pPr>
         <w:pStyle w:val="Heading4"/>
       </w:pPr>
-      <w:bookmarkStart w:id="108" w:name="find-out-who-owns-music-rights"/>
+      <w:bookmarkStart w:id="112" w:name="find-out-who-owns-music-rights"/>
       <w:r>
         <w:t xml:space="preserve">Find Out Who Owns Music Rights</w:t>
       </w:r>
-      <w:bookmarkEnd w:id="108"/>
+      <w:bookmarkEnd w:id="112"/>
     </w:p>
     <w:p>
       <w:pPr>
         <w:pStyle w:val="Compact"/>
         <w:numPr>
-          <w:numId w:val="1020"/>
+          <w:numId w:val="1025"/>
           <w:ilvl w:val="0"/>
         </w:numPr>
       </w:pPr>
-      <w:hyperlink r:id="rId109">
+      <w:hyperlink r:id="rId113">
         <w:r>
           <w:rPr>
             <w:rStyle w:val="Hyperlink"/>
@@ -11975,7 +12490,7 @@
       <w:r>
         <w:t xml:space="preserve">feature providing information about representation. The American Society of Composers, Authors and Publishers (</w:t>
       </w:r>
-      <w:hyperlink r:id="rId110">
+      <w:hyperlink r:id="rId114">
         <w:r>
           <w:rPr>
             <w:rStyle w:val="Hyperlink"/>
@@ -11986,7 +12501,7 @@
       <w:r>
         <w:t xml:space="preserve">) and Broadcast Music, Inc. (</w:t>
       </w:r>
-      <w:hyperlink r:id="rId111">
+      <w:hyperlink r:id="rId115">
         <w:r>
           <w:rPr>
             <w:rStyle w:val="Hyperlink"/>
@@ -12002,11 +12517,11 @@
       <w:pPr>
         <w:pStyle w:val="Compact"/>
         <w:numPr>
-          <w:numId w:val="1021"/>
+          <w:numId w:val="1026"/>
           <w:ilvl w:val="1"/>
         </w:numPr>
       </w:pPr>
-      <w:hyperlink r:id="rId112">
+      <w:hyperlink r:id="rId116">
         <w:r>
           <w:rPr>
             <w:rStyle w:val="Hyperlink"/>
@@ -12019,11 +12534,11 @@
       <w:pPr>
         <w:pStyle w:val="Compact"/>
         <w:numPr>
-          <w:numId w:val="1021"/>
+          <w:numId w:val="1026"/>
           <w:ilvl w:val="1"/>
         </w:numPr>
       </w:pPr>
-      <w:hyperlink r:id="rId113">
+      <w:hyperlink r:id="rId117">
         <w:r>
           <w:rPr>
             <w:rStyle w:val="Hyperlink"/>
@@ -12036,11 +12551,11 @@
       <w:pPr>
         <w:pStyle w:val="Heading4"/>
       </w:pPr>
-      <w:bookmarkStart w:id="114" w:name="music-licensing-agreements"/>
+      <w:bookmarkStart w:id="118" w:name="music-licensing-agreements"/>
       <w:r>
         <w:t xml:space="preserve">Music Licensing Agreements</w:t>
       </w:r>
-      <w:bookmarkEnd w:id="114"/>
+      <w:bookmarkEnd w:id="118"/>
     </w:p>
     <w:p>
       <w:pPr>
@@ -12129,11 +12644,11 @@
       <w:pPr>
         <w:pStyle w:val="Heading4"/>
       </w:pPr>
-      <w:bookmarkStart w:id="115" w:name="re-recording-and-sound-alike-recordings"/>
+      <w:bookmarkStart w:id="119" w:name="re-recording-and-sound-alike-recordings"/>
       <w:r>
         <w:t xml:space="preserve">Re-recording and Sound-Alike Recordings</w:t>
       </w:r>
-      <w:bookmarkEnd w:id="115"/>
+      <w:bookmarkEnd w:id="119"/>
     </w:p>
     <w:p>
       <w:pPr>
@@ -12170,11 +12685,11 @@
       <w:pPr>
         <w:pStyle w:val="Heading4"/>
       </w:pPr>
-      <w:bookmarkStart w:id="116" w:name="commissioning-music"/>
+      <w:bookmarkStart w:id="120" w:name="commissioning-music"/>
       <w:r>
         <w:t xml:space="preserve">Commissioning Music</w:t>
       </w:r>
-      <w:bookmarkEnd w:id="116"/>
+      <w:bookmarkEnd w:id="120"/>
     </w:p>
     <w:p>
       <w:pPr>
@@ -12188,407 +12703,21 @@
       <w:pPr>
         <w:pStyle w:val="Heading2"/>
       </w:pPr>
-      <w:bookmarkStart w:id="117" w:name="film-options"/>
+      <w:bookmarkStart w:id="121" w:name="film-options"/>
       <w:r>
         <w:t xml:space="preserve">Film Options</w:t>
       </w:r>
-      <w:bookmarkEnd w:id="117"/>
+      <w:bookmarkEnd w:id="121"/>
     </w:p>
     <w:p>
       <w:pPr>
         <w:pStyle w:val="Heading4"/>
       </w:pPr>
-      <w:bookmarkStart w:id="118" w:name="five-stages-of-film-production"/>
+      <w:bookmarkStart w:id="122" w:name="five-stages-of-film-production"/>
       <w:r>
         <w:t xml:space="preserve">Five Stages of Film Production</w:t>
       </w:r>
-      <w:bookmarkEnd w:id="118"/>
-    </w:p>
-    <w:p>
-      <w:pPr>
-        <w:pStyle w:val="Compact"/>
-        <w:numPr>
-          <w:numId w:val="1022"/>
-          <w:ilvl w:val="0"/>
-        </w:numPr>
-      </w:pPr>
-      <w:r>
-        <w:t xml:space="preserve">Development: Script gets written and approved.</w:t>
-      </w:r>
-    </w:p>
-    <w:p>
-      <w:pPr>
-        <w:pStyle w:val="Compact"/>
-        <w:numPr>
-          <w:numId w:val="1022"/>
-          <w:ilvl w:val="0"/>
-        </w:numPr>
-      </w:pPr>
-      <w:r>
-        <w:t xml:space="preserve">Pre-production: Cast and crew are hired, locations are selected, and sets are built.</w:t>
-      </w:r>
-    </w:p>
-    <w:p>
-      <w:pPr>
-        <w:pStyle w:val="Compact"/>
-        <w:numPr>
-          <w:numId w:val="1022"/>
-          <w:ilvl w:val="0"/>
-        </w:numPr>
-      </w:pPr>
-      <w:r>
-        <w:t xml:space="preserve">Production: The raw elements for the finished film are recorded. (First Day of Principal Photography! Payday for many!)</w:t>
-      </w:r>
-    </w:p>
-    <w:p>
-      <w:pPr>
-        <w:pStyle w:val="Compact"/>
-        <w:numPr>
-          <w:numId w:val="1022"/>
-          <w:ilvl w:val="0"/>
-        </w:numPr>
-      </w:pPr>
-      <w:r>
-        <w:t xml:space="preserve">Post-Production: The film is edited; music composed, performed, and recorded.</w:t>
-      </w:r>
-    </w:p>
-    <w:p>
-      <w:pPr>
-        <w:pStyle w:val="Compact"/>
-        <w:numPr>
-          <w:numId w:val="1022"/>
-          <w:ilvl w:val="0"/>
-        </w:numPr>
-      </w:pPr>
-      <w:r>
-        <w:t xml:space="preserve">Sales and distribution: The film is screened for potential buyers (distributors), who then distribute the film to its cinema and/or home media audience.</w:t>
-      </w:r>
-    </w:p>
-    <w:p>
-      <w:pPr>
-        <w:pStyle w:val="Heading4"/>
-      </w:pPr>
-      <w:bookmarkStart w:id="119" w:name="why-option"/>
-      <w:r>
-        <w:t xml:space="preserve">Why Option?</w:t>
-      </w:r>
-      <w:bookmarkEnd w:id="119"/>
-    </w:p>
-    <w:p>
-      <w:pPr>
-        <w:pStyle w:val="FirstParagraph"/>
-      </w:pPr>
-      <w:r>
-        <w:t xml:space="preserve">Licensing songs is one thing. Licensing film rights to a hot story property (novel, graphic novel, magazine article, hot nonfiction book) is a more expensive proposition.</w:t>
-      </w:r>
-    </w:p>
-    <w:p>
-      <w:pPr>
-        <w:pStyle w:val="BodyText"/>
-      </w:pPr>
-      <w:r>
-        <w:t xml:space="preserve">During development and pre-production (see 5 stages above),</w:t>
-      </w:r>
-      <w:r>
-        <w:t xml:space="preserve"> </w:t>
-      </w:r>
-      <w:r>
-        <w:t xml:space="preserve">producers and studios are reluctant to buy or license film rights outright,</w:t>
-      </w:r>
-      <w:r>
-        <w:t xml:space="preserve"> </w:t>
-      </w:r>
-      <w:r>
-        <w:t xml:space="preserve">because they are EXPENSIVE.</w:t>
-      </w:r>
-      <w:r>
-        <w:t xml:space="preserve"> </w:t>
-      </w:r>
-      <w:r>
-        <w:t xml:space="preserve">The project could fall through at any time.</w:t>
-      </w:r>
-      <w:r>
-        <w:t xml:space="preserve"> </w:t>
-      </w:r>
-      <w:r>
-        <w:t xml:space="preserve">Dozens of people all have to say</w:t>
-      </w:r>
-      <w:r>
-        <w:t xml:space="preserve"> </w:t>
-      </w:r>
-      <w:r>
-        <w:t xml:space="preserve">“</w:t>
-      </w:r>
-      <w:r>
-        <w:t xml:space="preserve">yes</w:t>
-      </w:r>
-      <w:r>
-        <w:t xml:space="preserve">”</w:t>
-      </w:r>
-      <w:r>
-        <w:t xml:space="preserve"> </w:t>
-      </w:r>
-      <w:r>
-        <w:t xml:space="preserve">on the same day to get a green light.</w:t>
-      </w:r>
-      <w:r>
-        <w:t xml:space="preserve"> </w:t>
-      </w:r>
-      <w:r>
-        <w:t xml:space="preserve">Until then, while in the early stages of film production,</w:t>
-      </w:r>
-      <w:r>
-        <w:t xml:space="preserve"> </w:t>
-      </w:r>
-      <w:r>
-        <w:t xml:space="preserve">writers, producers, and studio execs like to OPTION film rights</w:t>
-      </w:r>
-      <w:r>
-        <w:t xml:space="preserve"> </w:t>
-      </w:r>
-      <w:r>
-        <w:t xml:space="preserve">instead of buying them outright.</w:t>
-      </w:r>
-    </w:p>
-    <w:p>
-      <w:pPr>
-        <w:pStyle w:val="Heading4"/>
-      </w:pPr>
-      <w:bookmarkStart w:id="120" w:name="the-movie-option-3-essential-terms"/>
-      <w:r>
-        <w:t xml:space="preserve">The Movie Option 3 Essential Terms</w:t>
-      </w:r>
-      <w:bookmarkEnd w:id="120"/>
-    </w:p>
-    <w:p>
-      <w:pPr>
-        <w:pStyle w:val="Compact"/>
-        <w:numPr>
-          <w:numId w:val="1023"/>
-          <w:ilvl w:val="0"/>
-        </w:numPr>
-      </w:pPr>
-      <w:r>
-        <w:t xml:space="preserve">The option period</w:t>
-      </w:r>
-    </w:p>
-    <w:p>
-      <w:pPr>
-        <w:pStyle w:val="Compact"/>
-        <w:numPr>
-          <w:numId w:val="1023"/>
-          <w:ilvl w:val="0"/>
-        </w:numPr>
-      </w:pPr>
-      <w:r>
-        <w:t xml:space="preserve">The option payment</w:t>
-      </w:r>
-    </w:p>
-    <w:p>
-      <w:pPr>
-        <w:pStyle w:val="Compact"/>
-        <w:numPr>
-          <w:numId w:val="1023"/>
-          <w:ilvl w:val="0"/>
-        </w:numPr>
-      </w:pPr>
-      <w:r>
-        <w:t xml:space="preserve">The purchase price</w:t>
-      </w:r>
-    </w:p>
-    <w:p>
-      <w:pPr>
-        <w:pStyle w:val="Heading5"/>
-      </w:pPr>
-      <w:bookmarkStart w:id="121" w:name="the-option-period"/>
-      <w:r>
-        <w:t xml:space="preserve">1. The Option Period</w:t>
-      </w:r>
-      <w:bookmarkEnd w:id="121"/>
-    </w:p>
-    <w:p>
-      <w:pPr>
-        <w:pStyle w:val="FirstParagraph"/>
-      </w:pPr>
-      <w:r>
-        <w:t xml:space="preserve">How many months or years will the option period last? Shorter is better for the copyright owner. Longer is better for the option owner (more time to attempt to get the project set up).</w:t>
-      </w:r>
-    </w:p>
-    <w:p>
-      <w:pPr>
-        <w:pStyle w:val="Compact"/>
-        <w:numPr>
-          <w:numId w:val="1024"/>
-          <w:ilvl w:val="0"/>
-        </w:numPr>
-      </w:pPr>
-      <w:r>
-        <w:t xml:space="preserve">Usually 6, 12, 18 months, sometimes two years.</w:t>
-      </w:r>
-    </w:p>
-    <w:p>
-      <w:pPr>
-        <w:pStyle w:val="Compact"/>
-        <w:numPr>
-          <w:numId w:val="1024"/>
-          <w:ilvl w:val="0"/>
-        </w:numPr>
-      </w:pPr>
-      <w:r>
-        <w:t xml:space="preserve">Often includes an option to renew.</w:t>
-      </w:r>
-    </w:p>
-    <w:p>
-      <w:pPr>
-        <w:pStyle w:val="Heading5"/>
-      </w:pPr>
-      <w:bookmarkStart w:id="122" w:name="the-option-payment"/>
-      <w:r>
-        <w:t xml:space="preserve">2. The Option Payment</w:t>
-      </w:r>
       <w:bookmarkEnd w:id="122"/>
-    </w:p>
-    <w:p>
-      <w:pPr>
-        <w:pStyle w:val="Compact"/>
-        <w:numPr>
-          <w:numId w:val="1025"/>
-          <w:ilvl w:val="0"/>
-        </w:numPr>
-      </w:pPr>
-      <w:r>
-        <w:t xml:space="preserve">How Much Does the Option Cost? The price varies greatly.</w:t>
-      </w:r>
-    </w:p>
-    <w:p>
-      <w:pPr>
-        <w:pStyle w:val="Compact"/>
-        <w:numPr>
-          <w:numId w:val="1025"/>
-          <w:ilvl w:val="0"/>
-        </w:numPr>
-      </w:pPr>
-      <w:r>
-        <w:t xml:space="preserve">Rule of thumb: 10% of purchase price.</w:t>
-      </w:r>
-    </w:p>
-    <w:p>
-      <w:pPr>
-        <w:pStyle w:val="Compact"/>
-        <w:numPr>
-          <w:numId w:val="1025"/>
-          <w:ilvl w:val="0"/>
-        </w:numPr>
-      </w:pPr>
-      <w:r>
-        <w:t xml:space="preserve">AKA: The</w:t>
-      </w:r>
-      <w:r>
-        <w:t xml:space="preserve"> </w:t>
-      </w:r>
-      <w:r>
-        <w:t xml:space="preserve">“</w:t>
-      </w:r>
-      <w:r>
-        <w:t xml:space="preserve">small</w:t>
-      </w:r>
-      <w:r>
-        <w:t xml:space="preserve">”</w:t>
-      </w:r>
-      <w:r>
-        <w:t xml:space="preserve"> </w:t>
-      </w:r>
-      <w:r>
-        <w:t xml:space="preserve">money.</w:t>
-      </w:r>
-    </w:p>
-    <w:p>
-      <w:pPr>
-        <w:pStyle w:val="Heading5"/>
-      </w:pPr>
-      <w:bookmarkStart w:id="123" w:name="the-purchase-price"/>
-      <w:r>
-        <w:t xml:space="preserve">3. The Purchase Price</w:t>
-      </w:r>
-      <w:bookmarkEnd w:id="123"/>
-    </w:p>
-    <w:p>
-      <w:pPr>
-        <w:pStyle w:val="FirstParagraph"/>
-      </w:pPr>
-      <w:r>
-        <w:t xml:space="preserve">What will happen if the buyer EXERCISES the option to buy?</w:t>
-      </w:r>
-      <w:r>
-        <w:t xml:space="preserve"> </w:t>
-      </w:r>
-      <w:r>
-        <w:t xml:space="preserve">Mainly how much? $50k, $100k, usually more.</w:t>
-      </w:r>
-    </w:p>
-    <w:p>
-      <w:pPr>
-        <w:pStyle w:val="Compact"/>
-        <w:numPr>
-          <w:numId w:val="1026"/>
-          <w:ilvl w:val="0"/>
-        </w:numPr>
-      </w:pPr>
-      <w:r>
-        <w:t xml:space="preserve">Often a percentage of the total movie budget.</w:t>
-      </w:r>
-    </w:p>
-    <w:p>
-      <w:pPr>
-        <w:pStyle w:val="Compact"/>
-        <w:numPr>
-          <w:numId w:val="1026"/>
-          <w:ilvl w:val="0"/>
-        </w:numPr>
-      </w:pPr>
-      <w:r>
-        <w:t xml:space="preserve">1-3%, with a cap.</w:t>
-      </w:r>
-    </w:p>
-    <w:p>
-      <w:pPr>
-        <w:pStyle w:val="Compact"/>
-        <w:numPr>
-          <w:numId w:val="1026"/>
-          <w:ilvl w:val="0"/>
-        </w:numPr>
-      </w:pPr>
-      <w:r>
-        <w:t xml:space="preserve">The</w:t>
-      </w:r>
-      <w:r>
-        <w:t xml:space="preserve"> </w:t>
-      </w:r>
-      <w:r>
-        <w:t xml:space="preserve">“</w:t>
-      </w:r>
-      <w:r>
-        <w:t xml:space="preserve">big</w:t>
-      </w:r>
-      <w:r>
-        <w:t xml:space="preserve">”</w:t>
-      </w:r>
-      <w:r>
-        <w:t xml:space="preserve"> </w:t>
-      </w:r>
-      <w:r>
-        <w:t xml:space="preserve">money.</w:t>
-      </w:r>
-    </w:p>
-    <w:p>
-      <w:pPr>
-        <w:pStyle w:val="Heading4"/>
-      </w:pPr>
-      <w:bookmarkStart w:id="124" w:name="totally-optional-reading-viewing"/>
-      <w:r>
-        <w:t xml:space="preserve">Totally Optional Reading &amp; Viewing</w:t>
-      </w:r>
-      <w:bookmarkEnd w:id="124"/>
     </w:p>
     <w:p>
       <w:pPr>
@@ -12598,7 +12727,393 @@
           <w:ilvl w:val="0"/>
         </w:numPr>
       </w:pPr>
-      <w:hyperlink r:id="rId102">
+      <w:r>
+        <w:t xml:space="preserve">Development: Script gets written and approved.</w:t>
+      </w:r>
+    </w:p>
+    <w:p>
+      <w:pPr>
+        <w:pStyle w:val="Compact"/>
+        <w:numPr>
+          <w:numId w:val="1027"/>
+          <w:ilvl w:val="0"/>
+        </w:numPr>
+      </w:pPr>
+      <w:r>
+        <w:t xml:space="preserve">Pre-production: Cast and crew are hired, locations are selected, and sets are built.</w:t>
+      </w:r>
+    </w:p>
+    <w:p>
+      <w:pPr>
+        <w:pStyle w:val="Compact"/>
+        <w:numPr>
+          <w:numId w:val="1027"/>
+          <w:ilvl w:val="0"/>
+        </w:numPr>
+      </w:pPr>
+      <w:r>
+        <w:t xml:space="preserve">Production: The raw elements for the finished film are recorded. (First Day of Principal Photography! Payday for many!)</w:t>
+      </w:r>
+    </w:p>
+    <w:p>
+      <w:pPr>
+        <w:pStyle w:val="Compact"/>
+        <w:numPr>
+          <w:numId w:val="1027"/>
+          <w:ilvl w:val="0"/>
+        </w:numPr>
+      </w:pPr>
+      <w:r>
+        <w:t xml:space="preserve">Post-Production: The film is edited; music composed, performed, and recorded.</w:t>
+      </w:r>
+    </w:p>
+    <w:p>
+      <w:pPr>
+        <w:pStyle w:val="Compact"/>
+        <w:numPr>
+          <w:numId w:val="1027"/>
+          <w:ilvl w:val="0"/>
+        </w:numPr>
+      </w:pPr>
+      <w:r>
+        <w:t xml:space="preserve">Sales and distribution: The film is screened for potential buyers (distributors), who then distribute the film to its cinema and/or home media audience.</w:t>
+      </w:r>
+    </w:p>
+    <w:p>
+      <w:pPr>
+        <w:pStyle w:val="Heading4"/>
+      </w:pPr>
+      <w:bookmarkStart w:id="123" w:name="why-option"/>
+      <w:r>
+        <w:t xml:space="preserve">Why Option?</w:t>
+      </w:r>
+      <w:bookmarkEnd w:id="123"/>
+    </w:p>
+    <w:p>
+      <w:pPr>
+        <w:pStyle w:val="FirstParagraph"/>
+      </w:pPr>
+      <w:r>
+        <w:t xml:space="preserve">Licensing songs is one thing. Licensing film rights to a hot story property (novel, graphic novel, magazine article, hot nonfiction book) is a more expensive proposition.</w:t>
+      </w:r>
+    </w:p>
+    <w:p>
+      <w:pPr>
+        <w:pStyle w:val="BodyText"/>
+      </w:pPr>
+      <w:r>
+        <w:t xml:space="preserve">During development and pre-production (see 5 stages above),</w:t>
+      </w:r>
+      <w:r>
+        <w:t xml:space="preserve"> </w:t>
+      </w:r>
+      <w:r>
+        <w:t xml:space="preserve">producers and studios are reluctant to buy or license film rights outright,</w:t>
+      </w:r>
+      <w:r>
+        <w:t xml:space="preserve"> </w:t>
+      </w:r>
+      <w:r>
+        <w:t xml:space="preserve">because they are EXPENSIVE.</w:t>
+      </w:r>
+      <w:r>
+        <w:t xml:space="preserve"> </w:t>
+      </w:r>
+      <w:r>
+        <w:t xml:space="preserve">The project could fall through at any time.</w:t>
+      </w:r>
+      <w:r>
+        <w:t xml:space="preserve"> </w:t>
+      </w:r>
+      <w:r>
+        <w:t xml:space="preserve">Dozens of people all have to say</w:t>
+      </w:r>
+      <w:r>
+        <w:t xml:space="preserve"> </w:t>
+      </w:r>
+      <w:r>
+        <w:t xml:space="preserve">“</w:t>
+      </w:r>
+      <w:r>
+        <w:t xml:space="preserve">yes</w:t>
+      </w:r>
+      <w:r>
+        <w:t xml:space="preserve">”</w:t>
+      </w:r>
+      <w:r>
+        <w:t xml:space="preserve"> </w:t>
+      </w:r>
+      <w:r>
+        <w:t xml:space="preserve">on the same day to get a green light.</w:t>
+      </w:r>
+      <w:r>
+        <w:t xml:space="preserve"> </w:t>
+      </w:r>
+      <w:r>
+        <w:t xml:space="preserve">Until then, while in the early stages of film production,</w:t>
+      </w:r>
+      <w:r>
+        <w:t xml:space="preserve"> </w:t>
+      </w:r>
+      <w:r>
+        <w:t xml:space="preserve">writers, producers, and studio execs like to OPTION film rights</w:t>
+      </w:r>
+      <w:r>
+        <w:t xml:space="preserve"> </w:t>
+      </w:r>
+      <w:r>
+        <w:t xml:space="preserve">instead of buying them outright.</w:t>
+      </w:r>
+    </w:p>
+    <w:p>
+      <w:pPr>
+        <w:pStyle w:val="Heading4"/>
+      </w:pPr>
+      <w:bookmarkStart w:id="124" w:name="the-movie-option-3-essential-terms"/>
+      <w:r>
+        <w:t xml:space="preserve">The Movie Option 3 Essential Terms</w:t>
+      </w:r>
+      <w:bookmarkEnd w:id="124"/>
+    </w:p>
+    <w:p>
+      <w:pPr>
+        <w:pStyle w:val="Compact"/>
+        <w:numPr>
+          <w:numId w:val="1028"/>
+          <w:ilvl w:val="0"/>
+        </w:numPr>
+      </w:pPr>
+      <w:r>
+        <w:t xml:space="preserve">The option period</w:t>
+      </w:r>
+    </w:p>
+    <w:p>
+      <w:pPr>
+        <w:pStyle w:val="Compact"/>
+        <w:numPr>
+          <w:numId w:val="1028"/>
+          <w:ilvl w:val="0"/>
+        </w:numPr>
+      </w:pPr>
+      <w:r>
+        <w:t xml:space="preserve">The option payment</w:t>
+      </w:r>
+    </w:p>
+    <w:p>
+      <w:pPr>
+        <w:pStyle w:val="Compact"/>
+        <w:numPr>
+          <w:numId w:val="1028"/>
+          <w:ilvl w:val="0"/>
+        </w:numPr>
+      </w:pPr>
+      <w:r>
+        <w:t xml:space="preserve">The purchase price</w:t>
+      </w:r>
+    </w:p>
+    <w:p>
+      <w:pPr>
+        <w:pStyle w:val="Heading5"/>
+      </w:pPr>
+      <w:bookmarkStart w:id="125" w:name="the-option-period"/>
+      <w:r>
+        <w:t xml:space="preserve">1. The Option Period</w:t>
+      </w:r>
+      <w:bookmarkEnd w:id="125"/>
+    </w:p>
+    <w:p>
+      <w:pPr>
+        <w:pStyle w:val="FirstParagraph"/>
+      </w:pPr>
+      <w:r>
+        <w:t xml:space="preserve">How many months or years will the option period last? Shorter is better for the copyright owner. Longer is better for the option owner (more time to attempt to get the project set up).</w:t>
+      </w:r>
+    </w:p>
+    <w:p>
+      <w:pPr>
+        <w:pStyle w:val="Compact"/>
+        <w:numPr>
+          <w:numId w:val="1029"/>
+          <w:ilvl w:val="0"/>
+        </w:numPr>
+      </w:pPr>
+      <w:r>
+        <w:t xml:space="preserve">Usually 6, 12, 18 months, sometimes two years.</w:t>
+      </w:r>
+    </w:p>
+    <w:p>
+      <w:pPr>
+        <w:pStyle w:val="Compact"/>
+        <w:numPr>
+          <w:numId w:val="1029"/>
+          <w:ilvl w:val="0"/>
+        </w:numPr>
+      </w:pPr>
+      <w:r>
+        <w:t xml:space="preserve">Often includes an option to renew.</w:t>
+      </w:r>
+    </w:p>
+    <w:p>
+      <w:pPr>
+        <w:pStyle w:val="Heading5"/>
+      </w:pPr>
+      <w:bookmarkStart w:id="126" w:name="the-option-payment"/>
+      <w:r>
+        <w:t xml:space="preserve">2. The Option Payment</w:t>
+      </w:r>
+      <w:bookmarkEnd w:id="126"/>
+    </w:p>
+    <w:p>
+      <w:pPr>
+        <w:pStyle w:val="Compact"/>
+        <w:numPr>
+          <w:numId w:val="1030"/>
+          <w:ilvl w:val="0"/>
+        </w:numPr>
+      </w:pPr>
+      <w:r>
+        <w:t xml:space="preserve">How Much Does the Option Cost? The price varies greatly.</w:t>
+      </w:r>
+    </w:p>
+    <w:p>
+      <w:pPr>
+        <w:pStyle w:val="Compact"/>
+        <w:numPr>
+          <w:numId w:val="1030"/>
+          <w:ilvl w:val="0"/>
+        </w:numPr>
+      </w:pPr>
+      <w:r>
+        <w:t xml:space="preserve">Rule of thumb: 10% of purchase price.</w:t>
+      </w:r>
+    </w:p>
+    <w:p>
+      <w:pPr>
+        <w:pStyle w:val="Compact"/>
+        <w:numPr>
+          <w:numId w:val="1030"/>
+          <w:ilvl w:val="0"/>
+        </w:numPr>
+      </w:pPr>
+      <w:r>
+        <w:t xml:space="preserve">AKA: The</w:t>
+      </w:r>
+      <w:r>
+        <w:t xml:space="preserve"> </w:t>
+      </w:r>
+      <w:r>
+        <w:t xml:space="preserve">“</w:t>
+      </w:r>
+      <w:r>
+        <w:t xml:space="preserve">small</w:t>
+      </w:r>
+      <w:r>
+        <w:t xml:space="preserve">”</w:t>
+      </w:r>
+      <w:r>
+        <w:t xml:space="preserve"> </w:t>
+      </w:r>
+      <w:r>
+        <w:t xml:space="preserve">money.</w:t>
+      </w:r>
+    </w:p>
+    <w:p>
+      <w:pPr>
+        <w:pStyle w:val="Heading5"/>
+      </w:pPr>
+      <w:bookmarkStart w:id="127" w:name="the-purchase-price"/>
+      <w:r>
+        <w:t xml:space="preserve">3. The Purchase Price</w:t>
+      </w:r>
+      <w:bookmarkEnd w:id="127"/>
+    </w:p>
+    <w:p>
+      <w:pPr>
+        <w:pStyle w:val="FirstParagraph"/>
+      </w:pPr>
+      <w:r>
+        <w:t xml:space="preserve">What will happen if the buyer EXERCISES the option to buy?</w:t>
+      </w:r>
+      <w:r>
+        <w:t xml:space="preserve"> </w:t>
+      </w:r>
+      <w:r>
+        <w:t xml:space="preserve">Mainly how much? $50k, $100k, usually more.</w:t>
+      </w:r>
+    </w:p>
+    <w:p>
+      <w:pPr>
+        <w:pStyle w:val="Compact"/>
+        <w:numPr>
+          <w:numId w:val="1031"/>
+          <w:ilvl w:val="0"/>
+        </w:numPr>
+      </w:pPr>
+      <w:r>
+        <w:t xml:space="preserve">Often a percentage of the total movie budget.</w:t>
+      </w:r>
+    </w:p>
+    <w:p>
+      <w:pPr>
+        <w:pStyle w:val="Compact"/>
+        <w:numPr>
+          <w:numId w:val="1031"/>
+          <w:ilvl w:val="0"/>
+        </w:numPr>
+      </w:pPr>
+      <w:r>
+        <w:t xml:space="preserve">1-3%, with a cap.</w:t>
+      </w:r>
+    </w:p>
+    <w:p>
+      <w:pPr>
+        <w:pStyle w:val="Compact"/>
+        <w:numPr>
+          <w:numId w:val="1031"/>
+          <w:ilvl w:val="0"/>
+        </w:numPr>
+      </w:pPr>
+      <w:r>
+        <w:t xml:space="preserve">The</w:t>
+      </w:r>
+      <w:r>
+        <w:t xml:space="preserve"> </w:t>
+      </w:r>
+      <w:r>
+        <w:t xml:space="preserve">“</w:t>
+      </w:r>
+      <w:r>
+        <w:t xml:space="preserve">big</w:t>
+      </w:r>
+      <w:r>
+        <w:t xml:space="preserve">”</w:t>
+      </w:r>
+      <w:r>
+        <w:t xml:space="preserve"> </w:t>
+      </w:r>
+      <w:r>
+        <w:t xml:space="preserve">money.</w:t>
+      </w:r>
+    </w:p>
+    <w:p>
+      <w:pPr>
+        <w:pStyle w:val="Heading4"/>
+      </w:pPr>
+      <w:bookmarkStart w:id="128" w:name="totally-optional-reading-viewing"/>
+      <w:r>
+        <w:t xml:space="preserve">Totally Optional Reading &amp; Viewing</w:t>
+      </w:r>
+      <w:bookmarkEnd w:id="128"/>
+    </w:p>
+    <w:p>
+      <w:pPr>
+        <w:pStyle w:val="Compact"/>
+        <w:numPr>
+          <w:numId w:val="1032"/>
+          <w:ilvl w:val="0"/>
+        </w:numPr>
+      </w:pPr>
+      <w:hyperlink r:id="rId106">
         <w:r>
           <w:rPr>
             <w:i/>
@@ -12615,11 +13130,11 @@
       <w:pPr>
         <w:pStyle w:val="Compact"/>
         <w:numPr>
-          <w:numId w:val="1027"/>
+          <w:numId w:val="1032"/>
           <w:ilvl w:val="0"/>
         </w:numPr>
       </w:pPr>
-      <w:hyperlink r:id="rId125">
+      <w:hyperlink r:id="rId129">
         <w:r>
           <w:rPr>
             <w:i/>
@@ -12636,11 +13151,11 @@
       <w:pPr>
         <w:pStyle w:val="Compact"/>
         <w:numPr>
-          <w:numId w:val="1027"/>
+          <w:numId w:val="1032"/>
           <w:ilvl w:val="0"/>
         </w:numPr>
       </w:pPr>
-      <w:hyperlink r:id="rId126">
+      <w:hyperlink r:id="rId130">
         <w:r>
           <w:rPr>
             <w:rStyle w:val="Hyperlink"/>
@@ -12677,11 +13192,11 @@
       <w:pPr>
         <w:pStyle w:val="Compact"/>
         <w:numPr>
-          <w:numId w:val="1027"/>
+          <w:numId w:val="1032"/>
           <w:ilvl w:val="0"/>
         </w:numPr>
       </w:pPr>
-      <w:hyperlink r:id="rId127">
+      <w:hyperlink r:id="rId131">
         <w:r>
           <w:rPr>
             <w:rStyle w:val="Hyperlink"/>
@@ -12718,7 +13233,7 @@
       <w:pPr>
         <w:pStyle w:val="Compact"/>
         <w:numPr>
-          <w:numId w:val="1027"/>
+          <w:numId w:val="1032"/>
           <w:ilvl w:val="0"/>
         </w:numPr>
       </w:pPr>
@@ -12740,7 +13255,7 @@
       <w:r>
         <w:t xml:space="preserve"> </w:t>
       </w:r>
-      <w:hyperlink r:id="rId128">
+      <w:hyperlink r:id="rId132">
         <w:r>
           <w:rPr>
             <w:rStyle w:val="Hyperlink"/>
@@ -12753,11 +13268,11 @@
       <w:pPr>
         <w:pStyle w:val="Compact"/>
         <w:numPr>
-          <w:numId w:val="1027"/>
+          <w:numId w:val="1032"/>
           <w:ilvl w:val="0"/>
         </w:numPr>
       </w:pPr>
-      <w:hyperlink r:id="rId129">
+      <w:hyperlink r:id="rId133">
         <w:r>
           <w:rPr>
             <w:rStyle w:val="Hyperlink"/>
@@ -12806,11 +13321,11 @@
       <w:pPr>
         <w:pStyle w:val="Compact"/>
         <w:numPr>
-          <w:numId w:val="1027"/>
+          <w:numId w:val="1032"/>
           <w:ilvl w:val="0"/>
         </w:numPr>
       </w:pPr>
-      <w:hyperlink r:id="rId130">
+      <w:hyperlink r:id="rId134">
         <w:r>
           <w:rPr>
             <w:rStyle w:val="Hyperlink"/>
@@ -12823,21 +13338,21 @@
       <w:pPr>
         <w:pStyle w:val="Heading5"/>
       </w:pPr>
-      <w:bookmarkStart w:id="131" w:name="totally-optional-for-musicians-recording-artists"/>
+      <w:bookmarkStart w:id="135" w:name="totally-optional-for-musicians-recording-artists"/>
       <w:r>
         <w:t xml:space="preserve">Totally Optional: For Musicians &amp; Recording Artists</w:t>
       </w:r>
-      <w:bookmarkEnd w:id="131"/>
+      <w:bookmarkEnd w:id="135"/>
     </w:p>
     <w:p>
       <w:pPr>
         <w:pStyle w:val="Compact"/>
         <w:numPr>
-          <w:numId w:val="1028"/>
+          <w:numId w:val="1033"/>
           <w:ilvl w:val="0"/>
         </w:numPr>
       </w:pPr>
-      <w:hyperlink r:id="rId132">
+      <w:hyperlink r:id="rId136">
         <w:r>
           <w:rPr>
             <w:rStyle w:val="Hyperlink"/>
@@ -12853,11 +13368,11 @@
       <w:pPr>
         <w:pStyle w:val="Compact"/>
         <w:numPr>
-          <w:numId w:val="1028"/>
+          <w:numId w:val="1033"/>
           <w:ilvl w:val="0"/>
         </w:numPr>
       </w:pPr>
-      <w:hyperlink r:id="rId133">
+      <w:hyperlink r:id="rId137">
         <w:r>
           <w:rPr>
             <w:rStyle w:val="Hyperlink"/>
@@ -12885,11 +13400,11 @@
       <w:pPr>
         <w:pStyle w:val="Compact"/>
         <w:numPr>
-          <w:numId w:val="1028"/>
+          <w:numId w:val="1033"/>
           <w:ilvl w:val="0"/>
         </w:numPr>
       </w:pPr>
-      <w:hyperlink r:id="rId134">
+      <w:hyperlink r:id="rId138">
         <w:r>
           <w:rPr>
             <w:rStyle w:val="Hyperlink"/>
@@ -12905,21 +13420,21 @@
       <w:pPr>
         <w:pStyle w:val="Heading5"/>
       </w:pPr>
-      <w:bookmarkStart w:id="135" w:name="joint-authorship-1"/>
+      <w:bookmarkStart w:id="139" w:name="joint-authorship-1"/>
       <w:r>
         <w:t xml:space="preserve">Joint Authorship</w:t>
       </w:r>
-      <w:bookmarkEnd w:id="135"/>
+      <w:bookmarkEnd w:id="139"/>
     </w:p>
     <w:p>
       <w:pPr>
         <w:pStyle w:val="Compact"/>
         <w:numPr>
-          <w:numId w:val="1029"/>
+          <w:numId w:val="1034"/>
           <w:ilvl w:val="0"/>
         </w:numPr>
       </w:pPr>
-      <w:hyperlink r:id="rId136">
+      <w:hyperlink r:id="rId140">
         <w:r>
           <w:rPr>
             <w:rStyle w:val="Hyperlink"/>
@@ -13010,11 +13525,11 @@
       <w:pPr>
         <w:pStyle w:val="Compact"/>
         <w:numPr>
-          <w:numId w:val="1029"/>
+          <w:numId w:val="1034"/>
           <w:ilvl w:val="0"/>
         </w:numPr>
       </w:pPr>
-      <w:hyperlink r:id="rId137">
+      <w:hyperlink r:id="rId141">
         <w:r>
           <w:rPr>
             <w:rStyle w:val="Hyperlink"/>
@@ -13187,7 +13702,7 @@
     </w:lvl>
   </w:abstractNum>
   <w:abstractNum w:abstractNumId="990">
-    <w:nsid w:val="c29c32bf"/>
+    <w:nsid w:val="5d97f071"/>
     <w:multiLevelType w:val="multilevel"/>
     <w:lvl w:ilvl="0">
       <w:numFmt w:val="bullet"/>
@@ -13290,7 +13805,7 @@
     </w:lvl>
   </w:abstractNum>
   <w:abstractNum w:abstractNumId="99711">
-    <w:nsid w:val="3dfa0e43"/>
+    <w:nsid w:val="48f5cc4b"/>
     <w:multiLevelType w:val="multilevel"/>
     <w:lvl w:ilvl="0">
       <w:start w:val="1"/>
@@ -13402,7 +13917,7 @@
     </w:lvl>
   </w:abstractNum>
   <w:abstractNum w:abstractNumId="99411">
-    <w:nsid w:val="f2ed1660"/>
+    <w:nsid w:val="7de8b784"/>
     <w:multiLevelType w:val="multilevel"/>
     <w:lvl w:ilvl="0">
       <w:start w:val="1"/>
@@ -13514,7 +14029,7 @@
     </w:lvl>
   </w:abstractNum>
   <w:abstractNum w:abstractNumId="991">
-    <w:nsid w:val="4aa90db9"/>
+    <w:nsid w:val="c5a4aedd"/>
     <w:multiLevelType w:val="multilevel"/>
     <w:lvl w:ilvl="0">
       <w:numFmt w:val="bullet"/>
@@ -13809,34 +14324,7 @@
     <w:abstractNumId w:val="991"/>
   </w:num>
   <w:num w:numId="1018">
-    <w:abstractNumId w:val="99411"/>
-    <w:lvlOverride w:ilvl="0">
-      <w:startOverride w:val="1"/>
-    </w:lvlOverride>
-    <w:lvlOverride w:ilvl="1">
-      <w:startOverride w:val="1"/>
-    </w:lvlOverride>
-    <w:lvlOverride w:ilvl="2">
-      <w:startOverride w:val="1"/>
-    </w:lvlOverride>
-    <w:lvlOverride w:ilvl="3">
-      <w:startOverride w:val="1"/>
-    </w:lvlOverride>
-    <w:lvlOverride w:ilvl="4">
-      <w:startOverride w:val="1"/>
-    </w:lvlOverride>
-    <w:lvlOverride w:ilvl="5">
-      <w:startOverride w:val="1"/>
-    </w:lvlOverride>
-    <w:lvlOverride w:ilvl="6">
-      <w:startOverride w:val="1"/>
-    </w:lvlOverride>
-    <w:lvlOverride w:ilvl="7">
-      <w:startOverride w:val="1"/>
-    </w:lvlOverride>
-    <w:lvlOverride w:ilvl="8">
-      <w:startOverride w:val="1"/>
-    </w:lvlOverride>
+    <w:abstractNumId w:val="991"/>
   </w:num>
   <w:num w:numId="1019">
     <w:abstractNumId w:val="991"/>
@@ -13848,34 +14336,7 @@
     <w:abstractNumId w:val="991"/>
   </w:num>
   <w:num w:numId="1022">
-    <w:abstractNumId w:val="99411"/>
-    <w:lvlOverride w:ilvl="0">
-      <w:startOverride w:val="1"/>
-    </w:lvlOverride>
-    <w:lvlOverride w:ilvl="1">
-      <w:startOverride w:val="1"/>
-    </w:lvlOverride>
-    <w:lvlOverride w:ilvl="2">
-      <w:startOverride w:val="1"/>
-    </w:lvlOverride>
-    <w:lvlOverride w:ilvl="3">
-      <w:startOverride w:val="1"/>
-    </w:lvlOverride>
-    <w:lvlOverride w:ilvl="4">
-      <w:startOverride w:val="1"/>
-    </w:lvlOverride>
-    <w:lvlOverride w:ilvl="5">
-      <w:startOverride w:val="1"/>
-    </w:lvlOverride>
-    <w:lvlOverride w:ilvl="6">
-      <w:startOverride w:val="1"/>
-    </w:lvlOverride>
-    <w:lvlOverride w:ilvl="7">
-      <w:startOverride w:val="1"/>
-    </w:lvlOverride>
-    <w:lvlOverride w:ilvl="8">
-      <w:startOverride w:val="1"/>
-    </w:lvlOverride>
+    <w:abstractNumId w:val="991"/>
   </w:num>
   <w:num w:numId="1023">
     <w:abstractNumId w:val="99411"/>
@@ -13917,12 +14378,81 @@
     <w:abstractNumId w:val="991"/>
   </w:num>
   <w:num w:numId="1027">
+    <w:abstractNumId w:val="99411"/>
+    <w:lvlOverride w:ilvl="0">
+      <w:startOverride w:val="1"/>
+    </w:lvlOverride>
+    <w:lvlOverride w:ilvl="1">
+      <w:startOverride w:val="1"/>
+    </w:lvlOverride>
+    <w:lvlOverride w:ilvl="2">
+      <w:startOverride w:val="1"/>
+    </w:lvlOverride>
+    <w:lvlOverride w:ilvl="3">
+      <w:startOverride w:val="1"/>
+    </w:lvlOverride>
+    <w:lvlOverride w:ilvl="4">
+      <w:startOverride w:val="1"/>
+    </w:lvlOverride>
+    <w:lvlOverride w:ilvl="5">
+      <w:startOverride w:val="1"/>
+    </w:lvlOverride>
+    <w:lvlOverride w:ilvl="6">
+      <w:startOverride w:val="1"/>
+    </w:lvlOverride>
+    <w:lvlOverride w:ilvl="7">
+      <w:startOverride w:val="1"/>
+    </w:lvlOverride>
+    <w:lvlOverride w:ilvl="8">
+      <w:startOverride w:val="1"/>
+    </w:lvlOverride>
+  </w:num>
+  <w:num w:numId="1028">
+    <w:abstractNumId w:val="99411"/>
+    <w:lvlOverride w:ilvl="0">
+      <w:startOverride w:val="1"/>
+    </w:lvlOverride>
+    <w:lvlOverride w:ilvl="1">
+      <w:startOverride w:val="1"/>
+    </w:lvlOverride>
+    <w:lvlOverride w:ilvl="2">
+      <w:startOverride w:val="1"/>
+    </w:lvlOverride>
+    <w:lvlOverride w:ilvl="3">
+      <w:startOverride w:val="1"/>
+    </w:lvlOverride>
+    <w:lvlOverride w:ilvl="4">
+      <w:startOverride w:val="1"/>
+    </w:lvlOverride>
+    <w:lvlOverride w:ilvl="5">
+      <w:startOverride w:val="1"/>
+    </w:lvlOverride>
+    <w:lvlOverride w:ilvl="6">
+      <w:startOverride w:val="1"/>
+    </w:lvlOverride>
+    <w:lvlOverride w:ilvl="7">
+      <w:startOverride w:val="1"/>
+    </w:lvlOverride>
+    <w:lvlOverride w:ilvl="8">
+      <w:startOverride w:val="1"/>
+    </w:lvlOverride>
+  </w:num>
+  <w:num w:numId="1029">
     <w:abstractNumId w:val="991"/>
   </w:num>
-  <w:num w:numId="1028">
+  <w:num w:numId="1030">
     <w:abstractNumId w:val="991"/>
   </w:num>
-  <w:num w:numId="1029">
+  <w:num w:numId="1031">
+    <w:abstractNumId w:val="991"/>
+  </w:num>
+  <w:num w:numId="1032">
+    <w:abstractNumId w:val="991"/>
+  </w:num>
+  <w:num w:numId="1033">
+    <w:abstractNumId w:val="991"/>
+  </w:num>
+  <w:num w:numId="1034">
     <w:abstractNumId w:val="991"/>
   </w:num>
 </w:numbering>

</xml_diff>

<commit_message>
Fix Good Copy Bad Copy link
</commit_message>
<xml_diff>
--- a/Copyright_Ownership/Copyright_Ownership.docx
+++ b/Copyright_Ownership/Copyright_Ownership.docx
@@ -423,7 +423,7 @@
       <w:pPr>
         <w:pStyle w:val="Heading3"/>
       </w:pPr>
-      <w:bookmarkStart w:id="28" w:name="authors-vs.writers"/>
+      <w:bookmarkStart w:id="28" w:name="authors-vs.-writers"/>
       <w:r>
         <w:t xml:space="preserve">Authors vs. Writers</w:t>
       </w:r>
@@ -662,7 +662,6 @@
     </w:p>
     <w:p>
       <w:pPr>
-        <w:pStyle w:val="Compact"/>
         <w:numPr>
           <w:numId w:val="1002"/>
           <w:ilvl w:val="0"/>
@@ -969,7 +968,7 @@
       <w:pPr>
         <w:pStyle w:val="Heading3"/>
       </w:pPr>
-      <w:bookmarkStart w:id="34" w:name="community-for-creative-non-violence-v.-reid"/>
+      <w:bookmarkStart w:id="34" w:name="X4ed89aa169608289e08acbb1de39786a5f143ff"/>
       <w:r>
         <w:rPr>
           <w:i/>
@@ -1754,7 +1753,7 @@
       <w:pPr>
         <w:pStyle w:val="Heading6"/>
       </w:pPr>
-      <w:bookmarkStart w:id="44" w:name="united-states-court-of-appeals-for-the-second-circuit-1991"/>
+      <w:bookmarkStart w:id="44" w:name="X339dcc32a5a3f23ca38a21c52157b0c6f352cfc"/>
       <w:r>
         <w:t xml:space="preserve">United States Court of Appeals For The Second Circuit (1991)</w:t>
       </w:r>
@@ -3374,7 +3373,7 @@
       <w:pPr>
         <w:pStyle w:val="Heading6"/>
       </w:pPr>
-      <w:bookmarkStart w:id="54" w:name="united-states-court-of-appeals-for-the-ninth-circuit-1988"/>
+      <w:bookmarkStart w:id="54" w:name="X07c7fa0929535968941cdcedcf99a0fc2095712"/>
       <w:r>
         <w:t xml:space="preserve">United States Court of Appeals For The Ninth Circuit (1988)</w:t>
       </w:r>
@@ -5822,7 +5821,7 @@
       <w:pPr>
         <w:pStyle w:val="Heading4"/>
       </w:pPr>
-      <w:bookmarkStart w:id="69" w:name="notes-on-cohen-v.-paramount-pictures-corp."/>
+      <w:bookmarkStart w:id="69" w:name="X234e09ef58266d052b0a248c36aee20a9d9b0ac"/>
       <w:r>
         <w:t xml:space="preserve">Notes on</w:t>
       </w:r>
@@ -6267,7 +6266,7 @@
       <w:pPr>
         <w:pStyle w:val="Heading6"/>
       </w:pPr>
-      <w:bookmarkStart w:id="71" w:name="united-states-court-of-appeals-for-the-ninth-circuit-1990"/>
+      <w:bookmarkStart w:id="71" w:name="Xe33459dcef7e4f1e5e515999f9b13f23566bda6"/>
       <w:r>
         <w:t xml:space="preserve">United States Court of Appeals for the Ninth Circuit (1990)</w:t>
       </w:r>
@@ -6731,7 +6730,7 @@
       <w:pPr>
         <w:pStyle w:val="Heading6"/>
       </w:pPr>
-      <w:bookmarkStart w:id="74" w:name="united-states-court-of-appeals-for-the-second-circuit-2015"/>
+      <w:bookmarkStart w:id="74" w:name="X2320d5c96fdd2e4f2ed27985bbfae4eb83588b7"/>
       <w:r>
         <w:t xml:space="preserve">United States Court of Appeals For the Second Circuit (2015)</w:t>
       </w:r>
@@ -7767,7 +7766,7 @@
       <w:pPr>
         <w:pStyle w:val="Heading6"/>
       </w:pPr>
-      <w:bookmarkStart w:id="86" w:name="united-states-court-of-appeals-ninth-circuit-2003"/>
+      <w:bookmarkStart w:id="86" w:name="Xca477b8b1dc167601818ba6588b3eadc411aace"/>
       <w:r>
         <w:t xml:space="preserve">United States Court of Appeals Ninth Circuit (2003)</w:t>
       </w:r>
@@ -10067,7 +10066,7 @@
           <w:rPr>
             <w:rStyle w:val="Hyperlink"/>
           </w:rPr>
-          <w:t xml:space="preserve">n. 2 (9th</w:t>
+          <w:t xml:space="preserve">n. 2 (9th</w:t>
         </w:r>
         <w:r>
           <w:rPr>
@@ -10489,7 +10488,7 @@
       <w:pPr>
         <w:pStyle w:val="Heading3"/>
       </w:pPr>
-      <w:bookmarkStart w:id="99" w:name="bridgeport-music-inc.v.-dimension-films"/>
+      <w:bookmarkStart w:id="99" w:name="bridgeport-music-inc.-v.-dimension-films"/>
       <w:r>
         <w:t xml:space="preserve">Bridgeport Music, Inc. v. Dimension Films</w:t>
       </w:r>
@@ -10499,7 +10498,7 @@
       <w:pPr>
         <w:pStyle w:val="Heading6"/>
       </w:pPr>
-      <w:bookmarkStart w:id="100" w:name="united-states-court-of-appeals-sixth-circuit-2005"/>
+      <w:bookmarkStart w:id="100" w:name="X0ec4f531effde109fcd9de6455c456936fc6038"/>
       <w:r>
         <w:t xml:space="preserve">United States Court of Appeals Sixth Circuit (2005)</w:t>
       </w:r>
@@ -11170,7 +11169,7 @@
       <w:pPr>
         <w:pStyle w:val="Heading4"/>
       </w:pPr>
-      <w:bookmarkStart w:id="105" w:name="digital-sampling-of-copyrighted-sound-recordings"/>
+      <w:bookmarkStart w:id="105" w:name="X7e1a6036e9d6483a63d52025f986f6639f5aa89"/>
       <w:r>
         <w:t xml:space="preserve">Digital Sampling of Copyrighted Sound Recordings</w:t>
       </w:r>
@@ -12018,7 +12017,7 @@
       <w:pPr>
         <w:pStyle w:val="Heading6"/>
       </w:pPr>
-      <w:bookmarkStart w:id="109" w:name="court-of-appeals-for-the-ninth-circuit-2016"/>
+      <w:bookmarkStart w:id="109" w:name="Xbd892f25396ad0fcf8649e56896c37a68254a38"/>
       <w:r>
         <w:t xml:space="preserve">Court of Appeals For The Ninth Circuit (2016)</w:t>
       </w:r>
@@ -12697,7 +12696,7 @@
       <w:pPr>
         <w:pStyle w:val="Heading3"/>
       </w:pPr>
-      <w:bookmarkStart w:id="118" w:name="frequently-asked-questions-for-student-and-independent-filmmakers"/>
+      <w:bookmarkStart w:id="118" w:name="Xa0178de825f31328515eca954a92e2bd2cac9b6"/>
       <w:r>
         <w:rPr>
           <w:i/>
@@ -12923,7 +12922,7 @@
         </w:r>
       </w:hyperlink>
       <w:r>
-        <w:t xml:space="preserve">) and Broadcast Music, Inc. (</w:t>
+        <w:t xml:space="preserve">) and Broadcast Music, Inc. (</w:t>
       </w:r>
       <w:hyperlink r:id="rId122">
         <w:r>
@@ -13762,7 +13761,7 @@
       <w:pPr>
         <w:pStyle w:val="Heading5"/>
       </w:pPr>
-      <w:bookmarkStart w:id="142" w:name="totally-optional-for-musicians-recording-artists"/>
+      <w:bookmarkStart w:id="142" w:name="X03ff575af76f597f94020056af10a15a7c2d65f"/>
       <w:r>
         <w:t xml:space="preserve">Totally Optional: For Musicians &amp; Recording Artists</w:t>
       </w:r>
@@ -14238,109 +14237,6 @@
 <file path=word/numbering.xml><?xml version="1.0" encoding="utf-8"?>
 <w:numbering xmlns:w="http://schemas.openxmlformats.org/wordprocessingml/2006/main">
   <w:abstractNum w:abstractNumId="990">
-    <w:nsid w:val="170cd2de"/>
-    <w:multiLevelType w:val="multilevel"/>
-    <w:lvl w:ilvl="0">
-      <w:numFmt w:val="bullet"/>
-      <w:lvlText w:val=" "/>
-      <w:lvlJc w:val="left"/>
-      <w:pPr>
-        <w:tabs>
-          <w:tab w:val="num" w:pos="0"/>
-        </w:tabs>
-        <w:ind w:left="480" w:hanging="480"/>
-      </w:pPr>
-    </w:lvl>
-    <w:lvl w:ilvl="1">
-      <w:numFmt w:val="bullet"/>
-      <w:lvlText w:val=" "/>
-      <w:lvlJc w:val="left"/>
-      <w:pPr>
-        <w:tabs>
-          <w:tab w:val="num" w:pos="720"/>
-        </w:tabs>
-        <w:ind w:left="1200" w:hanging="480"/>
-      </w:pPr>
-    </w:lvl>
-    <w:lvl w:ilvl="2">
-      <w:numFmt w:val="bullet"/>
-      <w:lvlText w:val=" "/>
-      <w:lvlJc w:val="left"/>
-      <w:pPr>
-        <w:tabs>
-          <w:tab w:val="num" w:pos="1440"/>
-        </w:tabs>
-        <w:ind w:left="1920" w:hanging="480"/>
-      </w:pPr>
-    </w:lvl>
-    <w:lvl w:ilvl="3">
-      <w:numFmt w:val="bullet"/>
-      <w:lvlText w:val=" "/>
-      <w:lvlJc w:val="left"/>
-      <w:pPr>
-        <w:tabs>
-          <w:tab w:val="num" w:pos="2160"/>
-        </w:tabs>
-        <w:ind w:left="2640" w:hanging="480"/>
-      </w:pPr>
-    </w:lvl>
-    <w:lvl w:ilvl="4">
-      <w:numFmt w:val="bullet"/>
-      <w:lvlText w:val=" "/>
-      <w:lvlJc w:val="left"/>
-      <w:pPr>
-        <w:tabs>
-          <w:tab w:val="num" w:pos="2880"/>
-        </w:tabs>
-        <w:ind w:left="3360" w:hanging="480"/>
-      </w:pPr>
-    </w:lvl>
-    <w:lvl w:ilvl="5">
-      <w:numFmt w:val="bullet"/>
-      <w:lvlText w:val=" "/>
-      <w:lvlJc w:val="left"/>
-      <w:pPr>
-        <w:tabs>
-          <w:tab w:val="num" w:pos="3600"/>
-        </w:tabs>
-        <w:ind w:left="4080" w:hanging="480"/>
-      </w:pPr>
-    </w:lvl>
-    <w:lvl w:ilvl="6">
-      <w:numFmt w:val="bullet"/>
-      <w:lvlText w:val=" "/>
-      <w:lvlJc w:val="left"/>
-      <w:pPr>
-        <w:tabs>
-          <w:tab w:val="num" w:pos="4320"/>
-        </w:tabs>
-        <w:ind w:left="4800" w:hanging="480"/>
-      </w:pPr>
-    </w:lvl>
-    <w:lvl w:ilvl="7">
-      <w:numFmt w:val="bullet"/>
-      <w:lvlText w:val=" "/>
-      <w:lvlJc w:val="left"/>
-      <w:pPr>
-        <w:tabs>
-          <w:tab w:val="num" w:pos="5040"/>
-        </w:tabs>
-        <w:ind w:left="5520" w:hanging="480"/>
-      </w:pPr>
-    </w:lvl>
-    <w:lvl w:ilvl="8">
-      <w:numFmt w:val="bullet"/>
-      <w:lvlText w:val=" "/>
-      <w:lvlJc w:val="left"/>
-      <w:pPr>
-        <w:tabs>
-          <w:tab w:val="num" w:pos="5760"/>
-        </w:tabs>
-        <w:ind w:left="6240" w:hanging="480"/>
-      </w:pPr>
-    </w:lvl>
-  </w:abstractNum>
-  <w:abstractNum w:abstractNumId="990">
     <w:nsid w:val="2c1ae401"/>
     <w:multiLevelType w:val="multilevel"/>
     <w:lvl w:ilvl="0">
@@ -14770,9 +14666,6 @@
       </w:pPr>
     </w:lvl>
   </w:abstractNum>
-  <w:num w:numId="1000">
-    <w:abstractNumId w:val="990"/>
-  </w:num>
   <w:num w:numId="1000">
     <w:abstractNumId w:val="990"/>
   </w:num>

</xml_diff>

<commit_message>
Edit Copyright Ownership, add Brunetti to Trademark
</commit_message>
<xml_diff>
--- a/Copyright_Ownership/Copyright_Ownership.docx
+++ b/Copyright_Ownership/Copyright_Ownership.docx
@@ -243,18 +243,32 @@
         <w:pStyle w:val="FirstParagraph"/>
       </w:pPr>
       <w:r>
-        <w:t xml:space="preserve">Citations are to the Copyright Laws of the United States, Title 17, United States Code.</w:t>
+        <w:t xml:space="preserve">Citations are to the</w:t>
+      </w:r>
+      <w:r>
+        <w:t xml:space="preserve"> </w:t>
+      </w:r>
+      <w:hyperlink r:id="rId26">
+        <w:r>
+          <w:rPr>
+            <w:rStyle w:val="Hyperlink"/>
+          </w:rPr>
+          <w:t xml:space="preserve">Copyright Laws of the United States, Title 17, United States Code</w:t>
+        </w:r>
+      </w:hyperlink>
+      <w:r>
+        <w:t xml:space="preserve">.</w:t>
       </w:r>
     </w:p>
     <w:p>
       <w:pPr>
         <w:pStyle w:val="Heading3"/>
       </w:pPr>
-      <w:bookmarkStart w:id="26" w:name="ownership-of-copyright"/>
+      <w:bookmarkStart w:id="27" w:name="ownership-of-copyright"/>
       <w:r>
         <w:t xml:space="preserve">§ 201 . Ownership of copyright</w:t>
       </w:r>
-      <w:bookmarkEnd w:id="26"/>
+      <w:bookmarkEnd w:id="27"/>
     </w:p>
     <w:p>
       <w:pPr>
@@ -354,7 +368,7 @@
       <w:pPr>
         <w:pStyle w:val="FirstParagraph"/>
       </w:pPr>
-      <w:hyperlink r:id="rId27">
+      <w:hyperlink r:id="rId28">
         <w:r>
           <w:rPr>
             <w:rStyle w:val="Hyperlink"/>
@@ -423,11 +437,11 @@
       <w:pPr>
         <w:pStyle w:val="Heading3"/>
       </w:pPr>
-      <w:bookmarkStart w:id="28" w:name="authors-vs.-writers"/>
+      <w:bookmarkStart w:id="29" w:name="authors-vs.-writers"/>
       <w:r>
         <w:t xml:space="preserve">Authors vs. Writers</w:t>
       </w:r>
-      <w:bookmarkEnd w:id="28"/>
+      <w:bookmarkEnd w:id="29"/>
     </w:p>
     <w:p>
       <w:pPr>
@@ -484,7 +498,7 @@
         <w:t xml:space="preserve"> </w:t>
       </w:r>
       <w:r>
-        <w:t xml:space="preserve">and can license the right to print or perform that work to others.</w:t>
+        <w:t xml:space="preserve">and can license the right to print or the right to perform that work to others.</w:t>
       </w:r>
       <w:r>
         <w:t xml:space="preserve"> </w:t>
@@ -553,7 +567,7 @@
       <w:pPr>
         <w:pStyle w:val="Heading3"/>
       </w:pPr>
-      <w:bookmarkStart w:id="29" w:name="definitions-a-work-made-for-hire"/>
+      <w:bookmarkStart w:id="30" w:name="definitions-a-work-made-for-hire"/>
       <w:r>
         <w:t xml:space="preserve">Definitions:</w:t>
       </w:r>
@@ -569,7 +583,7 @@
       <w:r>
         <w:t xml:space="preserve">”</w:t>
       </w:r>
-      <w:bookmarkEnd w:id="29"/>
+      <w:bookmarkEnd w:id="30"/>
     </w:p>
     <w:p>
       <w:pPr>
@@ -591,11 +605,11 @@
       <w:pPr>
         <w:pStyle w:val="Heading4"/>
       </w:pPr>
-      <w:bookmarkStart w:id="30" w:name="definitions"/>
+      <w:bookmarkStart w:id="31" w:name="definitions"/>
       <w:r>
         <w:t xml:space="preserve">§ 101 – Definitions</w:t>
       </w:r>
-      <w:bookmarkEnd w:id="30"/>
+      <w:bookmarkEnd w:id="31"/>
     </w:p>
     <w:p>
       <w:pPr>
@@ -607,7 +621,7 @@
       <w:r>
         <w:t xml:space="preserve"> </w:t>
       </w:r>
-      <w:hyperlink r:id="rId31">
+      <w:hyperlink r:id="rId32">
         <w:r>
           <w:rPr>
             <w:rStyle w:val="Hyperlink"/>
@@ -804,7 +818,7 @@
       <w:pPr>
         <w:pStyle w:val="FirstParagraph"/>
       </w:pPr>
-      <w:hyperlink r:id="rId31">
+      <w:hyperlink r:id="rId32">
         <w:r>
           <w:rPr>
             <w:rStyle w:val="Hyperlink"/>
@@ -855,7 +869,7 @@
       <w:r>
         <w:t xml:space="preserve"> </w:t>
       </w:r>
-      <w:hyperlink r:id="rId32">
+      <w:hyperlink r:id="rId33">
         <w:r>
           <w:rPr>
             <w:rStyle w:val="Hyperlink"/>
@@ -921,7 +935,7 @@
       <w:r>
         <w:t xml:space="preserve"> </w:t>
       </w:r>
-      <w:hyperlink r:id="rId32">
+      <w:hyperlink r:id="rId33">
         <w:r>
           <w:rPr>
             <w:rStyle w:val="Hyperlink"/>
@@ -934,11 +948,11 @@
       <w:pPr>
         <w:pStyle w:val="Heading4"/>
       </w:pPr>
-      <w:bookmarkStart w:id="33" w:name="but-what-is-an-employee"/>
+      <w:bookmarkStart w:id="34" w:name="but-what-is-an-employee"/>
       <w:r>
         <w:t xml:space="preserve">But What Is An Employee?</w:t>
       </w:r>
-      <w:bookmarkEnd w:id="33"/>
+      <w:bookmarkEnd w:id="34"/>
     </w:p>
     <w:p>
       <w:pPr>
@@ -968,24 +982,24 @@
       <w:pPr>
         <w:pStyle w:val="Heading3"/>
       </w:pPr>
-      <w:bookmarkStart w:id="34" w:name="X4ed89aa169608289e08acbb1de39786a5f143ff"/>
+      <w:bookmarkStart w:id="35" w:name="X4ed89aa169608289e08acbb1de39786a5f143ff"/>
       <w:r>
         <w:rPr>
           <w:i/>
         </w:rPr>
         <w:t xml:space="preserve">Community For Creative Non-Violence v. Reid</w:t>
       </w:r>
-      <w:bookmarkEnd w:id="34"/>
+      <w:bookmarkEnd w:id="35"/>
     </w:p>
     <w:p>
       <w:pPr>
         <w:pStyle w:val="Heading6"/>
       </w:pPr>
-      <w:bookmarkStart w:id="35" w:name="united-states-supreme-court-1989."/>
+      <w:bookmarkStart w:id="36" w:name="united-states-supreme-court-1989."/>
       <w:r>
         <w:t xml:space="preserve">United States Supreme Court (1989).</w:t>
       </w:r>
-      <w:bookmarkEnd w:id="35"/>
+      <w:bookmarkEnd w:id="36"/>
     </w:p>
     <w:p>
       <w:pPr>
@@ -995,7 +1009,7 @@
           <w:ilvl w:val="0"/>
         </w:numPr>
       </w:pPr>
-      <w:hyperlink r:id="rId36">
+      <w:hyperlink r:id="rId37">
         <w:r>
           <w:rPr>
             <w:rStyle w:val="Hyperlink"/>
@@ -1012,7 +1026,7 @@
           <w:ilvl w:val="0"/>
         </w:numPr>
       </w:pPr>
-      <w:hyperlink r:id="rId37">
+      <w:hyperlink r:id="rId38">
         <w:r>
           <w:rPr>
             <w:rStyle w:val="Hyperlink"/>
@@ -1029,7 +1043,7 @@
           <w:ilvl w:val="0"/>
         </w:numPr>
       </w:pPr>
-      <w:hyperlink r:id="rId38">
+      <w:hyperlink r:id="rId39">
         <w:r>
           <w:rPr>
             <w:rStyle w:val="Hyperlink"/>
@@ -1051,7 +1065,7 @@
       <w:r>
         <w:t xml:space="preserve"> </w:t>
       </w:r>
-      <w:hyperlink r:id="rId37">
+      <w:hyperlink r:id="rId38">
         <w:r>
           <w:rPr>
             <w:rStyle w:val="Hyperlink"/>
@@ -1071,7 +1085,7 @@
       <w:r>
         <w:t xml:space="preserve"> </w:t>
       </w:r>
-      <w:hyperlink r:id="rId36">
+      <w:hyperlink r:id="rId37">
         <w:r>
           <w:rPr>
             <w:rStyle w:val="Hyperlink"/>
@@ -1137,11 +1151,11 @@
       <w:pPr>
         <w:pStyle w:val="Heading2"/>
       </w:pPr>
-      <w:bookmarkStart w:id="39" w:name="joint-authorship"/>
+      <w:bookmarkStart w:id="40" w:name="joint-authorship"/>
       <w:r>
         <w:t xml:space="preserve">Joint Authorship</w:t>
       </w:r>
-      <w:bookmarkEnd w:id="39"/>
+      <w:bookmarkEnd w:id="40"/>
     </w:p>
     <w:p>
       <w:pPr>
@@ -1192,7 +1206,7 @@
       <w:r>
         <w:t xml:space="preserve"> </w:t>
       </w:r>
-      <w:hyperlink r:id="rId27">
+      <w:hyperlink r:id="rId28">
         <w:r>
           <w:rPr>
             <w:rStyle w:val="Hyperlink"/>
@@ -1293,7 +1307,7 @@
       <w:r>
         <w:t xml:space="preserve"> </w:t>
       </w:r>
-      <w:hyperlink r:id="rId27">
+      <w:hyperlink r:id="rId28">
         <w:r>
           <w:rPr>
             <w:rStyle w:val="Hyperlink"/>
@@ -1315,7 +1329,7 @@
       <w:pPr>
         <w:pStyle w:val="BodyText"/>
       </w:pPr>
-      <w:hyperlink r:id="rId31">
+      <w:hyperlink r:id="rId32">
         <w:r>
           <w:rPr>
             <w:rStyle w:val="Hyperlink"/>
@@ -1328,11 +1342,11 @@
       <w:pPr>
         <w:pStyle w:val="Heading3"/>
       </w:pPr>
-      <w:bookmarkStart w:id="40" w:name="who-controls-the-copyright"/>
+      <w:bookmarkStart w:id="41" w:name="who-controls-the-copyright"/>
       <w:r>
         <w:t xml:space="preserve">Who Controls the Copyright?</w:t>
       </w:r>
-      <w:bookmarkEnd w:id="40"/>
+      <w:bookmarkEnd w:id="41"/>
     </w:p>
     <w:p>
       <w:pPr>
@@ -1344,7 +1358,7 @@
       <w:r>
         <w:t xml:space="preserve"> </w:t>
       </w:r>
-      <w:hyperlink r:id="rId41">
+      <w:hyperlink r:id="rId42">
         <w:r>
           <w:rPr>
             <w:rStyle w:val="Hyperlink"/>
@@ -1380,7 +1394,7 @@
       <w:pPr>
         <w:pStyle w:val="BlockText"/>
       </w:pPr>
-      <w:hyperlink r:id="rId27">
+      <w:hyperlink r:id="rId28">
         <w:r>
           <w:rPr>
             <w:rStyle w:val="Hyperlink"/>
@@ -1589,7 +1603,7 @@
       <w:pPr>
         <w:pStyle w:val="FirstParagraph"/>
       </w:pPr>
-      <w:hyperlink r:id="rId41">
+      <w:hyperlink r:id="rId42">
         <w:r>
           <w:rPr>
             <w:rStyle w:val="Hyperlink"/>
@@ -1605,11 +1619,11 @@
       <w:pPr>
         <w:pStyle w:val="Heading3"/>
       </w:pPr>
-      <w:bookmarkStart w:id="42" w:name="copyrightable-contributions"/>
+      <w:bookmarkStart w:id="43" w:name="copyrightable-contributions"/>
       <w:r>
         <w:t xml:space="preserve">Copyrightable Contributions</w:t>
       </w:r>
-      <w:bookmarkEnd w:id="42"/>
+      <w:bookmarkEnd w:id="43"/>
     </w:p>
     <w:p>
       <w:pPr>
@@ -1740,24 +1754,24 @@
       <w:pPr>
         <w:pStyle w:val="Heading3"/>
       </w:pPr>
-      <w:bookmarkStart w:id="43" w:name="childress-v.-taylor"/>
+      <w:bookmarkStart w:id="44" w:name="childress-v.-taylor"/>
       <w:r>
         <w:rPr>
           <w:i/>
         </w:rPr>
         <w:t xml:space="preserve">Childress v. Taylor</w:t>
       </w:r>
-      <w:bookmarkEnd w:id="43"/>
+      <w:bookmarkEnd w:id="44"/>
     </w:p>
     <w:p>
       <w:pPr>
         <w:pStyle w:val="Heading6"/>
       </w:pPr>
-      <w:bookmarkStart w:id="44" w:name="X339dcc32a5a3f23ca38a21c52157b0c6f352cfc"/>
+      <w:bookmarkStart w:id="45" w:name="X339dcc32a5a3f23ca38a21c52157b0c6f352cfc"/>
       <w:r>
         <w:t xml:space="preserve">United States Court of Appeals For The Second Circuit (1991)</w:t>
       </w:r>
-      <w:bookmarkEnd w:id="44"/>
+      <w:bookmarkEnd w:id="45"/>
     </w:p>
     <w:p>
       <w:pPr>
@@ -1767,7 +1781,7 @@
           <w:ilvl w:val="0"/>
         </w:numPr>
       </w:pPr>
-      <w:hyperlink r:id="rId45">
+      <w:hyperlink r:id="rId46">
         <w:r>
           <w:rPr>
             <w:rStyle w:val="Hyperlink"/>
@@ -1780,11 +1794,11 @@
       <w:pPr>
         <w:pStyle w:val="Heading4"/>
       </w:pPr>
-      <w:bookmarkStart w:id="46" w:name="case-summary"/>
+      <w:bookmarkStart w:id="47" w:name="case-summary"/>
       <w:r>
         <w:t xml:space="preserve">Case summary</w:t>
       </w:r>
-      <w:bookmarkEnd w:id="46"/>
+      <w:bookmarkEnd w:id="47"/>
     </w:p>
     <w:p>
       <w:pPr>
@@ -1802,7 +1816,7 @@
       <w:r>
         <w:t xml:space="preserve"> </w:t>
       </w:r>
-      <w:hyperlink r:id="rId47">
+      <w:hyperlink r:id="rId48">
         <w:r>
           <w:rPr>
             <w:rStyle w:val="Hyperlink"/>
@@ -1907,7 +1921,7 @@
       <w:r>
         <w:t xml:space="preserve"> </w:t>
       </w:r>
-      <w:hyperlink r:id="rId48">
+      <w:hyperlink r:id="rId49">
         <w:r>
           <w:rPr>
             <w:rStyle w:val="Hyperlink"/>
@@ -2123,7 +2137,7 @@
       <w:r>
         <w:t xml:space="preserve"> </w:t>
       </w:r>
-      <w:hyperlink r:id="rId31">
+      <w:hyperlink r:id="rId32">
         <w:r>
           <w:rPr>
             <w:rStyle w:val="Hyperlink"/>
@@ -2292,7 +2306,7 @@
       <w:pPr>
         <w:pStyle w:val="Heading4"/>
       </w:pPr>
-      <w:bookmarkStart w:id="49" w:name="excerpts-from-childress-opinion"/>
+      <w:bookmarkStart w:id="50" w:name="excerpts-from-childress-opinion"/>
       <w:r>
         <w:t xml:space="preserve">Excerpts From</w:t>
       </w:r>
@@ -2311,7 +2325,7 @@
       <w:r>
         <w:t xml:space="preserve">opinion</w:t>
       </w:r>
-      <w:bookmarkEnd w:id="49"/>
+      <w:bookmarkEnd w:id="50"/>
     </w:p>
     <w:p>
       <w:pPr>
@@ -2511,7 +2525,7 @@
       <w:r>
         <w:t xml:space="preserve"> </w:t>
       </w:r>
-      <w:hyperlink r:id="rId27">
+      <w:hyperlink r:id="rId28">
         <w:r>
           <w:rPr>
             <w:rStyle w:val="Hyperlink"/>
@@ -2555,7 +2569,7 @@
       <w:r>
         <w:t xml:space="preserve"> </w:t>
       </w:r>
-      <w:hyperlink r:id="rId27">
+      <w:hyperlink r:id="rId28">
         <w:r>
           <w:rPr>
             <w:rStyle w:val="Hyperlink"/>
@@ -2587,7 +2601,7 @@
       <w:r>
         <w:t xml:space="preserve"> </w:t>
       </w:r>
-      <w:hyperlink r:id="rId31">
+      <w:hyperlink r:id="rId32">
         <w:r>
           <w:rPr>
             <w:rStyle w:val="Hyperlink"/>
@@ -3010,7 +3024,7 @@
       <w:r>
         <w:t xml:space="preserve"> </w:t>
       </w:r>
-      <w:hyperlink r:id="rId27">
+      <w:hyperlink r:id="rId28">
         <w:r>
           <w:rPr>
             <w:rStyle w:val="Hyperlink"/>
@@ -3090,7 +3104,7 @@
       <w:r>
         <w:t xml:space="preserve"> </w:t>
       </w:r>
-      <w:hyperlink r:id="rId27">
+      <w:hyperlink r:id="rId28">
         <w:r>
           <w:rPr>
             <w:rStyle w:val="Hyperlink"/>
@@ -3266,7 +3280,7 @@
       <w:pPr>
         <w:pStyle w:val="Heading4"/>
       </w:pPr>
-      <w:bookmarkStart w:id="50" w:name="commentary-on-childress"/>
+      <w:bookmarkStart w:id="51" w:name="commentary-on-childress"/>
       <w:r>
         <w:t xml:space="preserve">Commentary on</w:t>
       </w:r>
@@ -3279,7 +3293,7 @@
         </w:rPr>
         <w:t xml:space="preserve">Childress</w:t>
       </w:r>
-      <w:bookmarkEnd w:id="50"/>
+      <w:bookmarkEnd w:id="51"/>
     </w:p>
     <w:p>
       <w:pPr>
@@ -3295,7 +3309,7 @@
       <w:r>
         <w:t xml:space="preserve"> </w:t>
       </w:r>
-      <w:hyperlink r:id="rId51">
+      <w:hyperlink r:id="rId52">
         <w:r>
           <w:rPr>
             <w:i/>
@@ -3309,11 +3323,11 @@
       <w:pPr>
         <w:pStyle w:val="Heading2"/>
       </w:pPr>
-      <w:bookmarkStart w:id="52" w:name="licensing"/>
+      <w:bookmarkStart w:id="53" w:name="licensing"/>
       <w:r>
         <w:t xml:space="preserve">Licensing</w:t>
       </w:r>
-      <w:bookmarkEnd w:id="52"/>
+      <w:bookmarkEnd w:id="53"/>
     </w:p>
     <w:p>
       <w:pPr>
@@ -3360,24 +3374,24 @@
       <w:pPr>
         <w:pStyle w:val="Heading3"/>
       </w:pPr>
-      <w:bookmarkStart w:id="53" w:name="cohen-v.-paramount-pictures-corp."/>
+      <w:bookmarkStart w:id="54" w:name="cohen-v.-paramount-pictures-corp."/>
       <w:r>
         <w:rPr>
           <w:i/>
         </w:rPr>
         <w:t xml:space="preserve">Cohen v. Paramount Pictures Corp.</w:t>
       </w:r>
-      <w:bookmarkEnd w:id="53"/>
+      <w:bookmarkEnd w:id="54"/>
     </w:p>
     <w:p>
       <w:pPr>
         <w:pStyle w:val="Heading6"/>
       </w:pPr>
-      <w:bookmarkStart w:id="54" w:name="X07c7fa0929535968941cdcedcf99a0fc2095712"/>
+      <w:bookmarkStart w:id="55" w:name="X07c7fa0929535968941cdcedcf99a0fc2095712"/>
       <w:r>
         <w:t xml:space="preserve">United States Court of Appeals For The Ninth Circuit (1988)</w:t>
       </w:r>
-      <w:bookmarkEnd w:id="54"/>
+      <w:bookmarkEnd w:id="55"/>
     </w:p>
     <w:p>
       <w:pPr>
@@ -3387,7 +3401,7 @@
           <w:ilvl w:val="0"/>
         </w:numPr>
       </w:pPr>
-      <w:hyperlink r:id="rId55">
+      <w:hyperlink r:id="rId56">
         <w:r>
           <w:rPr>
             <w:rStyle w:val="Hyperlink"/>
@@ -3404,7 +3418,7 @@
           <w:ilvl w:val="0"/>
         </w:numPr>
       </w:pPr>
-      <w:hyperlink r:id="rId56">
+      <w:hyperlink r:id="rId57">
         <w:r>
           <w:rPr>
             <w:rStyle w:val="Hyperlink"/>
@@ -3469,11 +3483,11 @@
       <w:pPr>
         <w:pStyle w:val="Heading4"/>
       </w:pPr>
-      <w:bookmarkStart w:id="57" w:name="facts"/>
+      <w:bookmarkStart w:id="58" w:name="facts"/>
       <w:r>
         <w:t xml:space="preserve">FACTS</w:t>
       </w:r>
-      <w:bookmarkEnd w:id="57"/>
+      <w:bookmarkEnd w:id="58"/>
     </w:p>
     <w:p>
       <w:pPr>
@@ -3696,11 +3710,11 @@
       <w:pPr>
         <w:pStyle w:val="Heading4"/>
       </w:pPr>
-      <w:bookmarkStart w:id="58" w:name="discussion"/>
+      <w:bookmarkStart w:id="59" w:name="discussion"/>
       <w:r>
         <w:t xml:space="preserve">DISCUSSION</w:t>
       </w:r>
-      <w:bookmarkEnd w:id="58"/>
+      <w:bookmarkEnd w:id="59"/>
     </w:p>
     <w:p>
       <w:pPr>
@@ -4035,7 +4049,7 @@
       <w:r>
         <w:t xml:space="preserve"> </w:t>
       </w:r>
-      <w:hyperlink r:id="rId59">
+      <w:hyperlink r:id="rId60">
         <w:r>
           <w:rPr>
             <w:rStyle w:val="Hyperlink"/>
@@ -4074,7 +4088,7 @@
       <w:pPr>
         <w:pStyle w:val="FirstParagraph"/>
       </w:pPr>
-      <w:hyperlink r:id="rId59">
+      <w:hyperlink r:id="rId60">
         <w:r>
           <w:rPr>
             <w:rStyle w:val="Hyperlink"/>
@@ -4931,7 +4945,7 @@
       <w:r>
         <w:t xml:space="preserve"> </w:t>
       </w:r>
-      <w:hyperlink r:id="rId60">
+      <w:hyperlink r:id="rId61">
         <w:r>
           <w:rPr>
             <w:i/>
@@ -4958,7 +4972,7 @@
       <w:r>
         <w:t xml:space="preserve"> </w:t>
       </w:r>
-      <w:hyperlink r:id="rId61">
+      <w:hyperlink r:id="rId62">
         <w:r>
           <w:rPr>
             <w:i/>
@@ -5012,7 +5026,7 @@
       <w:r>
         <w:t xml:space="preserve"> </w:t>
       </w:r>
-      <w:hyperlink r:id="rId62">
+      <w:hyperlink r:id="rId63">
         <w:r>
           <w:rPr>
             <w:i/>
@@ -5065,7 +5079,7 @@
       <w:r>
         <w:t xml:space="preserve"> </w:t>
       </w:r>
-      <w:hyperlink r:id="rId63">
+      <w:hyperlink r:id="rId64">
         <w:r>
           <w:rPr>
             <w:rStyle w:val="Hyperlink"/>
@@ -5146,7 +5160,7 @@
       <w:pPr>
         <w:pStyle w:val="BodyText"/>
       </w:pPr>
-      <w:hyperlink r:id="rId64">
+      <w:hyperlink r:id="rId65">
         <w:r>
           <w:rPr>
             <w:i/>
@@ -5430,7 +5444,7 @@
       <w:r>
         <w:t xml:space="preserve"> </w:t>
       </w:r>
-      <w:hyperlink r:id="rId65">
+      <w:hyperlink r:id="rId66">
         <w:r>
           <w:rPr>
             <w:i/>
@@ -5477,7 +5491,7 @@
       <w:r>
         <w:t xml:space="preserve"> </w:t>
       </w:r>
-      <w:hyperlink r:id="rId66">
+      <w:hyperlink r:id="rId67">
         <w:r>
           <w:rPr>
             <w:rStyle w:val="Hyperlink"/>
@@ -5497,7 +5511,7 @@
       <w:r>
         <w:t xml:space="preserve"> </w:t>
       </w:r>
-      <w:hyperlink r:id="rId67">
+      <w:hyperlink r:id="rId68">
         <w:r>
           <w:rPr>
             <w:rStyle w:val="Hyperlink"/>
@@ -5759,11 +5773,11 @@
       <w:pPr>
         <w:pStyle w:val="Heading4"/>
       </w:pPr>
-      <w:bookmarkStart w:id="68" w:name="conclusion"/>
+      <w:bookmarkStart w:id="69" w:name="conclusion"/>
       <w:r>
         <w:t xml:space="preserve">CONCLUSION</w:t>
       </w:r>
-      <w:bookmarkEnd w:id="68"/>
+      <w:bookmarkEnd w:id="69"/>
     </w:p>
     <w:p>
       <w:pPr>
@@ -5821,7 +5835,7 @@
       <w:pPr>
         <w:pStyle w:val="Heading4"/>
       </w:pPr>
-      <w:bookmarkStart w:id="69" w:name="X234e09ef58266d052b0a248c36aee20a9d9b0ac"/>
+      <w:bookmarkStart w:id="70" w:name="X234e09ef58266d052b0a248c36aee20a9d9b0ac"/>
       <w:r>
         <w:t xml:space="preserve">Notes on</w:t>
       </w:r>
@@ -5834,7 +5848,7 @@
         </w:rPr>
         <w:t xml:space="preserve">Cohen v. Paramount Pictures Corp.</w:t>
       </w:r>
-      <w:bookmarkEnd w:id="69"/>
+      <w:bookmarkEnd w:id="70"/>
     </w:p>
     <w:p>
       <w:pPr>
@@ -6253,24 +6267,24 @@
       <w:pPr>
         <w:pStyle w:val="Heading3"/>
       </w:pPr>
-      <w:bookmarkStart w:id="70" w:name="effects-associates-v.-cohen"/>
+      <w:bookmarkStart w:id="71" w:name="effects-associates-v.-cohen"/>
       <w:r>
         <w:rPr>
           <w:i/>
         </w:rPr>
         <w:t xml:space="preserve">Effects Associates v. Cohen</w:t>
       </w:r>
-      <w:bookmarkEnd w:id="70"/>
+      <w:bookmarkEnd w:id="71"/>
     </w:p>
     <w:p>
       <w:pPr>
         <w:pStyle w:val="Heading6"/>
       </w:pPr>
-      <w:bookmarkStart w:id="71" w:name="Xe33459dcef7e4f1e5e515999f9b13f23566bda6"/>
+      <w:bookmarkStart w:id="72" w:name="Xe33459dcef7e4f1e5e515999f9b13f23566bda6"/>
       <w:r>
         <w:t xml:space="preserve">United States Court of Appeals for the Ninth Circuit (1990)</w:t>
       </w:r>
-      <w:bookmarkEnd w:id="71"/>
+      <w:bookmarkEnd w:id="72"/>
     </w:p>
     <w:p>
       <w:pPr>
@@ -6688,7 +6702,7 @@
       <w:r>
         <w:t xml:space="preserve"> </w:t>
       </w:r>
-      <w:hyperlink r:id="rId72">
+      <w:hyperlink r:id="rId73">
         <w:r>
           <w:rPr>
             <w:rStyle w:val="Hyperlink"/>
@@ -6717,24 +6731,24 @@
       <w:pPr>
         <w:pStyle w:val="Heading3"/>
       </w:pPr>
-      <w:bookmarkStart w:id="73" w:name="casa-duse-v.-merkin"/>
+      <w:bookmarkStart w:id="74" w:name="casa-duse-v.-merkin"/>
       <w:r>
         <w:rPr>
           <w:i/>
         </w:rPr>
         <w:t xml:space="preserve">16 Casa Duse v. Merkin</w:t>
       </w:r>
-      <w:bookmarkEnd w:id="73"/>
+      <w:bookmarkEnd w:id="74"/>
     </w:p>
     <w:p>
       <w:pPr>
         <w:pStyle w:val="Heading6"/>
       </w:pPr>
-      <w:bookmarkStart w:id="74" w:name="X2320d5c96fdd2e4f2ed27985bbfae4eb83588b7"/>
+      <w:bookmarkStart w:id="75" w:name="X2320d5c96fdd2e4f2ed27985bbfae4eb83588b7"/>
       <w:r>
         <w:t xml:space="preserve">United States Court of Appeals For the Second Circuit (2015)</w:t>
       </w:r>
-      <w:bookmarkEnd w:id="74"/>
+      <w:bookmarkEnd w:id="75"/>
     </w:p>
     <w:p>
       <w:pPr>
@@ -6744,7 +6758,7 @@
           <w:ilvl w:val="0"/>
         </w:numPr>
       </w:pPr>
-      <w:hyperlink r:id="rId75">
+      <w:hyperlink r:id="rId76">
         <w:r>
           <w:rPr>
             <w:rStyle w:val="Hyperlink"/>
@@ -6763,7 +6777,7 @@
       <w:r>
         <w:t xml:space="preserve"> </w:t>
       </w:r>
-      <w:hyperlink r:id="rId76">
+      <w:hyperlink r:id="rId77">
         <w:r>
           <w:rPr>
             <w:rStyle w:val="Hyperlink"/>
@@ -7231,7 +7245,7 @@
       <w:r>
         <w:t xml:space="preserve"> </w:t>
       </w:r>
-      <w:hyperlink r:id="rId77">
+      <w:hyperlink r:id="rId78">
         <w:r>
           <w:rPr>
             <w:i/>
@@ -7348,7 +7362,7 @@
           <w:ilvl w:val="0"/>
         </w:numPr>
       </w:pPr>
-      <w:hyperlink r:id="rId76">
+      <w:hyperlink r:id="rId77">
         <w:r>
           <w:rPr>
             <w:rStyle w:val="Hyperlink"/>
@@ -7365,7 +7379,7 @@
           <w:ilvl w:val="0"/>
         </w:numPr>
       </w:pPr>
-      <w:hyperlink r:id="rId78">
+      <w:hyperlink r:id="rId79">
         <w:r>
           <w:rPr>
             <w:rStyle w:val="Hyperlink"/>
@@ -7381,17 +7395,17 @@
       <w:pPr>
         <w:pStyle w:val="Heading2"/>
       </w:pPr>
-      <w:bookmarkStart w:id="79" w:name="digital-sampling-and-imaging"/>
+      <w:bookmarkStart w:id="80" w:name="digital-sampling-and-imaging"/>
       <w:r>
         <w:t xml:space="preserve">Digital Sampling and Imaging</w:t>
       </w:r>
-      <w:bookmarkEnd w:id="79"/>
+      <w:bookmarkEnd w:id="80"/>
     </w:p>
     <w:p>
       <w:pPr>
         <w:pStyle w:val="FirstParagraph"/>
       </w:pPr>
-      <w:hyperlink r:id="rId80">
+      <w:hyperlink r:id="rId81">
         <w:r>
           <w:rPr>
             <w:rStyle w:val="Hyperlink"/>
@@ -7585,11 +7599,11 @@
       <w:pPr>
         <w:pStyle w:val="Heading3"/>
       </w:pPr>
-      <w:bookmarkStart w:id="81" w:name="what-is-a-mechanical-license"/>
+      <w:bookmarkStart w:id="82" w:name="what-is-a-mechanical-license"/>
       <w:r>
         <w:t xml:space="preserve">What is a Mechanical License?</w:t>
       </w:r>
-      <w:bookmarkEnd w:id="81"/>
+      <w:bookmarkEnd w:id="82"/>
     </w:p>
     <w:p>
       <w:pPr>
@@ -7601,7 +7615,7 @@
       <w:r>
         <w:t xml:space="preserve"> </w:t>
       </w:r>
-      <w:hyperlink r:id="rId82">
+      <w:hyperlink r:id="rId83">
         <w:r>
           <w:rPr>
             <w:rStyle w:val="Hyperlink"/>
@@ -7686,11 +7700,11 @@
       <w:pPr>
         <w:pStyle w:val="Heading4"/>
       </w:pPr>
-      <w:bookmarkStart w:id="83" w:name="include-the-song-in-a-video."/>
+      <w:bookmarkStart w:id="84" w:name="include-the-song-in-a-video."/>
       <w:r>
         <w:t xml:space="preserve">Include the song in a video.</w:t>
       </w:r>
-      <w:bookmarkEnd w:id="83"/>
+      <w:bookmarkEnd w:id="84"/>
     </w:p>
     <w:p>
       <w:pPr>
@@ -7710,7 +7724,7 @@
       <w:r>
         <w:t xml:space="preserve"> </w:t>
       </w:r>
-      <w:hyperlink r:id="rId84">
+      <w:hyperlink r:id="rId85">
         <w:r>
           <w:rPr>
             <w:rStyle w:val="Hyperlink"/>
@@ -7740,7 +7754,7 @@
       <w:r>
         <w:t xml:space="preserve"> </w:t>
       </w:r>
-      <w:hyperlink r:id="rId82">
+      <w:hyperlink r:id="rId83">
         <w:r>
           <w:rPr>
             <w:rStyle w:val="Hyperlink"/>
@@ -7753,24 +7767,24 @@
       <w:pPr>
         <w:pStyle w:val="Heading3"/>
       </w:pPr>
-      <w:bookmarkStart w:id="85" w:name="newton-v.-diamond"/>
+      <w:bookmarkStart w:id="86" w:name="newton-v.-diamond"/>
       <w:r>
         <w:rPr>
           <w:i/>
         </w:rPr>
         <w:t xml:space="preserve">Newton v. Diamond</w:t>
       </w:r>
-      <w:bookmarkEnd w:id="85"/>
+      <w:bookmarkEnd w:id="86"/>
     </w:p>
     <w:p>
       <w:pPr>
         <w:pStyle w:val="Heading6"/>
       </w:pPr>
-      <w:bookmarkStart w:id="86" w:name="Xca477b8b1dc167601818ba6588b3eadc411aace"/>
+      <w:bookmarkStart w:id="87" w:name="Xca477b8b1dc167601818ba6588b3eadc411aace"/>
       <w:r>
         <w:t xml:space="preserve">United States Court of Appeals Ninth Circuit (2003)</w:t>
       </w:r>
-      <w:bookmarkEnd w:id="86"/>
+      <w:bookmarkEnd w:id="87"/>
     </w:p>
     <w:p>
       <w:pPr>
@@ -7780,7 +7794,7 @@
           <w:ilvl w:val="0"/>
         </w:numPr>
       </w:pPr>
-      <w:hyperlink r:id="rId87">
+      <w:hyperlink r:id="rId88">
         <w:r>
           <w:rPr>
             <w:rStyle w:val="Hyperlink"/>
@@ -7797,7 +7811,7 @@
           <w:ilvl w:val="0"/>
         </w:numPr>
       </w:pPr>
-      <w:hyperlink r:id="rId88">
+      <w:hyperlink r:id="rId89">
         <w:r>
           <w:rPr>
             <w:rStyle w:val="Hyperlink"/>
@@ -7814,7 +7828,7 @@
           <w:ilvl w:val="0"/>
         </w:numPr>
       </w:pPr>
-      <w:hyperlink r:id="rId89">
+      <w:hyperlink r:id="rId90">
         <w:r>
           <w:rPr>
             <w:rStyle w:val="Hyperlink"/>
@@ -7961,11 +7975,11 @@
       <w:pPr>
         <w:pStyle w:val="Heading4"/>
       </w:pPr>
-      <w:bookmarkStart w:id="90" w:name="background-and-procedural-history"/>
+      <w:bookmarkStart w:id="91" w:name="background-and-procedural-history"/>
       <w:r>
         <w:t xml:space="preserve">Background and Procedural History</w:t>
       </w:r>
-      <w:bookmarkEnd w:id="90"/>
+      <w:bookmarkEnd w:id="91"/>
     </w:p>
     <w:p>
       <w:pPr>
@@ -8073,7 +8087,7 @@
       <w:r>
         <w:t xml:space="preserve"> </w:t>
       </w:r>
-      <w:hyperlink r:id="rId91">
+      <w:hyperlink r:id="rId92">
         <w:r>
           <w:rPr>
             <w:rStyle w:val="Hyperlink"/>
@@ -8461,11 +8475,11 @@
       <w:pPr>
         <w:pStyle w:val="Heading4"/>
       </w:pPr>
-      <w:bookmarkStart w:id="92" w:name="whether-defendants-use-was-de-minimis"/>
+      <w:bookmarkStart w:id="93" w:name="whether-defendants-use-was-de-minimis"/>
       <w:r>
         <w:t xml:space="preserve">Whether Defendants’ Use was De Minimis</w:t>
       </w:r>
-      <w:bookmarkEnd w:id="92"/>
+      <w:bookmarkEnd w:id="93"/>
     </w:p>
     <w:p>
       <w:pPr>
@@ -8591,7 +8605,7 @@
       <w:pPr>
         <w:pStyle w:val="FirstParagraph"/>
       </w:pPr>
-      <w:hyperlink r:id="rId93">
+      <w:hyperlink r:id="rId94">
         <w:r>
           <w:rPr>
             <w:i/>
@@ -8670,7 +8684,7 @@
       <w:r>
         <w:t xml:space="preserve"> </w:t>
       </w:r>
-      <w:hyperlink r:id="rId94">
+      <w:hyperlink r:id="rId95">
         <w:r>
           <w:rPr>
             <w:i/>
@@ -9627,7 +9641,7 @@
       <w:r>
         <w:t xml:space="preserve"> </w:t>
       </w:r>
-      <w:hyperlink r:id="rId95">
+      <w:hyperlink r:id="rId96">
         <w:r>
           <w:rPr>
             <w:i/>
@@ -9868,11 +9882,11 @@
       <w:pPr>
         <w:pStyle w:val="Heading4"/>
       </w:pPr>
-      <w:bookmarkStart w:id="96" w:name="conclusion-1"/>
+      <w:bookmarkStart w:id="97" w:name="conclusion-1"/>
       <w:r>
         <w:t xml:space="preserve">Conclusion</w:t>
       </w:r>
-      <w:bookmarkEnd w:id="96"/>
+      <w:bookmarkEnd w:id="97"/>
     </w:p>
     <w:p>
       <w:pPr>
@@ -10048,7 +10062,7 @@
       <w:r>
         <w:t xml:space="preserve"> </w:t>
       </w:r>
-      <w:hyperlink r:id="rId94">
+      <w:hyperlink r:id="rId95">
         <w:r>
           <w:rPr>
             <w:i/>
@@ -10438,7 +10452,7 @@
       <w:pPr>
         <w:pStyle w:val="Heading4"/>
       </w:pPr>
-      <w:bookmarkStart w:id="97" w:name="note-on-newton-v.-diamond"/>
+      <w:bookmarkStart w:id="98" w:name="note-on-newton-v.-diamond"/>
       <w:r>
         <w:t xml:space="preserve">Note on</w:t>
       </w:r>
@@ -10451,7 +10465,7 @@
         </w:rPr>
         <w:t xml:space="preserve">Newton v. Diamond</w:t>
       </w:r>
-      <w:bookmarkEnd w:id="97"/>
+      <w:bookmarkEnd w:id="98"/>
     </w:p>
     <w:p>
       <w:pPr>
@@ -10463,7 +10477,7 @@
       <w:r>
         <w:t xml:space="preserve"> </w:t>
       </w:r>
-      <w:hyperlink r:id="rId98">
+      <w:hyperlink r:id="rId99">
         <w:r>
           <w:rPr>
             <w:rStyle w:val="Hyperlink"/>
@@ -10488,21 +10502,21 @@
       <w:pPr>
         <w:pStyle w:val="Heading3"/>
       </w:pPr>
-      <w:bookmarkStart w:id="99" w:name="bridgeport-music-inc.-v.-dimension-films"/>
+      <w:bookmarkStart w:id="100" w:name="bridgeport-music-inc.-v.-dimension-films"/>
       <w:r>
         <w:t xml:space="preserve">Bridgeport Music, Inc. v. Dimension Films</w:t>
       </w:r>
-      <w:bookmarkEnd w:id="99"/>
+      <w:bookmarkEnd w:id="100"/>
     </w:p>
     <w:p>
       <w:pPr>
         <w:pStyle w:val="Heading6"/>
       </w:pPr>
-      <w:bookmarkStart w:id="100" w:name="X0ec4f531effde109fcd9de6455c456936fc6038"/>
+      <w:bookmarkStart w:id="101" w:name="X0ec4f531effde109fcd9de6455c456936fc6038"/>
       <w:r>
         <w:t xml:space="preserve">United States Court of Appeals Sixth Circuit (2005)</w:t>
       </w:r>
-      <w:bookmarkEnd w:id="100"/>
+      <w:bookmarkEnd w:id="101"/>
     </w:p>
     <w:p>
       <w:pPr>
@@ -10512,7 +10526,7 @@
           <w:ilvl w:val="0"/>
         </w:numPr>
       </w:pPr>
-      <w:hyperlink r:id="rId101">
+      <w:hyperlink r:id="rId102">
         <w:r>
           <w:rPr>
             <w:rStyle w:val="Hyperlink"/>
@@ -10529,7 +10543,7 @@
           <w:ilvl w:val="0"/>
         </w:numPr>
       </w:pPr>
-      <w:hyperlink r:id="rId102">
+      <w:hyperlink r:id="rId103">
         <w:r>
           <w:rPr>
             <w:rStyle w:val="Hyperlink"/>
@@ -10542,11 +10556,11 @@
       <w:pPr>
         <w:pStyle w:val="Heading4"/>
       </w:pPr>
-      <w:bookmarkStart w:id="103" w:name="amended-opinion-on-rehearing"/>
+      <w:bookmarkStart w:id="104" w:name="amended-opinion-on-rehearing"/>
       <w:r>
         <w:t xml:space="preserve">AMENDED OPINION ON REHEARING</w:t>
       </w:r>
-      <w:bookmarkEnd w:id="103"/>
+      <w:bookmarkEnd w:id="104"/>
     </w:p>
     <w:p>
       <w:pPr>
@@ -11128,7 +11142,7 @@
       <w:pPr>
         <w:pStyle w:val="FirstParagraph"/>
       </w:pPr>
-      <w:hyperlink r:id="rId104">
+      <w:hyperlink r:id="rId105">
         <w:r>
           <w:rPr>
             <w:i/>
@@ -11169,11 +11183,11 @@
       <w:pPr>
         <w:pStyle w:val="Heading4"/>
       </w:pPr>
-      <w:bookmarkStart w:id="105" w:name="X7e1a6036e9d6483a63d52025f986f6639f5aa89"/>
+      <w:bookmarkStart w:id="106" w:name="X7e1a6036e9d6483a63d52025f986f6639f5aa89"/>
       <w:r>
         <w:t xml:space="preserve">Digital Sampling of Copyrighted Sound Recordings</w:t>
       </w:r>
-      <w:bookmarkEnd w:id="105"/>
+      <w:bookmarkEnd w:id="106"/>
     </w:p>
     <w:p>
       <w:pPr>
@@ -11445,11 +11459,11 @@
       <w:pPr>
         <w:pStyle w:val="Heading4"/>
       </w:pPr>
-      <w:bookmarkStart w:id="106" w:name="analysis"/>
+      <w:bookmarkStart w:id="107" w:name="analysis"/>
       <w:r>
         <w:t xml:space="preserve">Analysis</w:t>
       </w:r>
-      <w:bookmarkEnd w:id="106"/>
+      <w:bookmarkEnd w:id="107"/>
     </w:p>
     <w:p>
       <w:pPr>
@@ -11953,11 +11967,11 @@
       <w:pPr>
         <w:pStyle w:val="Heading2"/>
       </w:pPr>
-      <w:bookmarkStart w:id="107" w:name="future-of-sampling"/>
+      <w:bookmarkStart w:id="108" w:name="future-of-sampling"/>
       <w:r>
         <w:t xml:space="preserve">Future of Sampling</w:t>
       </w:r>
-      <w:bookmarkEnd w:id="107"/>
+      <w:bookmarkEnd w:id="108"/>
     </w:p>
     <w:p>
       <w:pPr>
@@ -12004,24 +12018,24 @@
       <w:pPr>
         <w:pStyle w:val="Heading3"/>
       </w:pPr>
-      <w:bookmarkStart w:id="108" w:name="vmg-salsoul-v.-ciccone"/>
+      <w:bookmarkStart w:id="109" w:name="vmg-salsoul-v.-ciccone"/>
       <w:r>
         <w:rPr>
           <w:i/>
         </w:rPr>
         <w:t xml:space="preserve">VMG Salsoul v. Ciccone</w:t>
       </w:r>
-      <w:bookmarkEnd w:id="108"/>
+      <w:bookmarkEnd w:id="109"/>
     </w:p>
     <w:p>
       <w:pPr>
         <w:pStyle w:val="Heading6"/>
       </w:pPr>
-      <w:bookmarkStart w:id="109" w:name="Xbd892f25396ad0fcf8649e56896c37a68254a38"/>
+      <w:bookmarkStart w:id="110" w:name="Xbd892f25396ad0fcf8649e56896c37a68254a38"/>
       <w:r>
         <w:t xml:space="preserve">Court of Appeals For The Ninth Circuit (2016)</w:t>
       </w:r>
-      <w:bookmarkEnd w:id="109"/>
+      <w:bookmarkEnd w:id="110"/>
     </w:p>
     <w:p>
       <w:pPr>
@@ -12031,7 +12045,7 @@
           <w:ilvl w:val="0"/>
         </w:numPr>
       </w:pPr>
-      <w:hyperlink r:id="rId110">
+      <w:hyperlink r:id="rId111">
         <w:r>
           <w:rPr>
             <w:rStyle w:val="Hyperlink"/>
@@ -12048,7 +12062,7 @@
           <w:ilvl w:val="0"/>
         </w:numPr>
       </w:pPr>
-      <w:hyperlink r:id="rId110">
+      <w:hyperlink r:id="rId111">
         <w:r>
           <w:rPr>
             <w:rStyle w:val="Hyperlink"/>
@@ -12082,7 +12096,7 @@
       <w:r>
         <w:t xml:space="preserve"> </w:t>
       </w:r>
-      <w:hyperlink r:id="rId111">
+      <w:hyperlink r:id="rId112">
         <w:r>
           <w:rPr>
             <w:rStyle w:val="Hyperlink"/>
@@ -12503,7 +12517,7 @@
       <w:pPr>
         <w:pStyle w:val="FirstParagraph"/>
       </w:pPr>
-      <w:hyperlink r:id="rId111">
+      <w:hyperlink r:id="rId112">
         <w:r>
           <w:rPr>
             <w:rStyle w:val="Hyperlink"/>
@@ -12519,11 +12533,11 @@
       <w:pPr>
         <w:pStyle w:val="Heading3"/>
       </w:pPr>
-      <w:bookmarkStart w:id="112" w:name="good-copy-bad-copy"/>
+      <w:bookmarkStart w:id="113" w:name="good-copy-bad-copy"/>
       <w:r>
         <w:t xml:space="preserve">Good Copy Bad Copy</w:t>
       </w:r>
-      <w:bookmarkEnd w:id="112"/>
+      <w:bookmarkEnd w:id="113"/>
     </w:p>
     <w:p>
       <w:pPr>
@@ -12539,7 +12553,7 @@
       <w:r>
         <w:t xml:space="preserve"> </w:t>
       </w:r>
-      <w:hyperlink r:id="rId113">
+      <w:hyperlink r:id="rId114">
         <w:r>
           <w:rPr>
             <w:i/>
@@ -12572,7 +12586,7 @@
           <w:ilvl w:val="0"/>
         </w:numPr>
       </w:pPr>
-      <w:hyperlink r:id="rId114">
+      <w:hyperlink r:id="rId115">
         <w:r>
           <w:rPr>
             <w:rStyle w:val="Hyperlink"/>
@@ -12589,7 +12603,7 @@
           <w:ilvl w:val="0"/>
         </w:numPr>
       </w:pPr>
-      <w:hyperlink r:id="rId115">
+      <w:hyperlink r:id="rId116">
         <w:r>
           <w:rPr>
             <w:rStyle w:val="Hyperlink"/>
@@ -12626,11 +12640,11 @@
       <w:pPr>
         <w:pStyle w:val="Heading2"/>
       </w:pPr>
-      <w:bookmarkStart w:id="116" w:name="how-to-acquire-music-for-films"/>
+      <w:bookmarkStart w:id="117" w:name="how-to-acquire-music-for-films"/>
       <w:r>
         <w:t xml:space="preserve">How To Acquire Music For Films</w:t>
       </w:r>
-      <w:bookmarkEnd w:id="116"/>
+      <w:bookmarkEnd w:id="117"/>
     </w:p>
     <w:p>
       <w:pPr>
@@ -12680,7 +12694,7 @@
       <w:pPr>
         <w:pStyle w:val="FirstParagraph"/>
       </w:pPr>
-      <w:hyperlink r:id="rId117">
+      <w:hyperlink r:id="rId118">
         <w:r>
           <w:rPr>
             <w:rStyle w:val="Hyperlink"/>
@@ -12696,14 +12710,14 @@
       <w:pPr>
         <w:pStyle w:val="Heading3"/>
       </w:pPr>
-      <w:bookmarkStart w:id="118" w:name="Xa0178de825f31328515eca954a92e2bd2cac9b6"/>
+      <w:bookmarkStart w:id="119" w:name="Xa0178de825f31328515eca954a92e2bd2cac9b6"/>
       <w:r>
         <w:rPr>
           <w:i/>
         </w:rPr>
         <w:t xml:space="preserve">Frequently Asked Questions For Student and Independent Filmmakers</w:t>
       </w:r>
-      <w:bookmarkEnd w:id="118"/>
+      <w:bookmarkEnd w:id="119"/>
     </w:p>
     <w:p>
       <w:pPr>
@@ -12870,11 +12884,11 @@
       <w:pPr>
         <w:pStyle w:val="Heading4"/>
       </w:pPr>
-      <w:bookmarkStart w:id="119" w:name="find-out-who-owns-music-rights"/>
+      <w:bookmarkStart w:id="120" w:name="find-out-who-owns-music-rights"/>
       <w:r>
         <w:t xml:space="preserve">Find Out Who Owns Music Rights</w:t>
       </w:r>
-      <w:bookmarkEnd w:id="119"/>
+      <w:bookmarkEnd w:id="120"/>
     </w:p>
     <w:p>
       <w:pPr>
@@ -12884,7 +12898,7 @@
           <w:ilvl w:val="0"/>
         </w:numPr>
       </w:pPr>
-      <w:hyperlink r:id="rId120">
+      <w:hyperlink r:id="rId121">
         <w:r>
           <w:rPr>
             <w:rStyle w:val="Hyperlink"/>
@@ -12913,7 +12927,7 @@
       <w:r>
         <w:t xml:space="preserve">feature providing information about representation. The American Society of Composers, Authors and Publishers (</w:t>
       </w:r>
-      <w:hyperlink r:id="rId121">
+      <w:hyperlink r:id="rId122">
         <w:r>
           <w:rPr>
             <w:rStyle w:val="Hyperlink"/>
@@ -12924,7 +12938,7 @@
       <w:r>
         <w:t xml:space="preserve">) and Broadcast Music, Inc. (</w:t>
       </w:r>
-      <w:hyperlink r:id="rId122">
+      <w:hyperlink r:id="rId123">
         <w:r>
           <w:rPr>
             <w:rStyle w:val="Hyperlink"/>
@@ -12944,7 +12958,7 @@
           <w:ilvl w:val="1"/>
         </w:numPr>
       </w:pPr>
-      <w:hyperlink r:id="rId123">
+      <w:hyperlink r:id="rId124">
         <w:r>
           <w:rPr>
             <w:rStyle w:val="Hyperlink"/>
@@ -12961,7 +12975,7 @@
           <w:ilvl w:val="1"/>
         </w:numPr>
       </w:pPr>
-      <w:hyperlink r:id="rId124">
+      <w:hyperlink r:id="rId125">
         <w:r>
           <w:rPr>
             <w:rStyle w:val="Hyperlink"/>
@@ -12974,11 +12988,11 @@
       <w:pPr>
         <w:pStyle w:val="Heading4"/>
       </w:pPr>
-      <w:bookmarkStart w:id="125" w:name="music-licensing-agreements"/>
+      <w:bookmarkStart w:id="126" w:name="music-licensing-agreements"/>
       <w:r>
         <w:t xml:space="preserve">Music Licensing Agreements</w:t>
       </w:r>
-      <w:bookmarkEnd w:id="125"/>
+      <w:bookmarkEnd w:id="126"/>
     </w:p>
     <w:p>
       <w:pPr>
@@ -13067,11 +13081,11 @@
       <w:pPr>
         <w:pStyle w:val="Heading4"/>
       </w:pPr>
-      <w:bookmarkStart w:id="126" w:name="re-recording-and-sound-alike-recordings"/>
+      <w:bookmarkStart w:id="127" w:name="re-recording-and-sound-alike-recordings"/>
       <w:r>
         <w:t xml:space="preserve">Re-recording and Sound-Alike Recordings</w:t>
       </w:r>
-      <w:bookmarkEnd w:id="126"/>
+      <w:bookmarkEnd w:id="127"/>
     </w:p>
     <w:p>
       <w:pPr>
@@ -13108,11 +13122,11 @@
       <w:pPr>
         <w:pStyle w:val="Heading4"/>
       </w:pPr>
-      <w:bookmarkStart w:id="127" w:name="commissioning-music"/>
+      <w:bookmarkStart w:id="128" w:name="commissioning-music"/>
       <w:r>
         <w:t xml:space="preserve">Commissioning Music</w:t>
       </w:r>
-      <w:bookmarkEnd w:id="127"/>
+      <w:bookmarkEnd w:id="128"/>
     </w:p>
     <w:p>
       <w:pPr>
@@ -13126,21 +13140,21 @@
       <w:pPr>
         <w:pStyle w:val="Heading2"/>
       </w:pPr>
-      <w:bookmarkStart w:id="128" w:name="film-options"/>
+      <w:bookmarkStart w:id="129" w:name="film-options"/>
       <w:r>
         <w:t xml:space="preserve">Film Options</w:t>
       </w:r>
-      <w:bookmarkEnd w:id="128"/>
+      <w:bookmarkEnd w:id="129"/>
     </w:p>
     <w:p>
       <w:pPr>
         <w:pStyle w:val="Heading4"/>
       </w:pPr>
-      <w:bookmarkStart w:id="129" w:name="five-stages-of-film-production"/>
+      <w:bookmarkStart w:id="130" w:name="five-stages-of-film-production"/>
       <w:r>
         <w:t xml:space="preserve">Five Stages of Film Production</w:t>
       </w:r>
-      <w:bookmarkEnd w:id="129"/>
+      <w:bookmarkEnd w:id="130"/>
     </w:p>
     <w:p>
       <w:pPr>
@@ -13206,11 +13220,11 @@
       <w:pPr>
         <w:pStyle w:val="Heading4"/>
       </w:pPr>
-      <w:bookmarkStart w:id="130" w:name="why-option"/>
+      <w:bookmarkStart w:id="131" w:name="why-option"/>
       <w:r>
         <w:t xml:space="preserve">Why Option?</w:t>
       </w:r>
-      <w:bookmarkEnd w:id="130"/>
+      <w:bookmarkEnd w:id="131"/>
     </w:p>
     <w:p>
       <w:pPr>
@@ -13292,11 +13306,11 @@
       <w:pPr>
         <w:pStyle w:val="Heading4"/>
       </w:pPr>
-      <w:bookmarkStart w:id="131" w:name="the-movie-option-3-essential-terms"/>
+      <w:bookmarkStart w:id="132" w:name="the-movie-option-3-essential-terms"/>
       <w:r>
         <w:t xml:space="preserve">The Movie Option 3 Essential Terms</w:t>
       </w:r>
-      <w:bookmarkEnd w:id="131"/>
+      <w:bookmarkEnd w:id="132"/>
     </w:p>
     <w:p>
       <w:pPr>
@@ -13338,11 +13352,11 @@
       <w:pPr>
         <w:pStyle w:val="Heading5"/>
       </w:pPr>
-      <w:bookmarkStart w:id="132" w:name="the-option-period"/>
+      <w:bookmarkStart w:id="133" w:name="the-option-period"/>
       <w:r>
         <w:t xml:space="preserve">1. The Option Period</w:t>
       </w:r>
-      <w:bookmarkEnd w:id="132"/>
+      <w:bookmarkEnd w:id="133"/>
     </w:p>
     <w:p>
       <w:pPr>
@@ -13380,11 +13394,11 @@
       <w:pPr>
         <w:pStyle w:val="Heading5"/>
       </w:pPr>
-      <w:bookmarkStart w:id="133" w:name="the-option-payment"/>
+      <w:bookmarkStart w:id="134" w:name="the-option-payment"/>
       <w:r>
         <w:t xml:space="preserve">2. The Option Payment</w:t>
       </w:r>
-      <w:bookmarkEnd w:id="133"/>
+      <w:bookmarkEnd w:id="134"/>
     </w:p>
     <w:p>
       <w:pPr>
@@ -13444,11 +13458,11 @@
       <w:pPr>
         <w:pStyle w:val="Heading5"/>
       </w:pPr>
-      <w:bookmarkStart w:id="134" w:name="the-purchase-price"/>
+      <w:bookmarkStart w:id="135" w:name="the-purchase-price"/>
       <w:r>
         <w:t xml:space="preserve">3. The Purchase Price</w:t>
       </w:r>
-      <w:bookmarkEnd w:id="134"/>
+      <w:bookmarkEnd w:id="135"/>
     </w:p>
     <w:p>
       <w:pPr>
@@ -13522,11 +13536,11 @@
       <w:pPr>
         <w:pStyle w:val="Heading4"/>
       </w:pPr>
-      <w:bookmarkStart w:id="135" w:name="totally-optional-reading-viewing"/>
+      <w:bookmarkStart w:id="136" w:name="totally-optional-reading-viewing"/>
       <w:r>
         <w:t xml:space="preserve">Totally Optional Reading &amp; Viewing</w:t>
       </w:r>
-      <w:bookmarkEnd w:id="135"/>
+      <w:bookmarkEnd w:id="136"/>
     </w:p>
     <w:p>
       <w:pPr>
@@ -13536,7 +13550,7 @@
           <w:ilvl w:val="0"/>
         </w:numPr>
       </w:pPr>
-      <w:hyperlink r:id="rId113">
+      <w:hyperlink r:id="rId114">
         <w:r>
           <w:rPr>
             <w:i/>
@@ -13557,7 +13571,7 @@
           <w:ilvl w:val="0"/>
         </w:numPr>
       </w:pPr>
-      <w:hyperlink r:id="rId136">
+      <w:hyperlink r:id="rId137">
         <w:r>
           <w:rPr>
             <w:i/>
@@ -13578,7 +13592,7 @@
           <w:ilvl w:val="0"/>
         </w:numPr>
       </w:pPr>
-      <w:hyperlink r:id="rId137">
+      <w:hyperlink r:id="rId138">
         <w:r>
           <w:rPr>
             <w:rStyle w:val="Hyperlink"/>
@@ -13619,7 +13633,7 @@
           <w:ilvl w:val="0"/>
         </w:numPr>
       </w:pPr>
-      <w:hyperlink r:id="rId138">
+      <w:hyperlink r:id="rId139">
         <w:r>
           <w:rPr>
             <w:rStyle w:val="Hyperlink"/>
@@ -13678,7 +13692,7 @@
       <w:r>
         <w:t xml:space="preserve"> </w:t>
       </w:r>
-      <w:hyperlink r:id="rId139">
+      <w:hyperlink r:id="rId140">
         <w:r>
           <w:rPr>
             <w:rStyle w:val="Hyperlink"/>
@@ -13695,7 +13709,7 @@
           <w:ilvl w:val="0"/>
         </w:numPr>
       </w:pPr>
-      <w:hyperlink r:id="rId140">
+      <w:hyperlink r:id="rId141">
         <w:r>
           <w:rPr>
             <w:rStyle w:val="Hyperlink"/>
@@ -13748,7 +13762,7 @@
           <w:ilvl w:val="0"/>
         </w:numPr>
       </w:pPr>
-      <w:hyperlink r:id="rId141">
+      <w:hyperlink r:id="rId142">
         <w:r>
           <w:rPr>
             <w:rStyle w:val="Hyperlink"/>
@@ -13761,11 +13775,11 @@
       <w:pPr>
         <w:pStyle w:val="Heading5"/>
       </w:pPr>
-      <w:bookmarkStart w:id="142" w:name="X03ff575af76f597f94020056af10a15a7c2d65f"/>
+      <w:bookmarkStart w:id="143" w:name="X03ff575af76f597f94020056af10a15a7c2d65f"/>
       <w:r>
         <w:t xml:space="preserve">Totally Optional: For Musicians &amp; Recording Artists</w:t>
       </w:r>
-      <w:bookmarkEnd w:id="142"/>
+      <w:bookmarkEnd w:id="143"/>
     </w:p>
     <w:p>
       <w:pPr>
@@ -13775,7 +13789,7 @@
           <w:ilvl w:val="0"/>
         </w:numPr>
       </w:pPr>
-      <w:hyperlink r:id="rId143">
+      <w:hyperlink r:id="rId144">
         <w:r>
           <w:rPr>
             <w:rStyle w:val="Hyperlink"/>
@@ -13795,7 +13809,7 @@
           <w:ilvl w:val="0"/>
         </w:numPr>
       </w:pPr>
-      <w:hyperlink r:id="rId144">
+      <w:hyperlink r:id="rId145">
         <w:r>
           <w:rPr>
             <w:rStyle w:val="Hyperlink"/>
@@ -13827,7 +13841,7 @@
           <w:ilvl w:val="0"/>
         </w:numPr>
       </w:pPr>
-      <w:hyperlink r:id="rId145">
+      <w:hyperlink r:id="rId146">
         <w:r>
           <w:rPr>
             <w:rStyle w:val="Hyperlink"/>
@@ -13843,11 +13857,11 @@
       <w:pPr>
         <w:pStyle w:val="Heading5"/>
       </w:pPr>
-      <w:bookmarkStart w:id="146" w:name="joint-authorship-1"/>
+      <w:bookmarkStart w:id="147" w:name="joint-authorship-1"/>
       <w:r>
         <w:t xml:space="preserve">Joint Authorship</w:t>
       </w:r>
-      <w:bookmarkEnd w:id="146"/>
+      <w:bookmarkEnd w:id="147"/>
     </w:p>
     <w:p>
       <w:pPr>
@@ -13857,7 +13871,7 @@
           <w:ilvl w:val="0"/>
         </w:numPr>
       </w:pPr>
-      <w:hyperlink r:id="rId147">
+      <w:hyperlink r:id="rId148">
         <w:r>
           <w:rPr>
             <w:rStyle w:val="Hyperlink"/>
@@ -13952,7 +13966,7 @@
           <w:ilvl w:val="0"/>
         </w:numPr>
       </w:pPr>
-      <w:hyperlink r:id="rId148">
+      <w:hyperlink r:id="rId149">
         <w:r>
           <w:rPr>
             <w:rStyle w:val="Hyperlink"/>
@@ -13995,17 +14009,17 @@
       <w:pPr>
         <w:pStyle w:val="Heading3"/>
       </w:pPr>
-      <w:bookmarkStart w:id="149" w:name="peak-tv"/>
+      <w:bookmarkStart w:id="150" w:name="peak-tv"/>
       <w:r>
         <w:t xml:space="preserve">Peak TV</w:t>
       </w:r>
-      <w:bookmarkEnd w:id="149"/>
+      <w:bookmarkEnd w:id="150"/>
     </w:p>
     <w:p>
       <w:pPr>
         <w:pStyle w:val="FirstParagraph"/>
       </w:pPr>
-      <w:hyperlink r:id="rId150">
+      <w:hyperlink r:id="rId151">
         <w:r>
           <w:rPr>
             <w:rStyle w:val="Hyperlink"/>
@@ -14128,7 +14142,7 @@
       <w:r>
         <w:t xml:space="preserve"> </w:t>
       </w:r>
-      <w:hyperlink r:id="rId150">
+      <w:hyperlink r:id="rId151">
         <w:r>
           <w:rPr>
             <w:i/>

</xml_diff>

<commit_message>
fix broken Harry Fox links
</commit_message>
<xml_diff>
--- a/Copyright_Ownership/Copyright_Ownership.docx
+++ b/Copyright_Ownership/Copyright_Ownership.docx
@@ -56,7 +56,7 @@
         <w:t xml:space="preserve">Dooling</w:t>
       </w:r>
     </w:p>
-    <w:bookmarkStart w:id="151" w:name="lawyers-for-the-talent"/>
+    <w:bookmarkStart w:id="150" w:name="lawyers-for-the-talent"/>
     <w:p>
       <w:pPr>
         <w:pStyle w:val="Heading1"/>
@@ -7390,7 +7390,7 @@
     <w:bookmarkEnd w:id="76"/>
     <w:bookmarkEnd w:id="77"/>
     <w:bookmarkEnd w:id="78"/>
-    <w:bookmarkStart w:id="106" w:name="digital-sampling-and-imaging"/>
+    <w:bookmarkStart w:id="105" w:name="digital-sampling-and-imaging"/>
     <w:p>
       <w:pPr>
         <w:pStyle w:val="Heading2"/>
@@ -7593,7 +7593,7 @@
         <w:t xml:space="preserve">copyright in the underlying musical composition.</w:t>
       </w:r>
     </w:p>
-    <w:bookmarkStart w:id="83" w:name="what-is-a-mechanical-license"/>
+    <w:bookmarkStart w:id="82" w:name="what-is-a-mechanical-license"/>
     <w:p>
       <w:pPr>
         <w:pStyle w:val="Heading3"/>
@@ -7693,7 +7693,7 @@
         <w:t xml:space="preserve">Master use rights can only be obtained from the owner of the master recording, usually a record company. You should obtain a master use license from the owner prior to requesting a mechanical license.</w:t>
       </w:r>
     </w:p>
-    <w:bookmarkStart w:id="82" w:name="include-the-song-in-a-video."/>
+    <w:bookmarkStart w:id="81" w:name="include-the-song-in-a-video."/>
     <w:p>
       <w:pPr>
         <w:pStyle w:val="Heading4"/>
@@ -7720,7 +7720,7 @@
       <w:r>
         <w:t xml:space="preserve"> </w:t>
       </w:r>
-      <w:hyperlink r:id="rId81">
+      <w:hyperlink r:id="rId80">
         <w:r>
           <w:rPr>
             <w:rStyle w:val="Hyperlink"/>
@@ -7759,9 +7759,9 @@
         </w:r>
       </w:hyperlink>
     </w:p>
+    <w:bookmarkEnd w:id="81"/>
     <w:bookmarkEnd w:id="82"/>
-    <w:bookmarkEnd w:id="83"/>
-    <w:bookmarkStart w:id="97" w:name="newton-v.-diamond"/>
+    <w:bookmarkStart w:id="96" w:name="newton-v.-diamond"/>
     <w:p>
       <w:pPr>
         <w:pStyle w:val="Heading3"/>
@@ -7773,7 +7773,7 @@
         <w:t xml:space="preserve">Newton v. Diamond</w:t>
       </w:r>
     </w:p>
-    <w:bookmarkStart w:id="87" w:name="Xca477b8b1dc167601818ba6588b3eadc411aace"/>
+    <w:bookmarkStart w:id="86" w:name="Xca477b8b1dc167601818ba6588b3eadc411aace"/>
     <w:p>
       <w:pPr>
         <w:pStyle w:val="Heading6"/>
@@ -7790,7 +7790,7 @@
         </w:numPr>
         <w:pStyle w:val="Compact"/>
       </w:pPr>
-      <w:hyperlink r:id="rId84">
+      <w:hyperlink r:id="rId83">
         <w:r>
           <w:rPr>
             <w:rStyle w:val="Hyperlink"/>
@@ -7807,7 +7807,7 @@
         </w:numPr>
         <w:pStyle w:val="Compact"/>
       </w:pPr>
-      <w:hyperlink r:id="rId85">
+      <w:hyperlink r:id="rId84">
         <w:r>
           <w:rPr>
             <w:rStyle w:val="Hyperlink"/>
@@ -7824,7 +7824,7 @@
         </w:numPr>
         <w:pStyle w:val="Compact"/>
       </w:pPr>
-      <w:hyperlink r:id="rId86">
+      <w:hyperlink r:id="rId85">
         <w:r>
           <w:rPr>
             <w:rStyle w:val="Hyperlink"/>
@@ -7967,8 +7967,8 @@
         <w:t xml:space="preserve">which is also copyrighted.</w:t>
       </w:r>
     </w:p>
-    <w:bookmarkEnd w:id="87"/>
-    <w:bookmarkStart w:id="89" w:name="background-and-procedural-history"/>
+    <w:bookmarkEnd w:id="86"/>
+    <w:bookmarkStart w:id="88" w:name="background-and-procedural-history"/>
     <w:p>
       <w:pPr>
         <w:pStyle w:val="Heading4"/>
@@ -8083,7 +8083,7 @@
       <w:r>
         <w:t xml:space="preserve"> </w:t>
       </w:r>
-      <w:hyperlink r:id="rId88">
+      <w:hyperlink r:id="rId87">
         <w:r>
           <w:rPr>
             <w:rStyle w:val="Hyperlink"/>
@@ -8467,8 +8467,8 @@
         <w:t xml:space="preserve">the pitch was lowered slightly.…</w:t>
       </w:r>
     </w:p>
-    <w:bookmarkEnd w:id="89"/>
-    <w:bookmarkStart w:id="93" w:name="whether-defendants-use-was-de-minimis"/>
+    <w:bookmarkEnd w:id="88"/>
+    <w:bookmarkStart w:id="92" w:name="whether-defendants-use-was-de-minimis"/>
     <w:p>
       <w:pPr>
         <w:pStyle w:val="Heading4"/>
@@ -8601,7 +8601,7 @@
       <w:pPr>
         <w:pStyle w:val="FirstParagraph"/>
       </w:pPr>
-      <w:hyperlink r:id="rId90">
+      <w:hyperlink r:id="rId89">
         <w:r>
           <w:rPr>
             <w:rStyle w:val="Hyperlink"/>
@@ -8680,7 +8680,7 @@
       <w:r>
         <w:t xml:space="preserve"> </w:t>
       </w:r>
-      <w:hyperlink r:id="rId91">
+      <w:hyperlink r:id="rId90">
         <w:r>
           <w:rPr>
             <w:rStyle w:val="Hyperlink"/>
@@ -9637,7 +9637,7 @@
       <w:r>
         <w:t xml:space="preserve"> </w:t>
       </w:r>
-      <w:hyperlink r:id="rId92">
+      <w:hyperlink r:id="rId91">
         <w:r>
           <w:rPr>
             <w:rStyle w:val="Hyperlink"/>
@@ -9874,8 +9874,8 @@
         <w:t xml:space="preserve">appropriate.</w:t>
       </w:r>
     </w:p>
-    <w:bookmarkEnd w:id="93"/>
-    <w:bookmarkStart w:id="94" w:name="conclusion-1"/>
+    <w:bookmarkEnd w:id="92"/>
+    <w:bookmarkStart w:id="93" w:name="conclusion-1"/>
     <w:p>
       <w:pPr>
         <w:pStyle w:val="Heading4"/>
@@ -10058,7 +10058,7 @@
       <w:r>
         <w:t xml:space="preserve"> </w:t>
       </w:r>
-      <w:hyperlink r:id="rId91">
+      <w:hyperlink r:id="rId90">
         <w:r>
           <w:rPr>
             <w:rStyle w:val="Hyperlink"/>
@@ -10444,8 +10444,8 @@
         <w:t xml:space="preserve">contrary.</w:t>
       </w:r>
     </w:p>
-    <w:bookmarkEnd w:id="94"/>
-    <w:bookmarkStart w:id="96" w:name="note-on-newton-v.-diamond"/>
+    <w:bookmarkEnd w:id="93"/>
+    <w:bookmarkStart w:id="95" w:name="note-on-newton-v.-diamond"/>
     <w:p>
       <w:pPr>
         <w:pStyle w:val="Heading4"/>
@@ -10473,7 +10473,7 @@
       <w:r>
         <w:t xml:space="preserve"> </w:t>
       </w:r>
-      <w:hyperlink r:id="rId95">
+      <w:hyperlink r:id="rId94">
         <w:r>
           <w:rPr>
             <w:rStyle w:val="Hyperlink"/>
@@ -10494,9 +10494,9 @@
         <w:t xml:space="preserve">that features the 3-note sample in question in this case.</w:t>
       </w:r>
     </w:p>
+    <w:bookmarkEnd w:id="95"/>
     <w:bookmarkEnd w:id="96"/>
-    <w:bookmarkEnd w:id="97"/>
-    <w:bookmarkStart w:id="105" w:name="bridgeport-music-inc.-v.-dimension-films"/>
+    <w:bookmarkStart w:id="104" w:name="bridgeport-music-inc.-v.-dimension-films"/>
     <w:p>
       <w:pPr>
         <w:pStyle w:val="Heading3"/>
@@ -10505,7 +10505,7 @@
         <w:t xml:space="preserve">Bridgeport Music, Inc. v. Dimension Films</w:t>
       </w:r>
     </w:p>
-    <w:bookmarkStart w:id="100" w:name="X0ec4f531effde109fcd9de6455c456936fc6038"/>
+    <w:bookmarkStart w:id="99" w:name="X0ec4f531effde109fcd9de6455c456936fc6038"/>
     <w:p>
       <w:pPr>
         <w:pStyle w:val="Heading6"/>
@@ -10522,7 +10522,7 @@
         </w:numPr>
         <w:pStyle w:val="Compact"/>
       </w:pPr>
-      <w:hyperlink r:id="rId98">
+      <w:hyperlink r:id="rId97">
         <w:r>
           <w:rPr>
             <w:rStyle w:val="Hyperlink"/>
@@ -10539,7 +10539,7 @@
         </w:numPr>
         <w:pStyle w:val="Compact"/>
       </w:pPr>
-      <w:hyperlink r:id="rId99">
+      <w:hyperlink r:id="rId98">
         <w:r>
           <w:rPr>
             <w:rStyle w:val="Hyperlink"/>
@@ -10548,8 +10548,8 @@
         </w:r>
       </w:hyperlink>
     </w:p>
-    <w:bookmarkEnd w:id="100"/>
-    <w:bookmarkStart w:id="102" w:name="amended-opinion-on-rehearing"/>
+    <w:bookmarkEnd w:id="99"/>
+    <w:bookmarkStart w:id="101" w:name="amended-opinion-on-rehearing"/>
     <w:p>
       <w:pPr>
         <w:pStyle w:val="Heading4"/>
@@ -11138,7 +11138,7 @@
       <w:pPr>
         <w:pStyle w:val="FirstParagraph"/>
       </w:pPr>
-      <w:hyperlink r:id="rId101">
+      <w:hyperlink r:id="rId100">
         <w:r>
           <w:rPr>
             <w:rStyle w:val="Hyperlink"/>
@@ -11175,8 +11175,8 @@
         <w:t xml:space="preserve">.…</w:t>
       </w:r>
     </w:p>
-    <w:bookmarkEnd w:id="102"/>
-    <w:bookmarkStart w:id="103" w:name="X7e1a6036e9d6483a63d52025f986f6639f5aa89"/>
+    <w:bookmarkEnd w:id="101"/>
+    <w:bookmarkStart w:id="102" w:name="X7e1a6036e9d6483a63d52025f986f6639f5aa89"/>
     <w:p>
       <w:pPr>
         <w:pStyle w:val="Heading4"/>
@@ -11451,8 +11451,8 @@
         <w:t xml:space="preserve">digital sampling of copyrighted sound recordings.</w:t>
       </w:r>
     </w:p>
-    <w:bookmarkEnd w:id="103"/>
-    <w:bookmarkStart w:id="104" w:name="analysis"/>
+    <w:bookmarkEnd w:id="102"/>
+    <w:bookmarkStart w:id="103" w:name="analysis"/>
     <w:p>
       <w:pPr>
         <w:pStyle w:val="Heading4"/>
@@ -11959,10 +11959,10 @@
         <w:t xml:space="preserve">no opinion on its applicability to these facts.</w:t>
       </w:r>
     </w:p>
+    <w:bookmarkEnd w:id="103"/>
     <w:bookmarkEnd w:id="104"/>
     <w:bookmarkEnd w:id="105"/>
-    <w:bookmarkEnd w:id="106"/>
-    <w:bookmarkStart w:id="115" w:name="future-of-sampling"/>
+    <w:bookmarkStart w:id="114" w:name="future-of-sampling"/>
     <w:p>
       <w:pPr>
         <w:pStyle w:val="Heading2"/>
@@ -12012,7 +12012,7 @@
         <w:t xml:space="preserve">. But why? Why is this not subject to a simple fair use analysis?</w:t>
       </w:r>
     </w:p>
-    <w:bookmarkStart w:id="110" w:name="vmg-salsoul-v.-ciccone"/>
+    <w:bookmarkStart w:id="109" w:name="vmg-salsoul-v.-ciccone"/>
     <w:p>
       <w:pPr>
         <w:pStyle w:val="Heading3"/>
@@ -12024,7 +12024,7 @@
         <w:t xml:space="preserve">VMG Salsoul v. Ciccone</w:t>
       </w:r>
     </w:p>
-    <w:bookmarkStart w:id="109" w:name="Xbd892f25396ad0fcf8649e56896c37a68254a38"/>
+    <w:bookmarkStart w:id="108" w:name="Xbd892f25396ad0fcf8649e56896c37a68254a38"/>
     <w:p>
       <w:pPr>
         <w:pStyle w:val="Heading6"/>
@@ -12041,7 +12041,7 @@
         </w:numPr>
         <w:pStyle w:val="Compact"/>
       </w:pPr>
-      <w:hyperlink r:id="rId107">
+      <w:hyperlink r:id="rId106">
         <w:r>
           <w:rPr>
             <w:rStyle w:val="Hyperlink"/>
@@ -12058,7 +12058,7 @@
         </w:numPr>
         <w:pStyle w:val="Compact"/>
       </w:pPr>
-      <w:hyperlink r:id="rId107">
+      <w:hyperlink r:id="rId106">
         <w:r>
           <w:rPr>
             <w:rStyle w:val="Hyperlink"/>
@@ -12092,7 +12092,7 @@
       <w:r>
         <w:t xml:space="preserve"> </w:t>
       </w:r>
-      <w:hyperlink r:id="rId108">
+      <w:hyperlink r:id="rId107">
         <w:r>
           <w:rPr>
             <w:rStyle w:val="Hyperlink"/>
@@ -12505,7 +12505,7 @@
       <w:pPr>
         <w:pStyle w:val="FirstParagraph"/>
       </w:pPr>
-      <w:hyperlink r:id="rId108">
+      <w:hyperlink r:id="rId107">
         <w:r>
           <w:rPr>
             <w:rStyle w:val="Hyperlink"/>
@@ -12517,9 +12517,9 @@
         <w:t xml:space="preserve">, by Practical Law Intellectual Property &amp; Technology</w:t>
       </w:r>
     </w:p>
+    <w:bookmarkEnd w:id="108"/>
     <w:bookmarkEnd w:id="109"/>
-    <w:bookmarkEnd w:id="110"/>
-    <w:bookmarkStart w:id="114" w:name="good-copy-bad-copy"/>
+    <w:bookmarkStart w:id="113" w:name="good-copy-bad-copy"/>
     <w:p>
       <w:pPr>
         <w:pStyle w:val="Heading3"/>
@@ -12542,7 +12542,7 @@
       <w:r>
         <w:t xml:space="preserve"> </w:t>
       </w:r>
-      <w:hyperlink r:id="rId111">
+      <w:hyperlink r:id="rId110">
         <w:r>
           <w:rPr>
             <w:rStyle w:val="Hyperlink"/>
@@ -12575,7 +12575,7 @@
         </w:numPr>
         <w:pStyle w:val="Compact"/>
       </w:pPr>
-      <w:hyperlink r:id="rId112">
+      <w:hyperlink r:id="rId111">
         <w:r>
           <w:rPr>
             <w:rStyle w:val="Hyperlink"/>
@@ -12592,7 +12592,7 @@
         </w:numPr>
         <w:pStyle w:val="Compact"/>
       </w:pPr>
-      <w:hyperlink r:id="rId113">
+      <w:hyperlink r:id="rId112">
         <w:r>
           <w:rPr>
             <w:rStyle w:val="Hyperlink"/>
@@ -12625,9 +12625,9 @@
         </w:r>
       </w:hyperlink>
     </w:p>
+    <w:bookmarkEnd w:id="113"/>
     <w:bookmarkEnd w:id="114"/>
-    <w:bookmarkEnd w:id="115"/>
-    <w:bookmarkStart w:id="127" w:name="how-to-acquire-music-for-films"/>
+    <w:bookmarkStart w:id="126" w:name="how-to-acquire-music-for-films"/>
     <w:p>
       <w:pPr>
         <w:pStyle w:val="Heading2"/>
@@ -12684,7 +12684,7 @@
       <w:pPr>
         <w:pStyle w:val="FirstParagraph"/>
       </w:pPr>
-      <w:hyperlink r:id="rId116">
+      <w:hyperlink r:id="rId115">
         <w:r>
           <w:rPr>
             <w:rStyle w:val="Hyperlink"/>
@@ -12696,7 +12696,7 @@
         <w:t xml:space="preserve">:</w:t>
       </w:r>
     </w:p>
-    <w:bookmarkStart w:id="126" w:name="Xa0178de825f31328515eca954a92e2bd2cac9b6"/>
+    <w:bookmarkStart w:id="125" w:name="Xa0178de825f31328515eca954a92e2bd2cac9b6"/>
     <w:p>
       <w:pPr>
         <w:pStyle w:val="Heading3"/>
@@ -12869,7 +12869,7 @@
         <w:t xml:space="preserve">If you intend to use these songs on a soundtrack album, you will need to negotiate additional soundtrack rights with the publisher and record label as you negotiate the synch and master use rights for your film.</w:t>
       </w:r>
     </w:p>
-    <w:bookmarkStart w:id="122" w:name="find-out-who-owns-music-rights"/>
+    <w:bookmarkStart w:id="121" w:name="find-out-who-owns-music-rights"/>
     <w:p>
       <w:pPr>
         <w:pStyle w:val="Heading4"/>
@@ -12886,7 +12886,7 @@
         </w:numPr>
         <w:pStyle w:val="Compact"/>
       </w:pPr>
-      <w:hyperlink r:id="rId117">
+      <w:hyperlink r:id="rId116">
         <w:r>
           <w:rPr>
             <w:rStyle w:val="Hyperlink"/>
@@ -12915,7 +12915,7 @@
       <w:r>
         <w:t xml:space="preserve">feature providing information about representation. The American Society of Composers, Authors and Publishers (</w:t>
       </w:r>
-      <w:hyperlink r:id="rId118">
+      <w:hyperlink r:id="rId117">
         <w:r>
           <w:rPr>
             <w:rStyle w:val="Hyperlink"/>
@@ -12926,7 +12926,7 @@
       <w:r>
         <w:t xml:space="preserve">) and Broadcast Music, Inc. (</w:t>
       </w:r>
-      <w:hyperlink r:id="rId119">
+      <w:hyperlink r:id="rId118">
         <w:r>
           <w:rPr>
             <w:rStyle w:val="Hyperlink"/>
@@ -12946,7 +12946,7 @@
         </w:numPr>
         <w:pStyle w:val="Compact"/>
       </w:pPr>
-      <w:hyperlink r:id="rId120">
+      <w:hyperlink r:id="rId119">
         <w:r>
           <w:rPr>
             <w:rStyle w:val="Hyperlink"/>
@@ -12963,7 +12963,7 @@
         </w:numPr>
         <w:pStyle w:val="Compact"/>
       </w:pPr>
-      <w:hyperlink r:id="rId121">
+      <w:hyperlink r:id="rId120">
         <w:r>
           <w:rPr>
             <w:rStyle w:val="Hyperlink"/>
@@ -12972,8 +12972,8 @@
         </w:r>
       </w:hyperlink>
     </w:p>
-    <w:bookmarkEnd w:id="122"/>
-    <w:bookmarkStart w:id="123" w:name="music-licensing-agreements"/>
+    <w:bookmarkEnd w:id="121"/>
+    <w:bookmarkStart w:id="122" w:name="music-licensing-agreements"/>
     <w:p>
       <w:pPr>
         <w:pStyle w:val="Heading4"/>
@@ -13065,14 +13065,55 @@
         <w:t xml:space="preserve">(for popular songs, a license can run you tens of thousands of dollars, and some copyright owners will want royalties, as well). If the filmmaker will be modifying the song in any way, they will need to include this in the license agreement.</w:t>
       </w:r>
     </w:p>
+    <w:bookmarkEnd w:id="122"/>
+    <w:bookmarkStart w:id="123" w:name="re-recording-and-sound-alike-recordings"/>
+    <w:p>
+      <w:pPr>
+        <w:pStyle w:val="Heading4"/>
+      </w:pPr>
+      <w:r>
+        <w:t xml:space="preserve">Re-recording and Sound-Alike Recordings</w:t>
+      </w:r>
+    </w:p>
+    <w:p>
+      <w:pPr>
+        <w:pStyle w:val="FirstParagraph"/>
+      </w:pPr>
+      <w:r>
+        <w:t xml:space="preserve">Some filmmakers choose to re-record a song in an effort to save some money on licensing fees. This option still requires obtaining licenses from the publishing company (you will still need a synchronization license, and performance and videogram licenses, if applicable). You will also need to hire musicians to do the new recording (which can have its own contracting foibles).</w:t>
+      </w:r>
+    </w:p>
+    <w:p>
+      <w:pPr>
+        <w:pStyle w:val="BodyText"/>
+      </w:pPr>
+      <w:r>
+        <w:t xml:space="preserve">But, could you hire a cover band that sounds exactly like the artist denying your request to re-record the song so that the audience will be fooled into thinking it’s the original song (known as a</w:t>
+      </w:r>
+      <w:r>
+        <w:t xml:space="preserve"> </w:t>
+      </w:r>
+      <w:r>
+        <w:t xml:space="preserve">“</w:t>
+      </w:r>
+      <w:r>
+        <w:t xml:space="preserve">sound-alike recording</w:t>
+      </w:r>
+      <w:r>
+        <w:t xml:space="preserve">”</w:t>
+      </w:r>
+      <w:r>
+        <w:t xml:space="preserve">)? Probably not, as this may violate the original artist’s right of publicity (this falls under the laws of unfair competition).</w:t>
+      </w:r>
+    </w:p>
     <w:bookmarkEnd w:id="123"/>
-    <w:bookmarkStart w:id="124" w:name="re-recording-and-sound-alike-recordings"/>
+    <w:bookmarkStart w:id="124" w:name="commissioning-music"/>
     <w:p>
       <w:pPr>
         <w:pStyle w:val="Heading4"/>
       </w:pPr>
       <w:r>
-        <w:t xml:space="preserve">Re-recording and Sound-Alike Recordings</w:t>
+        <w:t xml:space="preserve">Commissioning Music</w:t>
       </w:r>
     </w:p>
     <w:p>
@@ -13080,54 +13121,13 @@
         <w:pStyle w:val="FirstParagraph"/>
       </w:pPr>
       <w:r>
-        <w:t xml:space="preserve">Some filmmakers choose to re-record a song in an effort to save some money on licensing fees. This option still requires obtaining licenses from the publishing company (you will still need a synchronization license, and performance and videogram licenses, if applicable). You will also need to hire musicians to do the new recording (which can have its own contracting foibles).</w:t>
-      </w:r>
-    </w:p>
-    <w:p>
-      <w:pPr>
-        <w:pStyle w:val="BodyText"/>
-      </w:pPr>
-      <w:r>
-        <w:t xml:space="preserve">But, could you hire a cover band that sounds exactly like the artist denying your request to re-record the song so that the audience will be fooled into thinking it’s the original song (known as a</w:t>
-      </w:r>
-      <w:r>
-        <w:t xml:space="preserve"> </w:t>
-      </w:r>
-      <w:r>
-        <w:t xml:space="preserve">“</w:t>
-      </w:r>
-      <w:r>
-        <w:t xml:space="preserve">sound-alike recording</w:t>
-      </w:r>
-      <w:r>
-        <w:t xml:space="preserve">”</w:t>
-      </w:r>
-      <w:r>
-        <w:t xml:space="preserve">)? Probably not, as this may violate the original artist’s right of publicity (this falls under the laws of unfair competition).</w:t>
+        <w:t xml:space="preserve">Often, filmmakers want new music made specifically for their movie (think of the great movie composers, like John Williams or Hans Zimmer). Filmmakers will then negotiate a composer’s service agreement that structures the relationship as a work made for hire. This solves the issue of ownership – the rights to the recording and the composition itself will belong to the production company, not the composer.</w:t>
       </w:r>
     </w:p>
     <w:bookmarkEnd w:id="124"/>
-    <w:bookmarkStart w:id="125" w:name="commissioning-music"/>
-    <w:p>
-      <w:pPr>
-        <w:pStyle w:val="Heading4"/>
-      </w:pPr>
-      <w:r>
-        <w:t xml:space="preserve">Commissioning Music</w:t>
-      </w:r>
-    </w:p>
-    <w:p>
-      <w:pPr>
-        <w:pStyle w:val="FirstParagraph"/>
-      </w:pPr>
-      <w:r>
-        <w:t xml:space="preserve">Often, filmmakers want new music made specifically for their movie (think of the great movie composers, like John Williams or Hans Zimmer). Filmmakers will then negotiate a composer’s service agreement that structures the relationship as a work made for hire. This solves the issue of ownership – the rights to the recording and the composition itself will belong to the production company, not the composer.</w:t>
-      </w:r>
-    </w:p>
     <w:bookmarkEnd w:id="125"/>
     <w:bookmarkEnd w:id="126"/>
-    <w:bookmarkEnd w:id="127"/>
-    <w:bookmarkStart w:id="150" w:name="film-options"/>
+    <w:bookmarkStart w:id="149" w:name="film-options"/>
     <w:p>
       <w:pPr>
         <w:pStyle w:val="Heading2"/>
@@ -13136,7 +13136,7 @@
         <w:t xml:space="preserve">Film Options</w:t>
       </w:r>
     </w:p>
-    <w:bookmarkStart w:id="128" w:name="five-stages-of-film-production"/>
+    <w:bookmarkStart w:id="127" w:name="five-stages-of-film-production"/>
     <w:p>
       <w:pPr>
         <w:pStyle w:val="Heading4"/>
@@ -13205,94 +13205,94 @@
         <w:t xml:space="preserve">Sales and distribution: The film is screened for potential buyers (distributors), who then distribute the film to its cinema and/or home media audience.</w:t>
       </w:r>
     </w:p>
+    <w:bookmarkEnd w:id="127"/>
+    <w:bookmarkStart w:id="128" w:name="why-option"/>
+    <w:p>
+      <w:pPr>
+        <w:pStyle w:val="Heading4"/>
+      </w:pPr>
+      <w:r>
+        <w:t xml:space="preserve">Why Option?</w:t>
+      </w:r>
+    </w:p>
+    <w:p>
+      <w:pPr>
+        <w:pStyle w:val="FirstParagraph"/>
+      </w:pPr>
+      <w:r>
+        <w:t xml:space="preserve">Licensing songs is one thing. Licensing film rights to a hot story property (novel, graphic novel, magazine article, hot nonfiction book) is a more expensive proposition.</w:t>
+      </w:r>
+    </w:p>
+    <w:p>
+      <w:pPr>
+        <w:pStyle w:val="BodyText"/>
+      </w:pPr>
+      <w:r>
+        <w:t xml:space="preserve">During development and pre-production (see 5 stages above),</w:t>
+      </w:r>
+      <w:r>
+        <w:t xml:space="preserve"> </w:t>
+      </w:r>
+      <w:r>
+        <w:t xml:space="preserve">producers and studios are reluctant to buy or license film rights outright,</w:t>
+      </w:r>
+      <w:r>
+        <w:t xml:space="preserve"> </w:t>
+      </w:r>
+      <w:r>
+        <w:t xml:space="preserve">because they are EXPENSIVE.</w:t>
+      </w:r>
+      <w:r>
+        <w:t xml:space="preserve"> </w:t>
+      </w:r>
+      <w:r>
+        <w:t xml:space="preserve">The project could fall through at any time.</w:t>
+      </w:r>
+      <w:r>
+        <w:t xml:space="preserve"> </w:t>
+      </w:r>
+      <w:r>
+        <w:t xml:space="preserve">Dozens of people all have to say</w:t>
+      </w:r>
+      <w:r>
+        <w:t xml:space="preserve"> </w:t>
+      </w:r>
+      <w:r>
+        <w:t xml:space="preserve">“</w:t>
+      </w:r>
+      <w:r>
+        <w:t xml:space="preserve">yes</w:t>
+      </w:r>
+      <w:r>
+        <w:t xml:space="preserve">”</w:t>
+      </w:r>
+      <w:r>
+        <w:t xml:space="preserve"> </w:t>
+      </w:r>
+      <w:r>
+        <w:t xml:space="preserve">on the same day to get a green light.</w:t>
+      </w:r>
+      <w:r>
+        <w:t xml:space="preserve"> </w:t>
+      </w:r>
+      <w:r>
+        <w:t xml:space="preserve">Until then, while in the early stages of film production,</w:t>
+      </w:r>
+      <w:r>
+        <w:t xml:space="preserve"> </w:t>
+      </w:r>
+      <w:r>
+        <w:t xml:space="preserve">writers, producers, and studio execs like to OPTION film rights</w:t>
+      </w:r>
+      <w:r>
+        <w:t xml:space="preserve"> </w:t>
+      </w:r>
+      <w:r>
+        <w:t xml:space="preserve">instead of buying them outright.</w:t>
+      </w:r>
+    </w:p>
     <w:bookmarkEnd w:id="128"/>
-    <w:bookmarkStart w:id="129" w:name="why-option"/>
-    <w:p>
-      <w:pPr>
-        <w:pStyle w:val="Heading4"/>
-      </w:pPr>
-      <w:r>
-        <w:t xml:space="preserve">Why Option?</w:t>
-      </w:r>
-    </w:p>
-    <w:p>
-      <w:pPr>
-        <w:pStyle w:val="FirstParagraph"/>
-      </w:pPr>
-      <w:r>
-        <w:t xml:space="preserve">Licensing songs is one thing. Licensing film rights to a hot story property (novel, graphic novel, magazine article, hot nonfiction book) is a more expensive proposition.</w:t>
-      </w:r>
-    </w:p>
-    <w:p>
-      <w:pPr>
-        <w:pStyle w:val="BodyText"/>
-      </w:pPr>
-      <w:r>
-        <w:t xml:space="preserve">During development and pre-production (see 5 stages above),</w:t>
-      </w:r>
-      <w:r>
-        <w:t xml:space="preserve"> </w:t>
-      </w:r>
-      <w:r>
-        <w:t xml:space="preserve">producers and studios are reluctant to buy or license film rights outright,</w:t>
-      </w:r>
-      <w:r>
-        <w:t xml:space="preserve"> </w:t>
-      </w:r>
-      <w:r>
-        <w:t xml:space="preserve">because they are EXPENSIVE.</w:t>
-      </w:r>
-      <w:r>
-        <w:t xml:space="preserve"> </w:t>
-      </w:r>
-      <w:r>
-        <w:t xml:space="preserve">The project could fall through at any time.</w:t>
-      </w:r>
-      <w:r>
-        <w:t xml:space="preserve"> </w:t>
-      </w:r>
-      <w:r>
-        <w:t xml:space="preserve">Dozens of people all have to say</w:t>
-      </w:r>
-      <w:r>
-        <w:t xml:space="preserve"> </w:t>
-      </w:r>
-      <w:r>
-        <w:t xml:space="preserve">“</w:t>
-      </w:r>
-      <w:r>
-        <w:t xml:space="preserve">yes</w:t>
-      </w:r>
-      <w:r>
-        <w:t xml:space="preserve">”</w:t>
-      </w:r>
-      <w:r>
-        <w:t xml:space="preserve"> </w:t>
-      </w:r>
-      <w:r>
-        <w:t xml:space="preserve">on the same day to get a green light.</w:t>
-      </w:r>
-      <w:r>
-        <w:t xml:space="preserve"> </w:t>
-      </w:r>
-      <w:r>
-        <w:t xml:space="preserve">Until then, while in the early stages of film production,</w:t>
-      </w:r>
-      <w:r>
-        <w:t xml:space="preserve"> </w:t>
-      </w:r>
-      <w:r>
-        <w:t xml:space="preserve">writers, producers, and studio execs like to OPTION film rights</w:t>
-      </w:r>
-      <w:r>
-        <w:t xml:space="preserve"> </w:t>
-      </w:r>
-      <w:r>
-        <w:t xml:space="preserve">instead of buying them outright.</w:t>
-      </w:r>
-    </w:p>
-    <w:bookmarkEnd w:id="129"/>
-    <w:bookmarkStart w:id="133" w:name="the-movie-option-3-essential-terms"/>
+    <w:bookmarkStart w:id="132" w:name="the-movie-option-3-essential-terms"/>
     <w:p>
       <w:pPr>
         <w:pStyle w:val="Heading4"/>
@@ -13337,7 +13337,7 @@
         <w:t xml:space="preserve">The purchase price</w:t>
       </w:r>
     </w:p>
-    <w:bookmarkStart w:id="130" w:name="the-option-period"/>
+    <w:bookmarkStart w:id="129" w:name="the-option-period"/>
     <w:p>
       <w:pPr>
         <w:pStyle w:val="Heading5"/>
@@ -13378,8 +13378,8 @@
         <w:t xml:space="preserve">Often includes an option to renew.</w:t>
       </w:r>
     </w:p>
-    <w:bookmarkEnd w:id="130"/>
-    <w:bookmarkStart w:id="131" w:name="the-option-payment"/>
+    <w:bookmarkEnd w:id="129"/>
+    <w:bookmarkStart w:id="130" w:name="the-option-payment"/>
     <w:p>
       <w:pPr>
         <w:pStyle w:val="Heading5"/>
@@ -13442,8 +13442,8 @@
         <w:t xml:space="preserve">money.</w:t>
       </w:r>
     </w:p>
-    <w:bookmarkEnd w:id="131"/>
-    <w:bookmarkStart w:id="132" w:name="the-purchase-price"/>
+    <w:bookmarkEnd w:id="130"/>
+    <w:bookmarkStart w:id="131" w:name="the-purchase-price"/>
     <w:p>
       <w:pPr>
         <w:pStyle w:val="Heading5"/>
@@ -13520,9 +13520,9 @@
         <w:t xml:space="preserve">money.</w:t>
       </w:r>
     </w:p>
+    <w:bookmarkEnd w:id="131"/>
     <w:bookmarkEnd w:id="132"/>
-    <w:bookmarkEnd w:id="133"/>
-    <w:bookmarkStart w:id="147" w:name="totally-optional-reading-viewing"/>
+    <w:bookmarkStart w:id="146" w:name="totally-optional-reading-viewing"/>
     <w:p>
       <w:pPr>
         <w:pStyle w:val="Heading4"/>
@@ -13539,7 +13539,7 @@
         </w:numPr>
         <w:pStyle w:val="Compact"/>
       </w:pPr>
-      <w:hyperlink r:id="rId111">
+      <w:hyperlink r:id="rId110">
         <w:r>
           <w:rPr>
             <w:rStyle w:val="Hyperlink"/>
@@ -13560,7 +13560,7 @@
         </w:numPr>
         <w:pStyle w:val="Compact"/>
       </w:pPr>
-      <w:hyperlink r:id="rId134">
+      <w:hyperlink r:id="rId133">
         <w:r>
           <w:rPr>
             <w:rStyle w:val="Hyperlink"/>
@@ -13581,7 +13581,7 @@
         </w:numPr>
         <w:pStyle w:val="Compact"/>
       </w:pPr>
-      <w:hyperlink r:id="rId135">
+      <w:hyperlink r:id="rId134">
         <w:r>
           <w:rPr>
             <w:rStyle w:val="Hyperlink"/>
@@ -13622,7 +13622,7 @@
         </w:numPr>
         <w:pStyle w:val="Compact"/>
       </w:pPr>
-      <w:hyperlink r:id="rId136">
+      <w:hyperlink r:id="rId135">
         <w:r>
           <w:rPr>
             <w:rStyle w:val="Hyperlink"/>
@@ -13681,7 +13681,7 @@
       <w:r>
         <w:t xml:space="preserve"> </w:t>
       </w:r>
-      <w:hyperlink r:id="rId137">
+      <w:hyperlink r:id="rId136">
         <w:r>
           <w:rPr>
             <w:rStyle w:val="Hyperlink"/>
@@ -13698,7 +13698,7 @@
         </w:numPr>
         <w:pStyle w:val="Compact"/>
       </w:pPr>
-      <w:hyperlink r:id="rId138">
+      <w:hyperlink r:id="rId137">
         <w:r>
           <w:rPr>
             <w:rStyle w:val="Hyperlink"/>
@@ -13751,7 +13751,7 @@
         </w:numPr>
         <w:pStyle w:val="Compact"/>
       </w:pPr>
-      <w:hyperlink r:id="rId139">
+      <w:hyperlink r:id="rId138">
         <w:r>
           <w:rPr>
             <w:rStyle w:val="Hyperlink"/>
@@ -13760,7 +13760,7 @@
         </w:r>
       </w:hyperlink>
     </w:p>
-    <w:bookmarkStart w:id="143" w:name="X03ff575af76f597f94020056af10a15a7c2d65f"/>
+    <w:bookmarkStart w:id="142" w:name="X03ff575af76f597f94020056af10a15a7c2d65f"/>
     <w:p>
       <w:pPr>
         <w:pStyle w:val="Heading5"/>
@@ -13777,7 +13777,7 @@
         </w:numPr>
         <w:pStyle w:val="Compact"/>
       </w:pPr>
-      <w:hyperlink r:id="rId140">
+      <w:hyperlink r:id="rId139">
         <w:r>
           <w:rPr>
             <w:rStyle w:val="Hyperlink"/>
@@ -13797,7 +13797,7 @@
         </w:numPr>
         <w:pStyle w:val="Compact"/>
       </w:pPr>
-      <w:hyperlink r:id="rId141">
+      <w:hyperlink r:id="rId140">
         <w:r>
           <w:rPr>
             <w:rStyle w:val="Hyperlink"/>
@@ -13829,7 +13829,7 @@
         </w:numPr>
         <w:pStyle w:val="Compact"/>
       </w:pPr>
-      <w:hyperlink r:id="rId142">
+      <w:hyperlink r:id="rId141">
         <w:r>
           <w:rPr>
             <w:rStyle w:val="Hyperlink"/>
@@ -13841,8 +13841,8 @@
         <w:t xml:space="preserve">.</w:t>
       </w:r>
     </w:p>
-    <w:bookmarkEnd w:id="143"/>
-    <w:bookmarkStart w:id="146" w:name="joint-authorship-1"/>
+    <w:bookmarkEnd w:id="142"/>
+    <w:bookmarkStart w:id="145" w:name="joint-authorship-1"/>
     <w:p>
       <w:pPr>
         <w:pStyle w:val="Heading5"/>
@@ -13859,7 +13859,7 @@
         </w:numPr>
         <w:pStyle w:val="Compact"/>
       </w:pPr>
-      <w:hyperlink r:id="rId144">
+      <w:hyperlink r:id="rId143">
         <w:r>
           <w:rPr>
             <w:rStyle w:val="Hyperlink"/>
@@ -13954,7 +13954,7 @@
         </w:numPr>
         <w:pStyle w:val="Compact"/>
       </w:pPr>
-      <w:hyperlink r:id="rId145">
+      <w:hyperlink r:id="rId144">
         <w:r>
           <w:rPr>
             <w:rStyle w:val="Hyperlink"/>
@@ -13993,9 +13993,9 @@
         <w:t xml:space="preserve">(After selling producers a plane, Scott Heger is looking to establish the Clint Eastwood film depended on his creativity).</w:t>
       </w:r>
     </w:p>
+    <w:bookmarkEnd w:id="145"/>
     <w:bookmarkEnd w:id="146"/>
-    <w:bookmarkEnd w:id="147"/>
-    <w:bookmarkStart w:id="149" w:name="peak-tv"/>
+    <w:bookmarkStart w:id="148" w:name="peak-tv"/>
     <w:p>
       <w:pPr>
         <w:pStyle w:val="Heading3"/>
@@ -14008,7 +14008,7 @@
       <w:pPr>
         <w:pStyle w:val="FirstParagraph"/>
       </w:pPr>
-      <w:hyperlink r:id="rId148">
+      <w:hyperlink r:id="rId147">
         <w:r>
           <w:rPr>
             <w:rStyle w:val="Hyperlink"/>
@@ -14131,7 +14131,7 @@
       <w:r>
         <w:t xml:space="preserve"> </w:t>
       </w:r>
-      <w:hyperlink r:id="rId148">
+      <w:hyperlink r:id="rId147">
         <w:r>
           <w:rPr>
             <w:rStyle w:val="Hyperlink"/>
@@ -14209,9 +14209,9 @@
         <w:t xml:space="preserve">is really worth taking a second look at.</w:t>
       </w:r>
     </w:p>
+    <w:bookmarkEnd w:id="148"/>
     <w:bookmarkEnd w:id="149"/>
     <w:bookmarkEnd w:id="150"/>
-    <w:bookmarkEnd w:id="151"/>
     <w:sectPr/>
   </w:body>
 </w:document>

</xml_diff>